<commit_message>
lekker aan documenten gewerkt
voor over 3 uur :(
</commit_message>
<xml_diff>
--- a/documents/Functioneel Ontwerp - Proftaak - Dgie & Amar - V1 - ict college.docx
+++ b/documents/Functioneel Ontwerp - Proftaak - Dgie & Amar - V1 - ict college.docx
@@ -7,275 +7,6 @@
         <w:rPr>
           <w:sz w:val="40"/>
           <w:szCs w:val="40"/>
-        </w:rPr>
-      </w:pPr>
-      <w:bookmarkStart w:id="0" w:name="_GoBack"/>
-      <w:bookmarkEnd w:id="0"/>
-      <w:r>
-        <w:rPr>
-          <w:noProof/>
-          <w:lang w:val="en-GB" w:eastAsia="en-GB"/>
-        </w:rPr>
-        <mc:AlternateContent>
-          <mc:Choice Requires="wps">
-            <w:drawing>
-              <wp:anchor distT="45720" distB="45720" distL="114300" distR="114300" simplePos="0" relativeHeight="251659264" behindDoc="0" locked="0" layoutInCell="1" allowOverlap="1" wp14:anchorId="537CEE13" wp14:editId="7AC62E82">
-                <wp:simplePos x="0" y="0"/>
-                <wp:positionH relativeFrom="column">
-                  <wp:posOffset>-829310</wp:posOffset>
-                </wp:positionH>
-                <wp:positionV relativeFrom="paragraph">
-                  <wp:posOffset>-261832</wp:posOffset>
-                </wp:positionV>
-                <wp:extent cx="7552055" cy="1701800"/>
-                <wp:effectExtent l="0" t="0" r="10795" b="12700"/>
-                <wp:wrapNone/>
-                <wp:docPr id="217" name="Text Box 2"/>
-                <wp:cNvGraphicFramePr>
-                  <a:graphicFrameLocks xmlns:a="http://schemas.openxmlformats.org/drawingml/2006/main"/>
-                </wp:cNvGraphicFramePr>
-                <a:graphic xmlns:a="http://schemas.openxmlformats.org/drawingml/2006/main">
-                  <a:graphicData uri="http://schemas.microsoft.com/office/word/2010/wordprocessingShape">
-                    <wps:wsp>
-                      <wps:cNvSpPr txBox="1">
-                        <a:spLocks noChangeArrowheads="1"/>
-                      </wps:cNvSpPr>
-                      <wps:spPr bwMode="auto">
-                        <a:xfrm>
-                          <a:off x="0" y="0"/>
-                          <a:ext cx="7552055" cy="1701800"/>
-                        </a:xfrm>
-                        <a:prstGeom prst="rect">
-                          <a:avLst/>
-                        </a:prstGeom>
-                        <a:solidFill>
-                          <a:srgbClr val="FFFFFF"/>
-                        </a:solidFill>
-                        <a:ln w="9525">
-                          <a:solidFill>
-                            <a:srgbClr val="000000"/>
-                          </a:solidFill>
-                          <a:miter lim="800000"/>
-                          <a:headEnd/>
-                          <a:tailEnd/>
-                        </a:ln>
-                      </wps:spPr>
-                      <wps:txbx>
-                        <w:txbxContent>
-                          <w:p>
-                            <w:pPr>
-                              <w:rPr>
-                                <w:color w:val="FF0000"/>
-                              </w:rPr>
-                            </w:pPr>
-                            <w:r>
-                              <w:rPr>
-                                <w:color w:val="FF0000"/>
-                              </w:rPr>
-                              <w:t>Informatie voor de student:</w:t>
-                            </w:r>
-                          </w:p>
-                          <w:p>
-                            <w:pPr>
-                              <w:rPr>
-                                <w:color w:val="FF0000"/>
-                              </w:rPr>
-                            </w:pPr>
-                            <w:r>
-                              <w:rPr>
-                                <w:b/>
-                                <w:color w:val="FF0000"/>
-                                <w:u w:val="single"/>
-                              </w:rPr>
-                              <w:t>De rode tekst dient ter informatie</w:t>
-                            </w:r>
-                            <w:r>
-                              <w:rPr>
-                                <w:color w:val="FF0000"/>
-                              </w:rPr>
-                              <w:t>. Verwijder deze rode tekst</w:t>
-                            </w:r>
-                            <w:r>
-                              <w:rPr>
-                                <w:color w:val="FF0000"/>
-                              </w:rPr>
-                              <w:t>, pas deze aan</w:t>
-                            </w:r>
-                            <w:r>
-                              <w:rPr>
-                                <w:color w:val="FF0000"/>
-                              </w:rPr>
-                              <w:t xml:space="preserve"> of vervang deze voor zwarte tekst. </w:t>
-                            </w:r>
-                          </w:p>
-                          <w:p>
-                            <w:pPr>
-                              <w:rPr>
-                                <w:color w:val="FF0000"/>
-                              </w:rPr>
-                            </w:pPr>
-                            <w:r>
-                              <w:rPr>
-                                <w:color w:val="FF0000"/>
-                              </w:rPr>
-                              <w:t>De koptekst geeft de documentnaam aan. Selecteer deze en toets F9. Pas ook de datum aan en zet je afkorting (Coding Standard C#) erachter.</w:t>
-                            </w:r>
-                          </w:p>
-                          <w:p>
-                            <w:pPr>
-                              <w:rPr>
-                                <w:color w:val="FF0000"/>
-                              </w:rPr>
-                            </w:pPr>
-                            <w:r>
-                              <w:rPr>
-                                <w:color w:val="FF0000"/>
-                              </w:rPr>
-                              <w:t xml:space="preserve">Voorbeeld: </w:t>
-                            </w:r>
-                          </w:p>
-                          <w:p>
-                            <w:pPr>
-                              <w:rPr>
-                                <w:color w:val="FF0000"/>
-                              </w:rPr>
-                            </w:pPr>
-                            <w:r>
-                              <w:rPr>
-                                <w:color w:val="FF0000"/>
-                              </w:rPr>
-                              <w:t>Technisch Ontwerp – C# RaadEenGetal – Dkal – AP – ict college 2014</w:t>
-                            </w:r>
-                          </w:p>
-                          <w:p/>
-                        </w:txbxContent>
-                      </wps:txbx>
-                      <wps:bodyPr rot="0" vert="horz" wrap="square" lIns="91440" tIns="45720" rIns="91440" bIns="45720" anchor="t" anchorCtr="0">
-                        <a:noAutofit/>
-                      </wps:bodyPr>
-                    </wps:wsp>
-                  </a:graphicData>
-                </a:graphic>
-                <wp14:sizeRelH relativeFrom="margin">
-                  <wp14:pctWidth>0</wp14:pctWidth>
-                </wp14:sizeRelH>
-                <wp14:sizeRelV relativeFrom="margin">
-                  <wp14:pctHeight>0</wp14:pctHeight>
-                </wp14:sizeRelV>
-              </wp:anchor>
-            </w:drawing>
-          </mc:Choice>
-          <mc:Fallback>
-            <w:pict>
-              <v:shapetype w14:anchorId="537CEE13" id="_x0000_t202" coordsize="21600,21600" o:spt="202" path="m,l,21600r21600,l21600,xe">
-                <v:stroke joinstyle="miter"/>
-                <v:path gradientshapeok="t" o:connecttype="rect"/>
-              </v:shapetype>
-              <v:shape id="Text Box 2" o:spid="_x0000_s1026" type="#_x0000_t202" style="position:absolute;margin-left:-65.3pt;margin-top:-20.6pt;width:594.65pt;height:134pt;z-index:251659264;visibility:visible;mso-wrap-style:square;mso-width-percent:0;mso-height-percent:0;mso-wrap-distance-left:9pt;mso-wrap-distance-top:3.6pt;mso-wrap-distance-right:9pt;mso-wrap-distance-bottom:3.6pt;mso-position-horizontal:absolute;mso-position-horizontal-relative:text;mso-position-vertical:absolute;mso-position-vertical-relative:text;mso-width-percent:0;mso-height-percent:0;mso-width-relative:margin;mso-height-relative:margin;v-text-anchor:top" o:gfxdata="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">
-                <v:textbox>
-                  <w:txbxContent>
-                    <w:p>
-                      <w:pPr>
-                        <w:rPr>
-                          <w:color w:val="FF0000"/>
-                        </w:rPr>
-                      </w:pPr>
-                      <w:r>
-                        <w:rPr>
-                          <w:color w:val="FF0000"/>
-                        </w:rPr>
-                        <w:t>Informatie voor de student:</w:t>
-                      </w:r>
-                    </w:p>
-                    <w:p>
-                      <w:pPr>
-                        <w:rPr>
-                          <w:color w:val="FF0000"/>
-                        </w:rPr>
-                      </w:pPr>
-                      <w:r>
-                        <w:rPr>
-                          <w:b/>
-                          <w:color w:val="FF0000"/>
-                          <w:u w:val="single"/>
-                        </w:rPr>
-                        <w:t>De rode tekst dient ter informatie</w:t>
-                      </w:r>
-                      <w:r>
-                        <w:rPr>
-                          <w:color w:val="FF0000"/>
-                        </w:rPr>
-                        <w:t>. Verwijder deze rode tekst</w:t>
-                      </w:r>
-                      <w:r>
-                        <w:rPr>
-                          <w:color w:val="FF0000"/>
-                        </w:rPr>
-                        <w:t>, pas deze aan</w:t>
-                      </w:r>
-                      <w:r>
-                        <w:rPr>
-                          <w:color w:val="FF0000"/>
-                        </w:rPr>
-                        <w:t xml:space="preserve"> of vervang deze voor zwarte tekst. </w:t>
-                      </w:r>
-                    </w:p>
-                    <w:p>
-                      <w:pPr>
-                        <w:rPr>
-                          <w:color w:val="FF0000"/>
-                        </w:rPr>
-                      </w:pPr>
-                      <w:r>
-                        <w:rPr>
-                          <w:color w:val="FF0000"/>
-                        </w:rPr>
-                        <w:t>De koptekst geeft de documentnaam aan. Selecteer deze en toets F9. Pas ook de datum aan en zet je afkorting (Coding Standard C#) erachter.</w:t>
-                      </w:r>
-                    </w:p>
-                    <w:p>
-                      <w:pPr>
-                        <w:rPr>
-                          <w:color w:val="FF0000"/>
-                        </w:rPr>
-                      </w:pPr>
-                      <w:r>
-                        <w:rPr>
-                          <w:color w:val="FF0000"/>
-                        </w:rPr>
-                        <w:t xml:space="preserve">Voorbeeld: </w:t>
-                      </w:r>
-                    </w:p>
-                    <w:p>
-                      <w:pPr>
-                        <w:rPr>
-                          <w:color w:val="FF0000"/>
-                        </w:rPr>
-                      </w:pPr>
-                      <w:r>
-                        <w:rPr>
-                          <w:color w:val="FF0000"/>
-                        </w:rPr>
-                        <w:t>Technisch Ontwerp – C# RaadEenGetal – Dkal – AP – ict college 2014</w:t>
-                      </w:r>
-                    </w:p>
-                    <w:p/>
-                  </w:txbxContent>
-                </v:textbox>
-              </v:shape>
-            </w:pict>
-          </mc:Fallback>
-        </mc:AlternateContent>
-      </w:r>
-    </w:p>
-    <w:p>
-      <w:pPr>
-        <w:jc w:val="center"/>
-        <w:rPr>
-          <w:b/>
-          <w:sz w:val="40"/>
-          <w:szCs w:val="40"/>
-          <w:lang w:val="en-US"/>
         </w:rPr>
       </w:pPr>
     </w:p>
@@ -320,7 +51,6 @@
         <w:jc w:val="center"/>
         <w:rPr>
           <w:b/>
-          <w:color w:val="FF0000"/>
           <w:sz w:val="40"/>
           <w:szCs w:val="40"/>
         </w:rPr>
@@ -328,20 +58,10 @@
       <w:r>
         <w:rPr>
           <w:b/>
-          <w:color w:val="FF0000"/>
           <w:sz w:val="40"/>
           <w:szCs w:val="40"/>
         </w:rPr>
-        <w:t xml:space="preserve">Naam </w:t>
-      </w:r>
-      <w:r>
-        <w:rPr>
-          <w:b/>
-          <w:color w:val="FF0000"/>
-          <w:sz w:val="40"/>
-          <w:szCs w:val="40"/>
-        </w:rPr>
-        <w:t>project</w:t>
+        <w:t>BioCodeGaming</w:t>
       </w:r>
     </w:p>
     <w:p>
@@ -362,13 +82,16 @@
         </w:rPr>
       </w:pPr>
       <w:r>
-        <w:t xml:space="preserve">datum: </w:t>
+        <w:t>datum:</w:t>
       </w:r>
       <w:r>
         <w:rPr>
           <w:color w:val="FF0000"/>
         </w:rPr>
-        <w:t>ddmmjjjj</w:t>
+        <w:t xml:space="preserve"> </w:t>
+      </w:r>
+      <w:r>
+        <w:t>16-05-2017</w:t>
       </w:r>
     </w:p>
     <w:p>
@@ -379,10 +102,13 @@
         <w:t xml:space="preserve">Versie: </w:t>
       </w:r>
       <w:r>
-        <w:rPr>
-          <w:color w:val="FF0000"/>
-        </w:rPr>
-        <w:t>V..</w:t>
+        <w:t>V</w:t>
+      </w:r>
+      <w:r>
+        <w:t>1</w:t>
+      </w:r>
+      <w:r>
+        <w:t>.0</w:t>
       </w:r>
     </w:p>
     <w:p>
@@ -393,10 +119,7 @@
         <w:t xml:space="preserve">door: </w:t>
       </w:r>
       <w:r>
-        <w:rPr>
-          <w:color w:val="FF0000"/>
-        </w:rPr>
-        <w:t>#naam#</w:t>
+        <w:t>Damian Giese &amp; Alex Mares</w:t>
       </w:r>
     </w:p>
     <w:p>
@@ -407,10 +130,7 @@
         <w:t xml:space="preserve">klas: </w:t>
       </w:r>
       <w:r>
-        <w:rPr>
-          <w:color w:val="FF0000"/>
-        </w:rPr>
-        <w:t>#IC.xxAO.x#</w:t>
+        <w:t>IC.16AO.a</w:t>
       </w:r>
     </w:p>
     <w:p>
@@ -421,9 +141,6 @@
     <w:p>
       <w:pPr>
         <w:jc w:val="center"/>
-        <w:rPr>
-          <w:color w:val="FF0000"/>
-        </w:rPr>
       </w:pPr>
       <w:r>
         <w:t>Begeleidend docent</w:t>
@@ -432,10 +149,7 @@
         <w:t xml:space="preserve">: </w:t>
       </w:r>
       <w:r>
-        <w:rPr>
-          <w:color w:val="FF0000"/>
-        </w:rPr>
-        <w:t>#naam#</w:t>
+        <w:t>Cees Loomans</w:t>
       </w:r>
     </w:p>
     <w:p>
@@ -471,10 +185,7 @@
               <w:t xml:space="preserve">Naam: </w:t>
             </w:r>
             <w:r>
-              <w:rPr>
-                <w:color w:val="FF0000"/>
-              </w:rPr>
-              <w:t>DOCENTNAAM</w:t>
+              <w:t>Jacob van Brandwijk</w:t>
             </w:r>
           </w:p>
         </w:tc>
@@ -496,10 +207,7 @@
               <w:t xml:space="preserve"> </w:t>
             </w:r>
             <w:r>
-              <w:rPr>
-                <w:color w:val="FF0000"/>
-              </w:rPr>
-              <w:t>KLANT</w:t>
+              <w:t>Cees Loomans</w:t>
             </w:r>
           </w:p>
         </w:tc>
@@ -510,21 +218,19 @@
           <w:p>
             <w:pPr>
               <w:spacing w:after="160" w:line="259" w:lineRule="auto"/>
+              <w:rPr>
+                <w:color w:val="FF0000"/>
+              </w:rPr>
             </w:pPr>
             <w:r>
               <w:t xml:space="preserve">Naam: </w:t>
             </w:r>
             <w:r>
-              <w:rPr>
-                <w:color w:val="FF0000"/>
-              </w:rPr>
-              <w:t xml:space="preserve"> </w:t>
-            </w:r>
-            <w:r>
-              <w:rPr>
-                <w:color w:val="FF0000"/>
-              </w:rPr>
-              <w:t>AUTEUR (Student)</w:t>
+              <w:t>Alex Mares &amp;</w:t>
+            </w:r>
+            <w:r>
+              <w:br/>
+              <w:t xml:space="preserve">Damian Giese </w:t>
             </w:r>
           </w:p>
         </w:tc>
@@ -541,6 +247,9 @@
             <w:r>
               <w:t>Functie:</w:t>
             </w:r>
+            <w:r>
+              <w:t xml:space="preserve"> Docent</w:t>
+            </w:r>
           </w:p>
         </w:tc>
         <w:tc>
@@ -554,6 +263,9 @@
             <w:r>
               <w:t>Functie:</w:t>
             </w:r>
+            <w:r>
+              <w:t xml:space="preserve"> Docent</w:t>
+            </w:r>
           </w:p>
         </w:tc>
         <w:tc>
@@ -566,6 +278,9 @@
             </w:pPr>
             <w:r>
               <w:t>Functie:</w:t>
+            </w:r>
+            <w:r>
+              <w:t xml:space="preserve"> Student</w:t>
             </w:r>
           </w:p>
         </w:tc>
@@ -582,6 +297,9 @@
             <w:r>
               <w:t>Datum:</w:t>
             </w:r>
+            <w:r>
+              <w:t xml:space="preserve"> 16-05-2017</w:t>
+            </w:r>
           </w:p>
         </w:tc>
         <w:tc>
@@ -595,6 +313,9 @@
             <w:r>
               <w:t>Datum:</w:t>
             </w:r>
+            <w:r>
+              <w:t xml:space="preserve"> 16-05-2017</w:t>
+            </w:r>
           </w:p>
         </w:tc>
         <w:tc>
@@ -607,6 +328,9 @@
             </w:pPr>
             <w:r>
               <w:t>Datum:</w:t>
+            </w:r>
+            <w:r>
+              <w:t xml:space="preserve"> 16-05-2017</w:t>
             </w:r>
           </w:p>
         </w:tc>
@@ -638,17 +362,6 @@
             </w:pPr>
             <w:r>
               <w:t>Goedgekeurd (handtekening)</w:t>
-            </w:r>
-          </w:p>
-          <w:p>
-            <w:pPr>
-              <w:spacing w:after="160" w:line="259" w:lineRule="auto"/>
-            </w:pPr>
-            <w:r>
-              <w:rPr>
-                <w:color w:val="FF0000"/>
-              </w:rPr>
-              <w:t>De klant kan dezelfde persoon zijn als de docent.</w:t>
             </w:r>
           </w:p>
         </w:tc>
@@ -724,7 +437,7 @@
             <w:rPr>
               <w:rFonts w:asciiTheme="minorHAnsi" w:eastAsiaTheme="minorEastAsia" w:hAnsiTheme="minorHAnsi"/>
               <w:noProof/>
-              <w:lang w:val="en-US"/>
+              <w:lang w:val="en-GB" w:eastAsia="en-GB"/>
             </w:rPr>
           </w:pPr>
           <w:r>
@@ -736,7 +449,7 @@
           <w:r>
             <w:fldChar w:fldCharType="separate"/>
           </w:r>
-          <w:hyperlink w:anchor="_Toc434497192" w:history="1">
+          <w:hyperlink w:anchor="_Toc482699552" w:history="1">
             <w:r>
               <w:rPr>
                 <w:rStyle w:val="Hyperlink"/>
@@ -763,7 +476,7 @@
                 <w:noProof/>
                 <w:webHidden/>
               </w:rPr>
-              <w:instrText xml:space="preserve"> PAGEREF _Toc434497192 \h </w:instrText>
+              <w:instrText xml:space="preserve"> PAGEREF _Toc482699552 \h </w:instrText>
             </w:r>
             <w:r>
               <w:rPr>
@@ -803,10 +516,10 @@
             <w:rPr>
               <w:rFonts w:asciiTheme="minorHAnsi" w:eastAsiaTheme="minorEastAsia" w:hAnsiTheme="minorHAnsi"/>
               <w:noProof/>
-              <w:lang w:val="en-US"/>
+              <w:lang w:val="en-GB" w:eastAsia="en-GB"/>
             </w:rPr>
           </w:pPr>
-          <w:hyperlink w:anchor="_Toc434497193" w:history="1">
+          <w:hyperlink w:anchor="_Toc482699553" w:history="1">
             <w:r>
               <w:rPr>
                 <w:rStyle w:val="Hyperlink"/>
@@ -833,7 +546,7 @@
                 <w:noProof/>
                 <w:webHidden/>
               </w:rPr>
-              <w:instrText xml:space="preserve"> PAGEREF _Toc434497193 \h </w:instrText>
+              <w:instrText xml:space="preserve"> PAGEREF _Toc482699553 \h </w:instrText>
             </w:r>
             <w:r>
               <w:rPr>
@@ -873,15 +586,14 @@
             <w:rPr>
               <w:rFonts w:asciiTheme="minorHAnsi" w:eastAsiaTheme="minorEastAsia" w:hAnsiTheme="minorHAnsi"/>
               <w:noProof/>
-              <w:lang w:val="en-US"/>
+              <w:lang w:val="en-GB" w:eastAsia="en-GB"/>
             </w:rPr>
           </w:pPr>
-          <w:hyperlink w:anchor="_Toc434497194" w:history="1">
+          <w:hyperlink w:anchor="_Toc482699554" w:history="1">
             <w:r>
               <w:rPr>
                 <w:rStyle w:val="Hyperlink"/>
                 <w:noProof/>
-                <w:lang w:val="en-US"/>
               </w:rPr>
               <w:t>Huidige situatie</w:t>
             </w:r>
@@ -904,7 +616,7 @@
                 <w:noProof/>
                 <w:webHidden/>
               </w:rPr>
-              <w:instrText xml:space="preserve"> PAGEREF _Toc434497194 \h </w:instrText>
+              <w:instrText xml:space="preserve"> PAGEREF _Toc482699554 \h </w:instrText>
             </w:r>
             <w:r>
               <w:rPr>
@@ -944,10 +656,10 @@
             <w:rPr>
               <w:rFonts w:asciiTheme="minorHAnsi" w:eastAsiaTheme="minorEastAsia" w:hAnsiTheme="minorHAnsi"/>
               <w:noProof/>
-              <w:lang w:val="en-US"/>
+              <w:lang w:val="en-GB" w:eastAsia="en-GB"/>
             </w:rPr>
           </w:pPr>
-          <w:hyperlink w:anchor="_Toc434497195" w:history="1">
+          <w:hyperlink w:anchor="_Toc482699555" w:history="1">
             <w:r>
               <w:rPr>
                 <w:rStyle w:val="Hyperlink"/>
@@ -974,7 +686,7 @@
                 <w:noProof/>
                 <w:webHidden/>
               </w:rPr>
-              <w:instrText xml:space="preserve"> PAGEREF _Toc434497195 \h </w:instrText>
+              <w:instrText xml:space="preserve"> PAGEREF _Toc482699555 \h </w:instrText>
             </w:r>
             <w:r>
               <w:rPr>
@@ -1014,10 +726,10 @@
             <w:rPr>
               <w:rFonts w:asciiTheme="minorHAnsi" w:eastAsiaTheme="minorEastAsia" w:hAnsiTheme="minorHAnsi"/>
               <w:noProof/>
-              <w:lang w:val="en-US"/>
+              <w:lang w:val="en-GB" w:eastAsia="en-GB"/>
             </w:rPr>
           </w:pPr>
-          <w:hyperlink w:anchor="_Toc434497196" w:history="1">
+          <w:hyperlink w:anchor="_Toc482699556" w:history="1">
             <w:r>
               <w:rPr>
                 <w:rStyle w:val="Hyperlink"/>
@@ -1044,7 +756,7 @@
                 <w:noProof/>
                 <w:webHidden/>
               </w:rPr>
-              <w:instrText xml:space="preserve"> PAGEREF _Toc434497196 \h </w:instrText>
+              <w:instrText xml:space="preserve"> PAGEREF _Toc482699556 \h </w:instrText>
             </w:r>
             <w:r>
               <w:rPr>
@@ -1084,10 +796,10 @@
             <w:rPr>
               <w:rFonts w:asciiTheme="minorHAnsi" w:eastAsiaTheme="minorEastAsia" w:hAnsiTheme="minorHAnsi"/>
               <w:noProof/>
-              <w:lang w:val="en-US"/>
+              <w:lang w:val="en-GB" w:eastAsia="en-GB"/>
             </w:rPr>
           </w:pPr>
-          <w:hyperlink w:anchor="_Toc434497197" w:history="1">
+          <w:hyperlink w:anchor="_Toc482699557" w:history="1">
             <w:r>
               <w:rPr>
                 <w:rStyle w:val="Hyperlink"/>
@@ -1114,7 +826,7 @@
                 <w:noProof/>
                 <w:webHidden/>
               </w:rPr>
-              <w:instrText xml:space="preserve"> PAGEREF _Toc434497197 \h </w:instrText>
+              <w:instrText xml:space="preserve"> PAGEREF _Toc482699557 \h </w:instrText>
             </w:r>
             <w:r>
               <w:rPr>
@@ -1154,10 +866,10 @@
             <w:rPr>
               <w:rFonts w:asciiTheme="minorHAnsi" w:eastAsiaTheme="minorEastAsia" w:hAnsiTheme="minorHAnsi"/>
               <w:noProof/>
-              <w:lang w:val="en-US"/>
+              <w:lang w:val="en-GB" w:eastAsia="en-GB"/>
             </w:rPr>
           </w:pPr>
-          <w:hyperlink w:anchor="_Toc434497198" w:history="1">
+          <w:hyperlink w:anchor="_Toc482699558" w:history="1">
             <w:r>
               <w:rPr>
                 <w:rStyle w:val="Hyperlink"/>
@@ -1184,7 +896,7 @@
                 <w:noProof/>
                 <w:webHidden/>
               </w:rPr>
-              <w:instrText xml:space="preserve"> PAGEREF _Toc434497198 \h </w:instrText>
+              <w:instrText xml:space="preserve"> PAGEREF _Toc482699558 \h </w:instrText>
             </w:r>
             <w:r>
               <w:rPr>
@@ -1224,17 +936,17 @@
             <w:rPr>
               <w:rFonts w:asciiTheme="minorHAnsi" w:eastAsiaTheme="minorEastAsia" w:hAnsiTheme="minorHAnsi"/>
               <w:noProof/>
-              <w:lang w:val="en-US"/>
+              <w:lang w:val="en-GB" w:eastAsia="en-GB"/>
             </w:rPr>
           </w:pPr>
-          <w:hyperlink w:anchor="_Toc434497199" w:history="1">
+          <w:hyperlink w:anchor="_Toc482699559" w:history="1">
             <w:r>
               <w:rPr>
                 <w:rStyle w:val="Hyperlink"/>
                 <w:noProof/>
-                <w:lang w:val="en-US"/>
-              </w:rPr>
-              <w:t>Use cases</w:t>
+                <w:lang w:val="en-GB"/>
+              </w:rPr>
+              <w:t>Use cases, scenarios en activity diagrams</w:t>
             </w:r>
             <w:r>
               <w:rPr>
@@ -1255,7 +967,7 @@
                 <w:noProof/>
                 <w:webHidden/>
               </w:rPr>
-              <w:instrText xml:space="preserve"> PAGEREF _Toc434497199 \h </w:instrText>
+              <w:instrText xml:space="preserve"> PAGEREF _Toc482699559 \h </w:instrText>
             </w:r>
             <w:r>
               <w:rPr>
@@ -1295,17 +1007,17 @@
             <w:rPr>
               <w:rFonts w:asciiTheme="minorHAnsi" w:eastAsiaTheme="minorEastAsia" w:hAnsiTheme="minorHAnsi"/>
               <w:noProof/>
-              <w:lang w:val="en-US"/>
+              <w:lang w:val="en-GB" w:eastAsia="en-GB"/>
             </w:rPr>
           </w:pPr>
-          <w:hyperlink w:anchor="_Toc434497200" w:history="1">
+          <w:hyperlink w:anchor="_Toc482699560" w:history="1">
             <w:r>
               <w:rPr>
                 <w:rStyle w:val="Hyperlink"/>
                 <w:noProof/>
                 <w:lang w:val="en-US"/>
               </w:rPr>
-              <w:t>Scenarios en activity diagrams</w:t>
+              <w:t>Traceability matrix</w:t>
             </w:r>
             <w:r>
               <w:rPr>
@@ -1326,7 +1038,77 @@
                 <w:noProof/>
                 <w:webHidden/>
               </w:rPr>
-              <w:instrText xml:space="preserve"> PAGEREF _Toc434497200 \h </w:instrText>
+              <w:instrText xml:space="preserve"> PAGEREF _Toc482699560 \h </w:instrText>
+            </w:r>
+            <w:r>
+              <w:rPr>
+                <w:noProof/>
+                <w:webHidden/>
+              </w:rPr>
+            </w:r>
+            <w:r>
+              <w:rPr>
+                <w:noProof/>
+                <w:webHidden/>
+              </w:rPr>
+              <w:fldChar w:fldCharType="separate"/>
+            </w:r>
+            <w:r>
+              <w:rPr>
+                <w:noProof/>
+                <w:webHidden/>
+              </w:rPr>
+              <w:t>3</w:t>
+            </w:r>
+            <w:r>
+              <w:rPr>
+                <w:noProof/>
+                <w:webHidden/>
+              </w:rPr>
+              <w:fldChar w:fldCharType="end"/>
+            </w:r>
+          </w:hyperlink>
+        </w:p>
+        <w:p>
+          <w:pPr>
+            <w:pStyle w:val="TOC1"/>
+            <w:tabs>
+              <w:tab w:val="right" w:leader="dot" w:pos="9350"/>
+            </w:tabs>
+            <w:rPr>
+              <w:rFonts w:asciiTheme="minorHAnsi" w:eastAsiaTheme="minorEastAsia" w:hAnsiTheme="minorHAnsi"/>
+              <w:noProof/>
+              <w:lang w:val="en-GB" w:eastAsia="en-GB"/>
+            </w:rPr>
+          </w:pPr>
+          <w:hyperlink w:anchor="_Toc482699561" w:history="1">
+            <w:r>
+              <w:rPr>
+                <w:rStyle w:val="Hyperlink"/>
+                <w:noProof/>
+              </w:rPr>
+              <w:t>Wire Frames</w:t>
+            </w:r>
+            <w:r>
+              <w:rPr>
+                <w:noProof/>
+                <w:webHidden/>
+              </w:rPr>
+              <w:tab/>
+            </w:r>
+            <w:r>
+              <w:rPr>
+                <w:noProof/>
+                <w:webHidden/>
+              </w:rPr>
+              <w:fldChar w:fldCharType="begin"/>
+            </w:r>
+            <w:r>
+              <w:rPr>
+                <w:noProof/>
+                <w:webHidden/>
+              </w:rPr>
+              <w:instrText xml:space="preserve"> PAGEREF _Toc482699561 \h </w:instrText>
             </w:r>
             <w:r>
               <w:rPr>
@@ -1366,15 +1148,14 @@
             <w:rPr>
               <w:rFonts w:asciiTheme="minorHAnsi" w:eastAsiaTheme="minorEastAsia" w:hAnsiTheme="minorHAnsi"/>
               <w:noProof/>
-              <w:lang w:val="en-US"/>
+              <w:lang w:val="en-GB" w:eastAsia="en-GB"/>
             </w:rPr>
           </w:pPr>
-          <w:hyperlink w:anchor="_Toc434497201" w:history="1">
+          <w:hyperlink w:anchor="_Toc482699562" w:history="1">
             <w:r>
               <w:rPr>
                 <w:rStyle w:val="Hyperlink"/>
                 <w:noProof/>
-                <w:lang w:val="en-US"/>
               </w:rPr>
               <w:t>Traceability matrix</w:t>
             </w:r>
@@ -1397,7 +1178,7 @@
                 <w:noProof/>
                 <w:webHidden/>
               </w:rPr>
-              <w:instrText xml:space="preserve"> PAGEREF _Toc434497201 \h </w:instrText>
+              <w:instrText xml:space="preserve"> PAGEREF _Toc482699562 \h </w:instrText>
             </w:r>
             <w:r>
               <w:rPr>
@@ -1437,16 +1218,16 @@
             <w:rPr>
               <w:rFonts w:asciiTheme="minorHAnsi" w:eastAsiaTheme="minorEastAsia" w:hAnsiTheme="minorHAnsi"/>
               <w:noProof/>
-              <w:lang w:val="en-US"/>
+              <w:lang w:val="en-GB" w:eastAsia="en-GB"/>
             </w:rPr>
           </w:pPr>
-          <w:hyperlink w:anchor="_Toc434497202" w:history="1">
+          <w:hyperlink w:anchor="_Toc482699563" w:history="1">
             <w:r>
               <w:rPr>
                 <w:rStyle w:val="Hyperlink"/>
                 <w:noProof/>
               </w:rPr>
-              <w:t>Wire Frames</w:t>
+              <w:t>Over dit document</w:t>
             </w:r>
             <w:r>
               <w:rPr>
@@ -1467,7 +1248,7 @@
                 <w:noProof/>
                 <w:webHidden/>
               </w:rPr>
-              <w:instrText xml:space="preserve"> PAGEREF _Toc434497202 \h </w:instrText>
+              <w:instrText xml:space="preserve"> PAGEREF _Toc482699563 \h </w:instrText>
             </w:r>
             <w:r>
               <w:rPr>
@@ -1487,7 +1268,7 @@
                 <w:noProof/>
                 <w:webHidden/>
               </w:rPr>
-              <w:t>3</w:t>
+              <w:t>4</w:t>
             </w:r>
             <w:r>
               <w:rPr>
@@ -1507,17 +1288,16 @@
             <w:rPr>
               <w:rFonts w:asciiTheme="minorHAnsi" w:eastAsiaTheme="minorEastAsia" w:hAnsiTheme="minorHAnsi"/>
               <w:noProof/>
-              <w:lang w:val="en-US"/>
+              <w:lang w:val="en-GB" w:eastAsia="en-GB"/>
             </w:rPr>
           </w:pPr>
-          <w:hyperlink w:anchor="_Toc434497203" w:history="1">
+          <w:hyperlink w:anchor="_Toc482699564" w:history="1">
             <w:r>
               <w:rPr>
                 <w:rStyle w:val="Hyperlink"/>
                 <w:noProof/>
-                <w:lang w:val="en-US"/>
-              </w:rPr>
-              <w:t>Traceability matrix</w:t>
+              </w:rPr>
+              <w:t>Afkortingen</w:t>
             </w:r>
             <w:r>
               <w:rPr>
@@ -1538,7 +1318,7 @@
                 <w:noProof/>
                 <w:webHidden/>
               </w:rPr>
-              <w:instrText xml:space="preserve"> PAGEREF _Toc434497203 \h </w:instrText>
+              <w:instrText xml:space="preserve"> PAGEREF _Toc482699564 \h </w:instrText>
             </w:r>
             <w:r>
               <w:rPr>
@@ -1558,7 +1338,217 @@
                 <w:noProof/>
                 <w:webHidden/>
               </w:rPr>
-              <w:t>3</w:t>
+              <w:t>4</w:t>
+            </w:r>
+            <w:r>
+              <w:rPr>
+                <w:noProof/>
+                <w:webHidden/>
+              </w:rPr>
+              <w:fldChar w:fldCharType="end"/>
+            </w:r>
+          </w:hyperlink>
+        </w:p>
+        <w:p>
+          <w:pPr>
+            <w:pStyle w:val="TOC2"/>
+            <w:tabs>
+              <w:tab w:val="right" w:leader="dot" w:pos="9350"/>
+            </w:tabs>
+            <w:rPr>
+              <w:rFonts w:asciiTheme="minorHAnsi" w:eastAsiaTheme="minorEastAsia" w:hAnsiTheme="minorHAnsi"/>
+              <w:noProof/>
+              <w:lang w:val="en-GB" w:eastAsia="en-GB"/>
+            </w:rPr>
+          </w:pPr>
+          <w:hyperlink w:anchor="_Toc482699565" w:history="1">
+            <w:r>
+              <w:rPr>
+                <w:rStyle w:val="Hyperlink"/>
+                <w:noProof/>
+              </w:rPr>
+              <w:t>Referenties</w:t>
+            </w:r>
+            <w:r>
+              <w:rPr>
+                <w:noProof/>
+                <w:webHidden/>
+              </w:rPr>
+              <w:tab/>
+            </w:r>
+            <w:r>
+              <w:rPr>
+                <w:noProof/>
+                <w:webHidden/>
+              </w:rPr>
+              <w:fldChar w:fldCharType="begin"/>
+            </w:r>
+            <w:r>
+              <w:rPr>
+                <w:noProof/>
+                <w:webHidden/>
+              </w:rPr>
+              <w:instrText xml:space="preserve"> PAGEREF _Toc482699565 \h </w:instrText>
+            </w:r>
+            <w:r>
+              <w:rPr>
+                <w:noProof/>
+                <w:webHidden/>
+              </w:rPr>
+            </w:r>
+            <w:r>
+              <w:rPr>
+                <w:noProof/>
+                <w:webHidden/>
+              </w:rPr>
+              <w:fldChar w:fldCharType="separate"/>
+            </w:r>
+            <w:r>
+              <w:rPr>
+                <w:noProof/>
+                <w:webHidden/>
+              </w:rPr>
+              <w:t>4</w:t>
+            </w:r>
+            <w:r>
+              <w:rPr>
+                <w:noProof/>
+                <w:webHidden/>
+              </w:rPr>
+              <w:fldChar w:fldCharType="end"/>
+            </w:r>
+          </w:hyperlink>
+        </w:p>
+        <w:p>
+          <w:pPr>
+            <w:pStyle w:val="TOC2"/>
+            <w:tabs>
+              <w:tab w:val="right" w:leader="dot" w:pos="9350"/>
+            </w:tabs>
+            <w:rPr>
+              <w:rFonts w:asciiTheme="minorHAnsi" w:eastAsiaTheme="minorEastAsia" w:hAnsiTheme="minorHAnsi"/>
+              <w:noProof/>
+              <w:lang w:val="en-GB" w:eastAsia="en-GB"/>
+            </w:rPr>
+          </w:pPr>
+          <w:hyperlink w:anchor="_Toc482699566" w:history="1">
+            <w:r>
+              <w:rPr>
+                <w:rStyle w:val="Hyperlink"/>
+                <w:noProof/>
+              </w:rPr>
+              <w:t>Definities</w:t>
+            </w:r>
+            <w:r>
+              <w:rPr>
+                <w:noProof/>
+                <w:webHidden/>
+              </w:rPr>
+              <w:tab/>
+            </w:r>
+            <w:r>
+              <w:rPr>
+                <w:noProof/>
+                <w:webHidden/>
+              </w:rPr>
+              <w:fldChar w:fldCharType="begin"/>
+            </w:r>
+            <w:r>
+              <w:rPr>
+                <w:noProof/>
+                <w:webHidden/>
+              </w:rPr>
+              <w:instrText xml:space="preserve"> PAGEREF _Toc482699566 \h </w:instrText>
+            </w:r>
+            <w:r>
+              <w:rPr>
+                <w:noProof/>
+                <w:webHidden/>
+              </w:rPr>
+            </w:r>
+            <w:r>
+              <w:rPr>
+                <w:noProof/>
+                <w:webHidden/>
+              </w:rPr>
+              <w:fldChar w:fldCharType="separate"/>
+            </w:r>
+            <w:r>
+              <w:rPr>
+                <w:noProof/>
+                <w:webHidden/>
+              </w:rPr>
+              <w:t>4</w:t>
+            </w:r>
+            <w:r>
+              <w:rPr>
+                <w:noProof/>
+                <w:webHidden/>
+              </w:rPr>
+              <w:fldChar w:fldCharType="end"/>
+            </w:r>
+          </w:hyperlink>
+        </w:p>
+        <w:p>
+          <w:pPr>
+            <w:pStyle w:val="TOC2"/>
+            <w:tabs>
+              <w:tab w:val="right" w:leader="dot" w:pos="9350"/>
+            </w:tabs>
+            <w:rPr>
+              <w:rFonts w:asciiTheme="minorHAnsi" w:eastAsiaTheme="minorEastAsia" w:hAnsiTheme="minorHAnsi"/>
+              <w:noProof/>
+              <w:lang w:val="en-GB" w:eastAsia="en-GB"/>
+            </w:rPr>
+          </w:pPr>
+          <w:hyperlink w:anchor="_Toc482699567" w:history="1">
+            <w:r>
+              <w:rPr>
+                <w:rStyle w:val="Hyperlink"/>
+                <w:noProof/>
+              </w:rPr>
+              <w:t>Gebruikte materialen</w:t>
+            </w:r>
+            <w:r>
+              <w:rPr>
+                <w:noProof/>
+                <w:webHidden/>
+              </w:rPr>
+              <w:tab/>
+            </w:r>
+            <w:r>
+              <w:rPr>
+                <w:noProof/>
+                <w:webHidden/>
+              </w:rPr>
+              <w:fldChar w:fldCharType="begin"/>
+            </w:r>
+            <w:r>
+              <w:rPr>
+                <w:noProof/>
+                <w:webHidden/>
+              </w:rPr>
+              <w:instrText xml:space="preserve"> PAGEREF _Toc482699567 \h </w:instrText>
+            </w:r>
+            <w:r>
+              <w:rPr>
+                <w:noProof/>
+                <w:webHidden/>
+              </w:rPr>
+            </w:r>
+            <w:r>
+              <w:rPr>
+                <w:noProof/>
+                <w:webHidden/>
+              </w:rPr>
+              <w:fldChar w:fldCharType="separate"/>
+            </w:r>
+            <w:r>
+              <w:rPr>
+                <w:noProof/>
+                <w:webHidden/>
+              </w:rPr>
+              <w:t>4</w:t>
             </w:r>
             <w:r>
               <w:rPr>
@@ -1578,16 +1568,16 @@
             <w:rPr>
               <w:rFonts w:asciiTheme="minorHAnsi" w:eastAsiaTheme="minorEastAsia" w:hAnsiTheme="minorHAnsi"/>
               <w:noProof/>
-              <w:lang w:val="en-US"/>
+              <w:lang w:val="en-GB" w:eastAsia="en-GB"/>
             </w:rPr>
           </w:pPr>
-          <w:hyperlink w:anchor="_Toc434497204" w:history="1">
+          <w:hyperlink w:anchor="_Toc482699568" w:history="1">
             <w:r>
               <w:rPr>
                 <w:rStyle w:val="Hyperlink"/>
                 <w:noProof/>
               </w:rPr>
-              <w:t>Over dit document</w:t>
+              <w:t>Bijlagen</w:t>
             </w:r>
             <w:r>
               <w:rPr>
@@ -1608,7 +1598,7 @@
                 <w:noProof/>
                 <w:webHidden/>
               </w:rPr>
-              <w:instrText xml:space="preserve"> PAGEREF _Toc434497204 \h </w:instrText>
+              <w:instrText xml:space="preserve"> PAGEREF _Toc482699568 \h </w:instrText>
             </w:r>
             <w:r>
               <w:rPr>
@@ -1628,845 +1618,7 @@
                 <w:noProof/>
                 <w:webHidden/>
               </w:rPr>
-              <w:t>3</w:t>
-            </w:r>
-            <w:r>
-              <w:rPr>
-                <w:noProof/>
-                <w:webHidden/>
-              </w:rPr>
-              <w:fldChar w:fldCharType="end"/>
-            </w:r>
-          </w:hyperlink>
-        </w:p>
-        <w:p>
-          <w:pPr>
-            <w:pStyle w:val="TOC2"/>
-            <w:tabs>
-              <w:tab w:val="right" w:leader="dot" w:pos="9350"/>
-            </w:tabs>
-            <w:rPr>
-              <w:rFonts w:asciiTheme="minorHAnsi" w:eastAsiaTheme="minorEastAsia" w:hAnsiTheme="minorHAnsi"/>
-              <w:noProof/>
-              <w:lang w:val="en-US"/>
-            </w:rPr>
-          </w:pPr>
-          <w:hyperlink w:anchor="_Toc434497205" w:history="1">
-            <w:r>
-              <w:rPr>
-                <w:rStyle w:val="Hyperlink"/>
-                <w:noProof/>
-              </w:rPr>
-              <w:t>Afkortingen</w:t>
-            </w:r>
-            <w:r>
-              <w:rPr>
-                <w:noProof/>
-                <w:webHidden/>
-              </w:rPr>
-              <w:tab/>
-            </w:r>
-            <w:r>
-              <w:rPr>
-                <w:noProof/>
-                <w:webHidden/>
-              </w:rPr>
-              <w:fldChar w:fldCharType="begin"/>
-            </w:r>
-            <w:r>
-              <w:rPr>
-                <w:noProof/>
-                <w:webHidden/>
-              </w:rPr>
-              <w:instrText xml:space="preserve"> PAGEREF _Toc434497205 \h </w:instrText>
-            </w:r>
-            <w:r>
-              <w:rPr>
-                <w:noProof/>
-                <w:webHidden/>
-              </w:rPr>
-            </w:r>
-            <w:r>
-              <w:rPr>
-                <w:noProof/>
-                <w:webHidden/>
-              </w:rPr>
-              <w:fldChar w:fldCharType="separate"/>
-            </w:r>
-            <w:r>
-              <w:rPr>
-                <w:noProof/>
-                <w:webHidden/>
-              </w:rPr>
-              <w:t>3</w:t>
-            </w:r>
-            <w:r>
-              <w:rPr>
-                <w:noProof/>
-                <w:webHidden/>
-              </w:rPr>
-              <w:fldChar w:fldCharType="end"/>
-            </w:r>
-          </w:hyperlink>
-        </w:p>
-        <w:p>
-          <w:pPr>
-            <w:pStyle w:val="TOC2"/>
-            <w:tabs>
-              <w:tab w:val="right" w:leader="dot" w:pos="9350"/>
-            </w:tabs>
-            <w:rPr>
-              <w:rFonts w:asciiTheme="minorHAnsi" w:eastAsiaTheme="minorEastAsia" w:hAnsiTheme="minorHAnsi"/>
-              <w:noProof/>
-              <w:lang w:val="en-US"/>
-            </w:rPr>
-          </w:pPr>
-          <w:hyperlink w:anchor="_Toc434497206" w:history="1">
-            <w:r>
-              <w:rPr>
-                <w:rStyle w:val="Hyperlink"/>
-                <w:noProof/>
-              </w:rPr>
-              <w:t>Referenties</w:t>
-            </w:r>
-            <w:r>
-              <w:rPr>
-                <w:noProof/>
-                <w:webHidden/>
-              </w:rPr>
-              <w:tab/>
-            </w:r>
-            <w:r>
-              <w:rPr>
-                <w:noProof/>
-                <w:webHidden/>
-              </w:rPr>
-              <w:fldChar w:fldCharType="begin"/>
-            </w:r>
-            <w:r>
-              <w:rPr>
-                <w:noProof/>
-                <w:webHidden/>
-              </w:rPr>
-              <w:instrText xml:space="preserve"> PAGEREF _Toc434497206 \h </w:instrText>
-            </w:r>
-            <w:r>
-              <w:rPr>
-                <w:noProof/>
-                <w:webHidden/>
-              </w:rPr>
-            </w:r>
-            <w:r>
-              <w:rPr>
-                <w:noProof/>
-                <w:webHidden/>
-              </w:rPr>
-              <w:fldChar w:fldCharType="separate"/>
-            </w:r>
-            <w:r>
-              <w:rPr>
-                <w:noProof/>
-                <w:webHidden/>
-              </w:rPr>
-              <w:t>3</w:t>
-            </w:r>
-            <w:r>
-              <w:rPr>
-                <w:noProof/>
-                <w:webHidden/>
-              </w:rPr>
-              <w:fldChar w:fldCharType="end"/>
-            </w:r>
-          </w:hyperlink>
-        </w:p>
-        <w:p>
-          <w:pPr>
-            <w:pStyle w:val="TOC2"/>
-            <w:tabs>
-              <w:tab w:val="right" w:leader="dot" w:pos="9350"/>
-            </w:tabs>
-            <w:rPr>
-              <w:rFonts w:asciiTheme="minorHAnsi" w:eastAsiaTheme="minorEastAsia" w:hAnsiTheme="minorHAnsi"/>
-              <w:noProof/>
-              <w:lang w:val="en-US"/>
-            </w:rPr>
-          </w:pPr>
-          <w:hyperlink w:anchor="_Toc434497207" w:history="1">
-            <w:r>
-              <w:rPr>
-                <w:rStyle w:val="Hyperlink"/>
-                <w:noProof/>
-              </w:rPr>
-              <w:t>Definities</w:t>
-            </w:r>
-            <w:r>
-              <w:rPr>
-                <w:noProof/>
-                <w:webHidden/>
-              </w:rPr>
-              <w:tab/>
-            </w:r>
-            <w:r>
-              <w:rPr>
-                <w:noProof/>
-                <w:webHidden/>
-              </w:rPr>
-              <w:fldChar w:fldCharType="begin"/>
-            </w:r>
-            <w:r>
-              <w:rPr>
-                <w:noProof/>
-                <w:webHidden/>
-              </w:rPr>
-              <w:instrText xml:space="preserve"> PAGEREF _Toc434497207 \h </w:instrText>
-            </w:r>
-            <w:r>
-              <w:rPr>
-                <w:noProof/>
-                <w:webHidden/>
-              </w:rPr>
-            </w:r>
-            <w:r>
-              <w:rPr>
-                <w:noProof/>
-                <w:webHidden/>
-              </w:rPr>
-              <w:fldChar w:fldCharType="separate"/>
-            </w:r>
-            <w:r>
-              <w:rPr>
-                <w:noProof/>
-                <w:webHidden/>
-              </w:rPr>
-              <w:t>3</w:t>
-            </w:r>
-            <w:r>
-              <w:rPr>
-                <w:noProof/>
-                <w:webHidden/>
-              </w:rPr>
-              <w:fldChar w:fldCharType="end"/>
-            </w:r>
-          </w:hyperlink>
-        </w:p>
-        <w:p>
-          <w:pPr>
-            <w:pStyle w:val="TOC2"/>
-            <w:tabs>
-              <w:tab w:val="right" w:leader="dot" w:pos="9350"/>
-            </w:tabs>
-            <w:rPr>
-              <w:rFonts w:asciiTheme="minorHAnsi" w:eastAsiaTheme="minorEastAsia" w:hAnsiTheme="minorHAnsi"/>
-              <w:noProof/>
-              <w:lang w:val="en-US"/>
-            </w:rPr>
-          </w:pPr>
-          <w:hyperlink w:anchor="_Toc434497208" w:history="1">
-            <w:r>
-              <w:rPr>
-                <w:rStyle w:val="Hyperlink"/>
-                <w:noProof/>
-              </w:rPr>
-              <w:t>Gebruikte materialen</w:t>
-            </w:r>
-            <w:r>
-              <w:rPr>
-                <w:noProof/>
-                <w:webHidden/>
-              </w:rPr>
-              <w:tab/>
-            </w:r>
-            <w:r>
-              <w:rPr>
-                <w:noProof/>
-                <w:webHidden/>
-              </w:rPr>
-              <w:fldChar w:fldCharType="begin"/>
-            </w:r>
-            <w:r>
-              <w:rPr>
-                <w:noProof/>
-                <w:webHidden/>
-              </w:rPr>
-              <w:instrText xml:space="preserve"> PAGEREF _Toc434497208 \h </w:instrText>
-            </w:r>
-            <w:r>
-              <w:rPr>
-                <w:noProof/>
-                <w:webHidden/>
-              </w:rPr>
-            </w:r>
-            <w:r>
-              <w:rPr>
-                <w:noProof/>
-                <w:webHidden/>
-              </w:rPr>
-              <w:fldChar w:fldCharType="separate"/>
-            </w:r>
-            <w:r>
-              <w:rPr>
-                <w:noProof/>
-                <w:webHidden/>
-              </w:rPr>
-              <w:t>3</w:t>
-            </w:r>
-            <w:r>
-              <w:rPr>
-                <w:noProof/>
-                <w:webHidden/>
-              </w:rPr>
-              <w:fldChar w:fldCharType="end"/>
-            </w:r>
-          </w:hyperlink>
-        </w:p>
-        <w:p>
-          <w:pPr>
-            <w:pStyle w:val="TOC1"/>
-            <w:tabs>
-              <w:tab w:val="right" w:leader="dot" w:pos="9350"/>
-            </w:tabs>
-            <w:rPr>
-              <w:rFonts w:asciiTheme="minorHAnsi" w:eastAsiaTheme="minorEastAsia" w:hAnsiTheme="minorHAnsi"/>
-              <w:noProof/>
-              <w:lang w:val="en-US"/>
-            </w:rPr>
-          </w:pPr>
-          <w:r>
-            <w:rPr>
-              <w:noProof/>
-              <w:lang w:val="en-GB" w:eastAsia="en-GB"/>
-            </w:rPr>
-            <mc:AlternateContent>
-              <mc:Choice Requires="wps">
-                <w:drawing>
-                  <wp:anchor distT="45720" distB="45720" distL="114300" distR="114300" simplePos="0" relativeHeight="251661312" behindDoc="0" locked="0" layoutInCell="1" allowOverlap="1" wp14:anchorId="347D81CD" wp14:editId="4DE96CB0">
-                    <wp:simplePos x="0" y="0"/>
-                    <wp:positionH relativeFrom="column">
-                      <wp:posOffset>-723900</wp:posOffset>
-                    </wp:positionH>
-                    <wp:positionV relativeFrom="paragraph">
-                      <wp:posOffset>342265</wp:posOffset>
-                    </wp:positionV>
-                    <wp:extent cx="7552055" cy="3776134"/>
-                    <wp:effectExtent l="0" t="0" r="10795" b="15240"/>
-                    <wp:wrapNone/>
-                    <wp:docPr id="1" name="Text Box 2"/>
-                    <wp:cNvGraphicFramePr>
-                      <a:graphicFrameLocks xmlns:a="http://schemas.openxmlformats.org/drawingml/2006/main"/>
-                    </wp:cNvGraphicFramePr>
-                    <a:graphic xmlns:a="http://schemas.openxmlformats.org/drawingml/2006/main">
-                      <a:graphicData uri="http://schemas.microsoft.com/office/word/2010/wordprocessingShape">
-                        <wps:wsp>
-                          <wps:cNvSpPr txBox="1">
-                            <a:spLocks noChangeArrowheads="1"/>
-                          </wps:cNvSpPr>
-                          <wps:spPr bwMode="auto">
-                            <a:xfrm>
-                              <a:off x="0" y="0"/>
-                              <a:ext cx="7552055" cy="3776134"/>
-                            </a:xfrm>
-                            <a:prstGeom prst="rect">
-                              <a:avLst/>
-                            </a:prstGeom>
-                            <a:solidFill>
-                              <a:srgbClr val="FFFFFF"/>
-                            </a:solidFill>
-                            <a:ln w="9525">
-                              <a:solidFill>
-                                <a:srgbClr val="000000"/>
-                              </a:solidFill>
-                              <a:miter lim="800000"/>
-                              <a:headEnd/>
-                              <a:tailEnd/>
-                            </a:ln>
-                          </wps:spPr>
-                          <wps:txbx>
-                            <w:txbxContent>
-                              <w:p>
-                                <w:pPr>
-                                  <w:rPr>
-                                    <w:color w:val="FF0000"/>
-                                  </w:rPr>
-                                </w:pPr>
-                                <w:r>
-                                  <w:rPr>
-                                    <w:color w:val="FF0000"/>
-                                  </w:rPr>
-                                  <w:t>Informatie voor de student:</w:t>
-                                </w:r>
-                              </w:p>
-                              <w:p>
-                                <w:pPr>
-                                  <w:rPr>
-                                    <w:color w:val="FF0000"/>
-                                  </w:rPr>
-                                </w:pPr>
-                                <w:r>
-                                  <w:rPr>
-                                    <w:color w:val="FF0000"/>
-                                  </w:rPr>
-                                  <w:t>De rode tekst dient ter informatie. Verwijder deze rode tekst</w:t>
-                                </w:r>
-                                <w:r>
-                                  <w:rPr>
-                                    <w:color w:val="FF0000"/>
-                                  </w:rPr>
-                                  <w:t>, pas deze aan</w:t>
-                                </w:r>
-                                <w:r>
-                                  <w:rPr>
-                                    <w:color w:val="FF0000"/>
-                                  </w:rPr>
-                                  <w:t xml:space="preserve"> of vervang deze voor zwarte tekst. </w:t>
-                                </w:r>
-                              </w:p>
-                              <w:p>
-                                <w:pPr>
-                                  <w:rPr>
-                                    <w:color w:val="FF0000"/>
-                                  </w:rPr>
-                                </w:pPr>
-                                <w:r>
-                                  <w:rPr>
-                                    <w:color w:val="FF0000"/>
-                                  </w:rPr>
-                                  <w:t>WEL DOEN</w:t>
-                                </w:r>
-                              </w:p>
-                              <w:p>
-                                <w:pPr>
-                                  <w:pStyle w:val="ListParagraph"/>
-                                  <w:numPr>
-                                    <w:ilvl w:val="0"/>
-                                    <w:numId w:val="3"/>
-                                  </w:numPr>
-                                  <w:rPr>
-                                    <w:color w:val="FF0000"/>
-                                  </w:rPr>
-                                </w:pPr>
-                                <w:r>
-                                  <w:rPr>
-                                    <w:color w:val="FF0000"/>
-                                  </w:rPr>
-                                  <w:t>Minimaal xx woorden, maximaal xx woorden; indien niet wordt voldaan aan deze eisen wordt het niet nagekeken tenzij er een duidelijke verklaring is voor afwijken. Indien er afgeweken moet worden aan de eisen dient dit eerst te zijn besproken en goedgekeurd zijn door de docent.</w:t>
-                                </w:r>
-                              </w:p>
-                              <w:p>
-                                <w:pPr>
-                                  <w:pStyle w:val="ListParagraph"/>
-                                  <w:numPr>
-                                    <w:ilvl w:val="0"/>
-                                    <w:numId w:val="3"/>
-                                  </w:numPr>
-                                  <w:rPr>
-                                    <w:color w:val="FF0000"/>
-                                  </w:rPr>
-                                </w:pPr>
-                                <w:r>
-                                  <w:rPr>
-                                    <w:color w:val="FF0000"/>
-                                  </w:rPr>
-                                  <w:t>Volgende hoofstuk op dezelfde pagina als voorgaande, tenzij er een totaal ander onderwerp besproken wordt</w:t>
-                                </w:r>
-                              </w:p>
-                              <w:p>
-                                <w:pPr>
-                                  <w:pStyle w:val="ListParagraph"/>
-                                  <w:numPr>
-                                    <w:ilvl w:val="0"/>
-                                    <w:numId w:val="3"/>
-                                  </w:numPr>
-                                  <w:rPr>
-                                    <w:color w:val="FF0000"/>
-                                  </w:rPr>
-                                </w:pPr>
-                                <w:r>
-                                  <w:rPr>
-                                    <w:color w:val="FF0000"/>
-                                  </w:rPr>
-                                  <w:t>Voor iedere stijl hetzelfde lettertype en grootte (gebruik de stijlen van MS Word)</w:t>
-                                </w:r>
-                              </w:p>
-                              <w:p>
-                                <w:pPr>
-                                  <w:pStyle w:val="ListParagraph"/>
-                                  <w:numPr>
-                                    <w:ilvl w:val="0"/>
-                                    <w:numId w:val="3"/>
-                                  </w:numPr>
-                                  <w:rPr>
-                                    <w:color w:val="FF0000"/>
-                                  </w:rPr>
-                                </w:pPr>
-                                <w:r>
-                                  <w:rPr>
-                                    <w:color w:val="FF0000"/>
-                                  </w:rPr>
-                                  <w:t>Maximaal drie lagen in hoofdstukindelingen; indien er meer scheiding in teksten nodig is moeten kopjes in een normaal, maar vet, lettertype worden gebruikt</w:t>
-                                </w:r>
-                              </w:p>
-                              <w:p>
-                                <w:pPr>
-                                  <w:rPr>
-                                    <w:color w:val="FF0000"/>
-                                  </w:rPr>
-                                </w:pPr>
-                                <w:r>
-                                  <w:rPr>
-                                    <w:color w:val="FF0000"/>
-                                  </w:rPr>
-                                  <w:t>NIET DOEN</w:t>
-                                </w:r>
-                              </w:p>
-                              <w:p>
-                                <w:pPr>
-                                  <w:pStyle w:val="ListParagraph"/>
-                                  <w:numPr>
-                                    <w:ilvl w:val="0"/>
-                                    <w:numId w:val="2"/>
-                                  </w:numPr>
-                                  <w:rPr>
-                                    <w:color w:val="FF0000"/>
-                                  </w:rPr>
-                                </w:pPr>
-                                <w:r>
-                                  <w:rPr>
-                                    <w:color w:val="FF0000"/>
-                                  </w:rPr>
-                                  <w:t>Elk hoofdstuk op een nieuwe pagina</w:t>
-                                </w:r>
-                              </w:p>
-                              <w:p>
-                                <w:pPr>
-                                  <w:pStyle w:val="ListParagraph"/>
-                                  <w:numPr>
-                                    <w:ilvl w:val="0"/>
-                                    <w:numId w:val="2"/>
-                                  </w:numPr>
-                                  <w:rPr>
-                                    <w:color w:val="FF0000"/>
-                                  </w:rPr>
-                                </w:pPr>
-                                <w:r>
-                                  <w:rPr>
-                                    <w:color w:val="FF0000"/>
-                                  </w:rPr>
-                                  <w:t>Tekst typen om het aantal woorden te bereiken</w:t>
-                                </w:r>
-                              </w:p>
-                              <w:p>
-                                <w:pPr>
-                                  <w:rPr>
-                                    <w:color w:val="FF0000"/>
-                                  </w:rPr>
-                                </w:pPr>
-                                <w:r>
-                                  <w:rPr>
-                                    <w:color w:val="FF0000"/>
-                                  </w:rPr>
-                                  <w:t>EN OOK..</w:t>
-                                </w:r>
-                              </w:p>
-                              <w:p>
-                                <w:pPr>
-                                  <w:pStyle w:val="ListParagraph"/>
-                                  <w:numPr>
-                                    <w:ilvl w:val="0"/>
-                                    <w:numId w:val="2"/>
-                                  </w:numPr>
-                                  <w:rPr>
-                                    <w:color w:val="FF0000"/>
-                                  </w:rPr>
-                                </w:pPr>
-                                <w:r>
-                                  <w:rPr>
-                                    <w:color w:val="FF0000"/>
-                                  </w:rPr>
-                                  <w:t>Evalueren van de geplande vs gebruikte tijd van de realisatie en implementatie</w:t>
-                                </w:r>
-                              </w:p>
-                              <w:p/>
-                            </w:txbxContent>
-                          </wps:txbx>
-                          <wps:bodyPr rot="0" vert="horz" wrap="square" lIns="91440" tIns="45720" rIns="91440" bIns="45720" anchor="t" anchorCtr="0">
-                            <a:noAutofit/>
-                          </wps:bodyPr>
-                        </wps:wsp>
-                      </a:graphicData>
-                    </a:graphic>
-                    <wp14:sizeRelH relativeFrom="margin">
-                      <wp14:pctWidth>0</wp14:pctWidth>
-                    </wp14:sizeRelH>
-                    <wp14:sizeRelV relativeFrom="margin">
-                      <wp14:pctHeight>0</wp14:pctHeight>
-                    </wp14:sizeRelV>
-                  </wp:anchor>
-                </w:drawing>
-              </mc:Choice>
-              <mc:Fallback>
-                <w:pict>
-                  <v:shape w14:anchorId="347D81CD" id="_x0000_s1027" type="#_x0000_t202" style="position:absolute;margin-left:-57pt;margin-top:26.95pt;width:594.65pt;height:297.35pt;z-index:251661312;visibility:visible;mso-wrap-style:square;mso-width-percent:0;mso-height-percent:0;mso-wrap-distance-left:9pt;mso-wrap-distance-top:3.6pt;mso-wrap-distance-right:9pt;mso-wrap-distance-bottom:3.6pt;mso-position-horizontal:absolute;mso-position-horizontal-relative:text;mso-position-vertical:absolute;mso-position-vertical-relative:text;mso-width-percent:0;mso-height-percent:0;mso-width-relative:margin;mso-height-relative:margin;v-text-anchor:top" o:gfxdata="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">
-                    <v:textbox>
-                      <w:txbxContent>
-                        <w:p>
-                          <w:pPr>
-                            <w:rPr>
-                              <w:color w:val="FF0000"/>
-                            </w:rPr>
-                          </w:pPr>
-                          <w:r>
-                            <w:rPr>
-                              <w:color w:val="FF0000"/>
-                            </w:rPr>
-                            <w:t>Informatie voor de student:</w:t>
-                          </w:r>
-                        </w:p>
-                        <w:p>
-                          <w:pPr>
-                            <w:rPr>
-                              <w:color w:val="FF0000"/>
-                            </w:rPr>
-                          </w:pPr>
-                          <w:r>
-                            <w:rPr>
-                              <w:color w:val="FF0000"/>
-                            </w:rPr>
-                            <w:t>De rode tekst dient ter informatie. Verwijder deze rode tekst</w:t>
-                          </w:r>
-                          <w:r>
-                            <w:rPr>
-                              <w:color w:val="FF0000"/>
-                            </w:rPr>
-                            <w:t>, pas deze aan</w:t>
-                          </w:r>
-                          <w:r>
-                            <w:rPr>
-                              <w:color w:val="FF0000"/>
-                            </w:rPr>
-                            <w:t xml:space="preserve"> of vervang deze voor zwarte tekst. </w:t>
-                          </w:r>
-                        </w:p>
-                        <w:p>
-                          <w:pPr>
-                            <w:rPr>
-                              <w:color w:val="FF0000"/>
-                            </w:rPr>
-                          </w:pPr>
-                          <w:r>
-                            <w:rPr>
-                              <w:color w:val="FF0000"/>
-                            </w:rPr>
-                            <w:t>WEL DOEN</w:t>
-                          </w:r>
-                        </w:p>
-                        <w:p>
-                          <w:pPr>
-                            <w:pStyle w:val="ListParagraph"/>
-                            <w:numPr>
-                              <w:ilvl w:val="0"/>
-                              <w:numId w:val="3"/>
-                            </w:numPr>
-                            <w:rPr>
-                              <w:color w:val="FF0000"/>
-                            </w:rPr>
-                          </w:pPr>
-                          <w:r>
-                            <w:rPr>
-                              <w:color w:val="FF0000"/>
-                            </w:rPr>
-                            <w:t>Minimaal xx woorden, maximaal xx woorden; indien niet wordt voldaan aan deze eisen wordt het niet nagekeken tenzij er een duidelijke verklaring is voor afwijken. Indien er afgeweken moet worden aan de eisen dient dit eerst te zijn besproken en goedgekeurd zijn door de docent.</w:t>
-                          </w:r>
-                        </w:p>
-                        <w:p>
-                          <w:pPr>
-                            <w:pStyle w:val="ListParagraph"/>
-                            <w:numPr>
-                              <w:ilvl w:val="0"/>
-                              <w:numId w:val="3"/>
-                            </w:numPr>
-                            <w:rPr>
-                              <w:color w:val="FF0000"/>
-                            </w:rPr>
-                          </w:pPr>
-                          <w:r>
-                            <w:rPr>
-                              <w:color w:val="FF0000"/>
-                            </w:rPr>
-                            <w:t>Volgende hoofstuk op dezelfde pagina als voorgaande, tenzij er een totaal ander onderwerp besproken wordt</w:t>
-                          </w:r>
-                        </w:p>
-                        <w:p>
-                          <w:pPr>
-                            <w:pStyle w:val="ListParagraph"/>
-                            <w:numPr>
-                              <w:ilvl w:val="0"/>
-                              <w:numId w:val="3"/>
-                            </w:numPr>
-                            <w:rPr>
-                              <w:color w:val="FF0000"/>
-                            </w:rPr>
-                          </w:pPr>
-                          <w:r>
-                            <w:rPr>
-                              <w:color w:val="FF0000"/>
-                            </w:rPr>
-                            <w:t>Voor iedere stijl hetzelfde lettertype en grootte (gebruik de stijlen van MS Word)</w:t>
-                          </w:r>
-                        </w:p>
-                        <w:p>
-                          <w:pPr>
-                            <w:pStyle w:val="ListParagraph"/>
-                            <w:numPr>
-                              <w:ilvl w:val="0"/>
-                              <w:numId w:val="3"/>
-                            </w:numPr>
-                            <w:rPr>
-                              <w:color w:val="FF0000"/>
-                            </w:rPr>
-                          </w:pPr>
-                          <w:r>
-                            <w:rPr>
-                              <w:color w:val="FF0000"/>
-                            </w:rPr>
-                            <w:t>Maximaal drie lagen in hoofdstukindelingen; indien er meer scheiding in teksten nodig is moeten kopjes in een normaal, maar vet, lettertype worden gebruikt</w:t>
-                          </w:r>
-                        </w:p>
-                        <w:p>
-                          <w:pPr>
-                            <w:rPr>
-                              <w:color w:val="FF0000"/>
-                            </w:rPr>
-                          </w:pPr>
-                          <w:r>
-                            <w:rPr>
-                              <w:color w:val="FF0000"/>
-                            </w:rPr>
-                            <w:t>NIET DOEN</w:t>
-                          </w:r>
-                        </w:p>
-                        <w:p>
-                          <w:pPr>
-                            <w:pStyle w:val="ListParagraph"/>
-                            <w:numPr>
-                              <w:ilvl w:val="0"/>
-                              <w:numId w:val="2"/>
-                            </w:numPr>
-                            <w:rPr>
-                              <w:color w:val="FF0000"/>
-                            </w:rPr>
-                          </w:pPr>
-                          <w:r>
-                            <w:rPr>
-                              <w:color w:val="FF0000"/>
-                            </w:rPr>
-                            <w:t>Elk hoofdstuk op een nieuwe pagina</w:t>
-                          </w:r>
-                        </w:p>
-                        <w:p>
-                          <w:pPr>
-                            <w:pStyle w:val="ListParagraph"/>
-                            <w:numPr>
-                              <w:ilvl w:val="0"/>
-                              <w:numId w:val="2"/>
-                            </w:numPr>
-                            <w:rPr>
-                              <w:color w:val="FF0000"/>
-                            </w:rPr>
-                          </w:pPr>
-                          <w:r>
-                            <w:rPr>
-                              <w:color w:val="FF0000"/>
-                            </w:rPr>
-                            <w:t>Tekst typen om het aantal woorden te bereiken</w:t>
-                          </w:r>
-                        </w:p>
-                        <w:p>
-                          <w:pPr>
-                            <w:rPr>
-                              <w:color w:val="FF0000"/>
-                            </w:rPr>
-                          </w:pPr>
-                          <w:r>
-                            <w:rPr>
-                              <w:color w:val="FF0000"/>
-                            </w:rPr>
-                            <w:t>EN OOK..</w:t>
-                          </w:r>
-                        </w:p>
-                        <w:p>
-                          <w:pPr>
-                            <w:pStyle w:val="ListParagraph"/>
-                            <w:numPr>
-                              <w:ilvl w:val="0"/>
-                              <w:numId w:val="2"/>
-                            </w:numPr>
-                            <w:rPr>
-                              <w:color w:val="FF0000"/>
-                            </w:rPr>
-                          </w:pPr>
-                          <w:r>
-                            <w:rPr>
-                              <w:color w:val="FF0000"/>
-                            </w:rPr>
-                            <w:t>Evalueren van de geplande vs gebruikte tijd van de realisatie en implementatie</w:t>
-                          </w:r>
-                        </w:p>
-                        <w:p/>
-                      </w:txbxContent>
-                    </v:textbox>
-                  </v:shape>
-                </w:pict>
-              </mc:Fallback>
-            </mc:AlternateContent>
-          </w:r>
-          <w:hyperlink w:anchor="_Toc434497209" w:history="1">
-            <w:r>
-              <w:rPr>
-                <w:rStyle w:val="Hyperlink"/>
-                <w:noProof/>
-              </w:rPr>
-              <w:t>Bijlagen</w:t>
-            </w:r>
-            <w:r>
-              <w:rPr>
-                <w:noProof/>
-                <w:webHidden/>
-              </w:rPr>
-              <w:tab/>
-            </w:r>
-            <w:r>
-              <w:rPr>
-                <w:noProof/>
-                <w:webHidden/>
-              </w:rPr>
-              <w:fldChar w:fldCharType="begin"/>
-            </w:r>
-            <w:r>
-              <w:rPr>
-                <w:noProof/>
-                <w:webHidden/>
-              </w:rPr>
-              <w:instrText xml:space="preserve"> PAGEREF _Toc434497209 \h </w:instrText>
-            </w:r>
-            <w:r>
-              <w:rPr>
-                <w:noProof/>
-                <w:webHidden/>
-              </w:rPr>
-            </w:r>
-            <w:r>
-              <w:rPr>
-                <w:noProof/>
-                <w:webHidden/>
-              </w:rPr>
-              <w:fldChar w:fldCharType="separate"/>
-            </w:r>
-            <w:r>
-              <w:rPr>
-                <w:noProof/>
-                <w:webHidden/>
-              </w:rPr>
-              <w:t>3</w:t>
+              <w:t>4</w:t>
             </w:r>
             <w:r>
               <w:rPr>
@@ -2500,13 +1652,171 @@
     <w:p>
       <w:pPr>
         <w:pStyle w:val="Heading1"/>
-      </w:pPr>
-      <w:bookmarkStart w:id="1" w:name="_Toc434497192"/>
-      <w:r>
+        <w:rPr>
+          <w:lang w:val="nl-NL"/>
+        </w:rPr>
+      </w:pPr>
+      <w:bookmarkStart w:id="0" w:name="_Toc482699552"/>
+      <w:r>
+        <w:rPr>
+          <w:lang w:val="nl-NL"/>
+        </w:rPr>
         <w:lastRenderedPageBreak/>
         <w:t>Inleiding</w:t>
       </w:r>
+      <w:bookmarkEnd w:id="0"/>
+    </w:p>
+    <w:p>
+      <w:r>
+        <w:t>Wij zijn Damian en Alex en wij maken door C# en WebDevelopment te combineren een community website met een bijbehorende applicatie. Wij willlen een interactieve en aantrekkelijke website en applicatie maken waar gebruikers met elkaar kunnen communiceren en informatie kunnen vinden. Met dit project willen wij beter worden in het schrijven van PHP en het werken met SQL DataBases.</w:t>
+      </w:r>
+    </w:p>
+    <w:p>
+      <w:pPr>
+        <w:pStyle w:val="Heading1"/>
+        <w:rPr>
+          <w:lang w:val="nl-NL"/>
+        </w:rPr>
+      </w:pPr>
+      <w:bookmarkStart w:id="1" w:name="_Toc482699553"/>
+      <w:r>
+        <w:rPr>
+          <w:lang w:val="nl-NL"/>
+        </w:rPr>
+        <w:t>Business perspectief</w:t>
+      </w:r>
       <w:bookmarkEnd w:id="1"/>
+    </w:p>
+    <w:p>
+      <w:pPr>
+        <w:pStyle w:val="Heading2"/>
+      </w:pPr>
+      <w:bookmarkStart w:id="2" w:name="_Toc482699554"/>
+      <w:r>
+        <w:t>Huidige situatie</w:t>
+      </w:r>
+      <w:bookmarkEnd w:id="2"/>
+    </w:p>
+    <w:p/>
+    <w:p>
+      <w:pPr>
+        <w:pStyle w:val="Heading2"/>
+      </w:pPr>
+      <w:bookmarkStart w:id="3" w:name="_Toc482699555"/>
+      <w:r>
+        <w:t>Gewenste situatie</w:t>
+      </w:r>
+      <w:bookmarkEnd w:id="3"/>
+    </w:p>
+    <w:p/>
+    <w:p>
+      <w:pPr>
+        <w:pStyle w:val="Heading2"/>
+      </w:pPr>
+      <w:bookmarkStart w:id="4" w:name="_Toc482699557"/>
+      <w:r>
+        <w:t>Business requirements</w:t>
+      </w:r>
+      <w:bookmarkEnd w:id="4"/>
+    </w:p>
+    <w:p>
+      <w:pPr>
+        <w:rPr>
+          <w:color w:val="FF0000"/>
+        </w:rPr>
+      </w:pPr>
+      <w:r>
+        <w:rPr>
+          <w:color w:val="FF0000"/>
+        </w:rPr>
+        <w:t>Gebruik de zin: ‘de opdrachtgever wil...’, en nummer deze eis</w:t>
+      </w:r>
+    </w:p>
+    <w:p>
+      <w:r>
+        <w:t>De opdrachtgever wil</w:t>
+      </w:r>
+    </w:p>
+    <w:p>
+      <w:pPr>
+        <w:pStyle w:val="Heading1"/>
+        <w:rPr>
+          <w:lang w:val="nl-NL"/>
+        </w:rPr>
+      </w:pPr>
+      <w:bookmarkStart w:id="5" w:name="_Toc482699558"/>
+      <w:r>
+        <w:rPr>
+          <w:lang w:val="nl-NL"/>
+        </w:rPr>
+        <w:t>Gebruikersperspectief</w:t>
+      </w:r>
+      <w:bookmarkEnd w:id="5"/>
+    </w:p>
+    <w:p>
+      <w:pPr>
+        <w:pStyle w:val="Heading2"/>
+        <w:rPr>
+          <w:lang w:val="en-GB"/>
+        </w:rPr>
+      </w:pPr>
+      <w:bookmarkStart w:id="6" w:name="_Toc482699559"/>
+      <w:r>
+        <w:rPr>
+          <w:lang w:val="en-GB"/>
+        </w:rPr>
+        <w:t>Use cases</w:t>
+      </w:r>
+      <w:r>
+        <w:rPr>
+          <w:lang w:val="en-GB"/>
+        </w:rPr>
+        <w:t>, s</w:t>
+      </w:r>
+      <w:r>
+        <w:rPr>
+          <w:lang w:val="en-GB"/>
+        </w:rPr>
+        <w:t xml:space="preserve">cenarios </w:t>
+      </w:r>
+      <w:proofErr w:type="spellStart"/>
+      <w:r>
+        <w:rPr>
+          <w:lang w:val="en-GB"/>
+        </w:rPr>
+        <w:t>en</w:t>
+      </w:r>
+      <w:proofErr w:type="spellEnd"/>
+      <w:r>
+        <w:rPr>
+          <w:lang w:val="en-GB"/>
+        </w:rPr>
+        <w:t xml:space="preserve"> activity diagrams</w:t>
+      </w:r>
+      <w:bookmarkEnd w:id="6"/>
+    </w:p>
+    <w:p>
+      <w:pPr>
+        <w:rPr>
+          <w:lang w:val="en-GB"/>
+        </w:rPr>
+      </w:pPr>
+    </w:p>
+    <w:p>
+      <w:pPr>
+        <w:pStyle w:val="Heading2"/>
+        <w:rPr>
+          <w:lang w:val="en-US"/>
+        </w:rPr>
+      </w:pPr>
+      <w:bookmarkStart w:id="7" w:name="_Toc482699560"/>
+      <w:r>
+        <w:rPr>
+          <w:lang w:val="en-US"/>
+        </w:rPr>
+        <w:t>Traceability matrix</w:t>
+      </w:r>
+      <w:bookmarkEnd w:id="7"/>
     </w:p>
     <w:p>
       <w:pPr>
@@ -2520,257 +1830,39 @@
           <w:color w:val="FF0000"/>
           <w:lang w:val="en-US"/>
         </w:rPr>
-        <w:t>Beschrijf hier kort:</w:t>
-      </w:r>
-    </w:p>
-    <w:p>
-      <w:pPr>
-        <w:pStyle w:val="ListParagraph"/>
-        <w:numPr>
-          <w:ilvl w:val="0"/>
-          <w:numId w:val="6"/>
-        </w:numPr>
+        <w:t xml:space="preserve">Matrix </w:t>
+      </w:r>
+      <w:proofErr w:type="spellStart"/>
+      <w:r>
         <w:rPr>
           <w:color w:val="FF0000"/>
           <w:lang w:val="en-US"/>
         </w:rPr>
-      </w:pPr>
+        <w:t>waarbij</w:t>
+      </w:r>
+      <w:proofErr w:type="spellEnd"/>
       <w:r>
         <w:rPr>
           <w:color w:val="FF0000"/>
           <w:lang w:val="en-US"/>
         </w:rPr>
-        <w:t>voor welke opdracht dit technisch ontwerp is</w:t>
-      </w:r>
-    </w:p>
-    <w:p>
-      <w:pPr>
-        <w:pStyle w:val="ListParagraph"/>
-        <w:numPr>
-          <w:ilvl w:val="0"/>
-          <w:numId w:val="6"/>
-        </w:numPr>
+        <w:t xml:space="preserve"> use cases </w:t>
+      </w:r>
+      <w:proofErr w:type="spellStart"/>
+      <w:r>
         <w:rPr>
           <w:color w:val="FF0000"/>
           <w:lang w:val="en-US"/>
         </w:rPr>
-      </w:pPr>
+        <w:t>aan</w:t>
+      </w:r>
+      <w:proofErr w:type="spellEnd"/>
       <w:r>
         <w:rPr>
           <w:color w:val="FF0000"/>
           <w:lang w:val="en-US"/>
         </w:rPr>
-        <w:t>Wat de lezer kan verwachten</w:t>
-      </w:r>
-    </w:p>
-    <w:p>
-      <w:pPr>
-        <w:pStyle w:val="ListParagraph"/>
-        <w:numPr>
-          <w:ilvl w:val="0"/>
-          <w:numId w:val="6"/>
-        </w:numPr>
-        <w:rPr>
-          <w:color w:val="FF0000"/>
-          <w:lang w:val="en-US"/>
-        </w:rPr>
-      </w:pPr>
-      <w:r>
-        <w:rPr>
-          <w:color w:val="FF0000"/>
-          <w:lang w:val="en-US"/>
-        </w:rPr>
-        <w:t>Wat van de lezer verwacht wordt (voorkennis bijvoorbeeld)</w:t>
-      </w:r>
-    </w:p>
-    <w:p>
-      <w:pPr>
-        <w:pStyle w:val="Heading1"/>
-      </w:pPr>
-      <w:bookmarkStart w:id="2" w:name="_Toc434497193"/>
-      <w:r>
-        <w:t>Business perspectief</w:t>
-      </w:r>
-      <w:bookmarkEnd w:id="2"/>
-    </w:p>
-    <w:p>
-      <w:pPr>
-        <w:pStyle w:val="Heading2"/>
-        <w:rPr>
-          <w:lang w:val="en-US"/>
-        </w:rPr>
-      </w:pPr>
-      <w:bookmarkStart w:id="3" w:name="_Toc434497194"/>
-      <w:r>
-        <w:rPr>
-          <w:lang w:val="en-US"/>
-        </w:rPr>
-        <w:t>Huidige situatie</w:t>
-      </w:r>
-      <w:bookmarkEnd w:id="3"/>
-    </w:p>
-    <w:p>
-      <w:pPr>
-        <w:rPr>
-          <w:lang w:val="en-US"/>
-        </w:rPr>
-      </w:pPr>
-    </w:p>
-    <w:p>
-      <w:pPr>
-        <w:pStyle w:val="Heading2"/>
-      </w:pPr>
-      <w:bookmarkStart w:id="4" w:name="_Toc434497195"/>
-      <w:r>
-        <w:t>Gewenste situatie</w:t>
-      </w:r>
-      <w:bookmarkEnd w:id="4"/>
-    </w:p>
-    <w:p/>
-    <w:p>
-      <w:pPr>
-        <w:pStyle w:val="Heading2"/>
-      </w:pPr>
-      <w:bookmarkStart w:id="5" w:name="_Toc434497196"/>
-      <w:r>
-        <w:t>Belanghebbenden</w:t>
-      </w:r>
-      <w:bookmarkEnd w:id="5"/>
-    </w:p>
-    <w:p>
-      <w:pPr>
-        <w:rPr>
-          <w:color w:val="FF0000"/>
-        </w:rPr>
-      </w:pPr>
-      <w:r>
-        <w:rPr>
-          <w:color w:val="FF0000"/>
-        </w:rPr>
-        <w:t>Tabel met categorie, belang binnen de opdracht, verantwoordelijkheid</w:t>
-      </w:r>
-    </w:p>
-    <w:p>
-      <w:pPr>
-        <w:rPr>
-          <w:color w:val="FF0000"/>
-        </w:rPr>
-      </w:pPr>
-      <w:r>
-        <w:rPr>
-          <w:color w:val="FF0000"/>
-        </w:rPr>
-        <w:t>Hoeft waarschijnlijk niet</w:t>
-      </w:r>
-    </w:p>
-    <w:p>
-      <w:pPr>
-        <w:pStyle w:val="Heading2"/>
-      </w:pPr>
-      <w:bookmarkStart w:id="6" w:name="_Toc434497197"/>
-      <w:r>
-        <w:t>Business requirements</w:t>
-      </w:r>
-      <w:bookmarkEnd w:id="6"/>
-    </w:p>
-    <w:p>
-      <w:pPr>
-        <w:rPr>
-          <w:color w:val="FF0000"/>
-        </w:rPr>
-      </w:pPr>
-      <w:r>
-        <w:rPr>
-          <w:color w:val="FF0000"/>
-        </w:rPr>
-        <w:t>Gebruik de zin: ‘de opdrachtgever wil...’, en nummer deze eis</w:t>
-      </w:r>
-    </w:p>
-    <w:p>
-      <w:pPr>
-        <w:pStyle w:val="Heading1"/>
-      </w:pPr>
-      <w:bookmarkStart w:id="7" w:name="_Toc434497198"/>
-      <w:r>
-        <w:t>Gebruikersperspectief</w:t>
-      </w:r>
-      <w:bookmarkEnd w:id="7"/>
-    </w:p>
-    <w:p>
-      <w:pPr>
-        <w:pStyle w:val="Heading2"/>
-        <w:rPr>
-          <w:lang w:val="en-US"/>
-        </w:rPr>
-      </w:pPr>
-      <w:bookmarkStart w:id="8" w:name="_Toc434497199"/>
-      <w:r>
-        <w:rPr>
-          <w:lang w:val="en-US"/>
-        </w:rPr>
-        <w:t>Use cases</w:t>
-      </w:r>
-      <w:bookmarkEnd w:id="8"/>
-    </w:p>
-    <w:p>
-      <w:pPr>
-        <w:rPr>
-          <w:lang w:val="en-US"/>
-        </w:rPr>
-      </w:pPr>
-    </w:p>
-    <w:p>
-      <w:pPr>
-        <w:pStyle w:val="Heading2"/>
-        <w:rPr>
-          <w:lang w:val="en-US"/>
-        </w:rPr>
-      </w:pPr>
-      <w:bookmarkStart w:id="9" w:name="_Toc434497200"/>
-      <w:r>
-        <w:rPr>
-          <w:lang w:val="en-US"/>
-        </w:rPr>
-        <w:t>Scenarios en activity diagrams</w:t>
-      </w:r>
-      <w:bookmarkEnd w:id="9"/>
-    </w:p>
-    <w:p>
-      <w:pPr>
-        <w:rPr>
-          <w:lang w:val="en-US"/>
-        </w:rPr>
-      </w:pPr>
-    </w:p>
-    <w:p>
-      <w:pPr>
-        <w:pStyle w:val="Heading2"/>
-        <w:rPr>
-          <w:lang w:val="en-US"/>
-        </w:rPr>
-      </w:pPr>
-      <w:bookmarkStart w:id="10" w:name="_Toc434497201"/>
-      <w:r>
-        <w:rPr>
-          <w:lang w:val="en-US"/>
-        </w:rPr>
-        <w:t>Traceability matrix</w:t>
-      </w:r>
-      <w:bookmarkEnd w:id="10"/>
-    </w:p>
-    <w:p>
-      <w:pPr>
-        <w:rPr>
-          <w:color w:val="FF0000"/>
-          <w:lang w:val="en-US"/>
-        </w:rPr>
-      </w:pPr>
-      <w:r>
-        <w:rPr>
-          <w:color w:val="FF0000"/>
-          <w:lang w:val="en-US"/>
-        </w:rPr>
-        <w:t>Matrix waarbij use cases aan de business requ</w:t>
+        <w:t xml:space="preserve"> de business requ</w:t>
       </w:r>
       <w:r>
         <w:rPr>
@@ -2798,20 +1890,27 @@
           <w:color w:val="FF0000"/>
           <w:lang w:val="en-US"/>
         </w:rPr>
-        <w:t xml:space="preserve"> zijn gekoppeld</w:t>
-      </w:r>
-    </w:p>
-    <w:p>
-      <w:pPr>
+        <w:t xml:space="preserve"> zijn </w:t>
+      </w:r>
+      <w:proofErr w:type="spellStart"/>
+      <w:r>
         <w:rPr>
           <w:color w:val="FF0000"/>
           <w:lang w:val="en-US"/>
         </w:rPr>
-      </w:pPr>
-      <w:r>
+        <w:t>gekoppeld</w:t>
+      </w:r>
+      <w:proofErr w:type="spellEnd"/>
+    </w:p>
+    <w:p>
+      <w:pPr>
         <w:rPr>
           <w:color w:val="FF0000"/>
-          <w:lang w:val="en-US"/>
+        </w:rPr>
+      </w:pPr>
+      <w:r>
+        <w:rPr>
+          <w:color w:val="FF0000"/>
         </w:rPr>
         <w:t>Waarom doe je iets, wil de klant dit wel?</w:t>
       </w:r>
@@ -2819,78 +1918,59 @@
     <w:p>
       <w:pPr>
         <w:pStyle w:val="Heading1"/>
-      </w:pPr>
-      <w:bookmarkStart w:id="11" w:name="_Toc434497202"/>
-      <w:r>
+        <w:rPr>
+          <w:lang w:val="nl-NL"/>
+        </w:rPr>
+      </w:pPr>
+      <w:bookmarkStart w:id="8" w:name="_Toc482699561"/>
+      <w:r>
+        <w:rPr>
+          <w:lang w:val="nl-NL"/>
+        </w:rPr>
         <w:t>Wire Frames</w:t>
       </w:r>
-      <w:bookmarkEnd w:id="11"/>
+      <w:bookmarkEnd w:id="8"/>
     </w:p>
     <w:p>
       <w:pPr>
         <w:pStyle w:val="Heading2"/>
-        <w:rPr>
-          <w:lang w:val="en-US"/>
-        </w:rPr>
-      </w:pPr>
-      <w:bookmarkStart w:id="12" w:name="_Toc434497203"/>
-      <w:r>
-        <w:rPr>
-          <w:lang w:val="en-US"/>
-        </w:rPr>
+      </w:pPr>
+      <w:bookmarkStart w:id="9" w:name="_Toc482699562"/>
+      <w:r>
         <w:t>Traceability matrix</w:t>
       </w:r>
-      <w:bookmarkEnd w:id="12"/>
+      <w:bookmarkEnd w:id="9"/>
     </w:p>
     <w:p>
       <w:pPr>
         <w:rPr>
           <w:color w:val="FF0000"/>
-          <w:lang w:val="en-US"/>
         </w:rPr>
       </w:pPr>
       <w:r>
         <w:rPr>
           <w:color w:val="FF0000"/>
-          <w:lang w:val="en-US"/>
         </w:rPr>
-        <w:t xml:space="preserve">Matrix waarbij use cases aan de </w:t>
-      </w:r>
-      <w:r>
+        <w:t>Matrix waarbij use cases aan de verschillende forms(b.v.) zijn gekoppeld</w:t>
+      </w:r>
+    </w:p>
+    <w:p>
+      <w:pPr>
         <w:rPr>
           <w:color w:val="FF0000"/>
-          <w:lang w:val="en-US"/>
         </w:rPr>
-        <w:t>verschillende forms(b.v.)</w:t>
-      </w:r>
+      </w:pPr>
       <w:r>
         <w:rPr>
           <w:color w:val="FF0000"/>
-          <w:lang w:val="en-US"/>
         </w:rPr>
-        <w:t xml:space="preserve"> zijn gekoppeld</w:t>
+        <w:t>Geef in het geval van een database de access modifiers aan</w:t>
       </w:r>
     </w:p>
     <w:p>
       <w:pPr>
         <w:rPr>
           <w:color w:val="FF0000"/>
-          <w:lang w:val="en-US"/>
-        </w:rPr>
-      </w:pPr>
-      <w:r>
-        <w:rPr>
-          <w:color w:val="FF0000"/>
-          <w:lang w:val="en-US"/>
-        </w:rPr>
-        <w:t>Geef in het geval van een database de access modifiers aan</w:t>
-      </w:r>
-    </w:p>
-    <w:p>
-      <w:pPr>
-        <w:rPr>
-          <w:color w:val="FF0000"/>
-          <w:lang w:val="en-US"/>
         </w:rPr>
       </w:pPr>
     </w:p>
@@ -2902,11 +1982,9 @@
           <w:color w:val="2E74B5" w:themeColor="accent1" w:themeShade="BF"/>
           <w:sz w:val="36"/>
           <w:szCs w:val="32"/>
-          <w:lang w:val="en-US"/>
         </w:rPr>
       </w:pPr>
       <w:r>
-        <w:lastRenderedPageBreak/>
         <w:br w:type="page"/>
       </w:r>
     </w:p>
@@ -2914,22 +1992,22 @@
       <w:pPr>
         <w:pStyle w:val="Heading1"/>
       </w:pPr>
-      <w:bookmarkStart w:id="13" w:name="_Toc434497204"/>
+      <w:bookmarkStart w:id="10" w:name="_Toc482699563"/>
       <w:r>
         <w:lastRenderedPageBreak/>
         <w:t>Over dit document</w:t>
       </w:r>
-      <w:bookmarkEnd w:id="13"/>
+      <w:bookmarkEnd w:id="10"/>
     </w:p>
     <w:p>
       <w:pPr>
         <w:pStyle w:val="Heading2"/>
       </w:pPr>
-      <w:bookmarkStart w:id="14" w:name="_Toc434497205"/>
+      <w:bookmarkStart w:id="11" w:name="_Toc482699564"/>
       <w:r>
         <w:t>Afkortingen</w:t>
       </w:r>
-      <w:bookmarkEnd w:id="14"/>
+      <w:bookmarkEnd w:id="11"/>
     </w:p>
     <w:tbl>
       <w:tblPr>
@@ -3011,6 +2089,8 @@
                 <w:szCs w:val="18"/>
               </w:rPr>
             </w:pPr>
+            <w:bookmarkStart w:id="12" w:name="_GoBack"/>
+            <w:bookmarkEnd w:id="12"/>
           </w:p>
         </w:tc>
         <w:tc>
@@ -3071,9 +2151,339 @@
       <w:pPr>
         <w:pStyle w:val="Heading2"/>
       </w:pPr>
-      <w:bookmarkStart w:id="15" w:name="_Toc434497206"/>
+      <w:bookmarkStart w:id="13" w:name="_Toc482699565"/>
       <w:r>
         <w:t>Referenties</w:t>
+      </w:r>
+      <w:bookmarkEnd w:id="13"/>
+    </w:p>
+    <w:tbl>
+      <w:tblPr>
+        <w:tblStyle w:val="TableGrid"/>
+        <w:tblW w:w="9493" w:type="dxa"/>
+        <w:tblLook w:val="04A0" w:firstRow="1" w:lastRow="0" w:firstColumn="1" w:lastColumn="0" w:noHBand="0" w:noVBand="1"/>
+      </w:tblPr>
+      <w:tblGrid>
+        <w:gridCol w:w="1272"/>
+        <w:gridCol w:w="8221"/>
+      </w:tblGrid>
+      <w:tr>
+        <w:trPr>
+          <w:trHeight w:val="239"/>
+        </w:trPr>
+        <w:tc>
+          <w:tcPr>
+            <w:tcW w:w="1272" w:type="dxa"/>
+            <w:shd w:val="clear" w:color="auto" w:fill="0070C0"/>
+          </w:tcPr>
+          <w:p>
+            <w:pPr>
+              <w:rPr>
+                <w:rFonts w:ascii="Verdana" w:hAnsi="Verdana"/>
+                <w:color w:val="FFFFFF" w:themeColor="background1"/>
+                <w:sz w:val="18"/>
+                <w:szCs w:val="18"/>
+              </w:rPr>
+            </w:pPr>
+            <w:r>
+              <w:rPr>
+                <w:rFonts w:ascii="Verdana" w:hAnsi="Verdana"/>
+                <w:color w:val="FFFFFF" w:themeColor="background1"/>
+                <w:sz w:val="18"/>
+                <w:szCs w:val="18"/>
+              </w:rPr>
+              <w:t>Referentie</w:t>
+            </w:r>
+          </w:p>
+        </w:tc>
+        <w:tc>
+          <w:tcPr>
+            <w:tcW w:w="8221" w:type="dxa"/>
+            <w:shd w:val="clear" w:color="auto" w:fill="0070C0"/>
+          </w:tcPr>
+          <w:p>
+            <w:pPr>
+              <w:spacing w:line="240" w:lineRule="auto"/>
+              <w:rPr>
+                <w:rFonts w:ascii="Verdana" w:hAnsi="Verdana"/>
+                <w:color w:val="FFFFFF" w:themeColor="background1"/>
+                <w:sz w:val="18"/>
+                <w:szCs w:val="18"/>
+              </w:rPr>
+            </w:pPr>
+            <w:r>
+              <w:rPr>
+                <w:rFonts w:ascii="Verdana" w:hAnsi="Verdana"/>
+                <w:color w:val="FFFFFF" w:themeColor="background1"/>
+                <w:sz w:val="18"/>
+                <w:szCs w:val="18"/>
+              </w:rPr>
+              <w:t>Omschrijving</w:t>
+            </w:r>
+          </w:p>
+        </w:tc>
+      </w:tr>
+      <w:tr>
+        <w:tc>
+          <w:tcPr>
+            <w:tcW w:w="1272" w:type="dxa"/>
+          </w:tcPr>
+          <w:p>
+            <w:pPr>
+              <w:spacing w:line="240" w:lineRule="auto"/>
+              <w:rPr>
+                <w:rFonts w:ascii="Verdana" w:hAnsi="Verdana"/>
+                <w:sz w:val="18"/>
+                <w:szCs w:val="18"/>
+              </w:rPr>
+            </w:pPr>
+          </w:p>
+        </w:tc>
+        <w:tc>
+          <w:tcPr>
+            <w:tcW w:w="8221" w:type="dxa"/>
+          </w:tcPr>
+          <w:p>
+            <w:pPr>
+              <w:spacing w:line="240" w:lineRule="auto"/>
+              <w:rPr>
+                <w:rFonts w:ascii="Verdana" w:hAnsi="Verdana"/>
+                <w:sz w:val="18"/>
+                <w:szCs w:val="18"/>
+              </w:rPr>
+            </w:pPr>
+            <w:r>
+              <w:rPr>
+                <w:rFonts w:ascii="Verdana" w:hAnsi="Verdana"/>
+                <w:color w:val="FF0000"/>
+                <w:sz w:val="18"/>
+                <w:szCs w:val="18"/>
+              </w:rPr>
+              <w:t>Voorbeelden: ‘bovenliggende’ documenten (ProjectPlan, Functioneel Ontwerp, etc.)</w:t>
+            </w:r>
+          </w:p>
+        </w:tc>
+      </w:tr>
+      <w:tr>
+        <w:tc>
+          <w:tcPr>
+            <w:tcW w:w="1272" w:type="dxa"/>
+          </w:tcPr>
+          <w:p>
+            <w:pPr>
+              <w:spacing w:line="240" w:lineRule="auto"/>
+              <w:rPr>
+                <w:rFonts w:ascii="Verdana" w:hAnsi="Verdana"/>
+                <w:sz w:val="18"/>
+                <w:szCs w:val="18"/>
+              </w:rPr>
+            </w:pPr>
+          </w:p>
+        </w:tc>
+        <w:tc>
+          <w:tcPr>
+            <w:tcW w:w="8221" w:type="dxa"/>
+          </w:tcPr>
+          <w:p>
+            <w:pPr>
+              <w:spacing w:line="240" w:lineRule="auto"/>
+              <w:rPr>
+                <w:rFonts w:ascii="Verdana" w:hAnsi="Verdana"/>
+                <w:sz w:val="18"/>
+                <w:szCs w:val="18"/>
+              </w:rPr>
+            </w:pPr>
+          </w:p>
+        </w:tc>
+      </w:tr>
+    </w:tbl>
+    <w:p/>
+    <w:p>
+      <w:pPr>
+        <w:pStyle w:val="Heading2"/>
+      </w:pPr>
+      <w:bookmarkStart w:id="14" w:name="_Toc482699566"/>
+      <w:r>
+        <w:t>D</w:t>
+      </w:r>
+      <w:r>
+        <w:t>efinities</w:t>
+      </w:r>
+      <w:bookmarkEnd w:id="14"/>
+    </w:p>
+    <w:tbl>
+      <w:tblPr>
+        <w:tblStyle w:val="TableGrid"/>
+        <w:tblW w:w="9493" w:type="dxa"/>
+        <w:tblLook w:val="04A0" w:firstRow="1" w:lastRow="0" w:firstColumn="1" w:lastColumn="0" w:noHBand="0" w:noVBand="1"/>
+      </w:tblPr>
+      <w:tblGrid>
+        <w:gridCol w:w="1392"/>
+        <w:gridCol w:w="8101"/>
+      </w:tblGrid>
+      <w:tr>
+        <w:trPr>
+          <w:trHeight w:val="239"/>
+        </w:trPr>
+        <w:tc>
+          <w:tcPr>
+            <w:tcW w:w="1272" w:type="dxa"/>
+            <w:shd w:val="clear" w:color="auto" w:fill="0070C0"/>
+          </w:tcPr>
+          <w:p>
+            <w:pPr>
+              <w:rPr>
+                <w:rFonts w:ascii="Verdana" w:hAnsi="Verdana"/>
+                <w:color w:val="FFFFFF" w:themeColor="background1"/>
+                <w:sz w:val="18"/>
+                <w:szCs w:val="18"/>
+              </w:rPr>
+            </w:pPr>
+            <w:r>
+              <w:rPr>
+                <w:rFonts w:ascii="Verdana" w:hAnsi="Verdana"/>
+                <w:color w:val="FFFFFF" w:themeColor="background1"/>
+                <w:sz w:val="18"/>
+                <w:szCs w:val="18"/>
+              </w:rPr>
+              <w:t>Definitie</w:t>
+            </w:r>
+          </w:p>
+        </w:tc>
+        <w:tc>
+          <w:tcPr>
+            <w:tcW w:w="8221" w:type="dxa"/>
+            <w:shd w:val="clear" w:color="auto" w:fill="0070C0"/>
+          </w:tcPr>
+          <w:p>
+            <w:pPr>
+              <w:spacing w:line="240" w:lineRule="auto"/>
+              <w:rPr>
+                <w:rFonts w:ascii="Verdana" w:hAnsi="Verdana"/>
+                <w:color w:val="FFFFFF" w:themeColor="background1"/>
+                <w:sz w:val="18"/>
+                <w:szCs w:val="18"/>
+              </w:rPr>
+            </w:pPr>
+            <w:r>
+              <w:rPr>
+                <w:rFonts w:ascii="Verdana" w:hAnsi="Verdana"/>
+                <w:color w:val="FFFFFF" w:themeColor="background1"/>
+                <w:sz w:val="18"/>
+                <w:szCs w:val="18"/>
+              </w:rPr>
+              <w:t>Omschrijving</w:t>
+            </w:r>
+          </w:p>
+        </w:tc>
+      </w:tr>
+      <w:tr>
+        <w:tc>
+          <w:tcPr>
+            <w:tcW w:w="1272" w:type="dxa"/>
+          </w:tcPr>
+          <w:p>
+            <w:pPr>
+              <w:spacing w:line="240" w:lineRule="auto"/>
+              <w:rPr>
+                <w:rFonts w:ascii="Verdana" w:hAnsi="Verdana"/>
+                <w:sz w:val="18"/>
+                <w:szCs w:val="18"/>
+              </w:rPr>
+            </w:pPr>
+            <w:r>
+              <w:rPr>
+                <w:rFonts w:ascii="Verdana" w:hAnsi="Verdana"/>
+                <w:sz w:val="18"/>
+                <w:szCs w:val="18"/>
+              </w:rPr>
+              <w:t>Showstopper</w:t>
+            </w:r>
+          </w:p>
+        </w:tc>
+        <w:tc>
+          <w:tcPr>
+            <w:tcW w:w="8221" w:type="dxa"/>
+          </w:tcPr>
+          <w:p>
+            <w:pPr>
+              <w:spacing w:line="240" w:lineRule="auto"/>
+              <w:rPr>
+                <w:rFonts w:ascii="Verdana" w:hAnsi="Verdana"/>
+                <w:sz w:val="18"/>
+                <w:szCs w:val="18"/>
+              </w:rPr>
+            </w:pPr>
+            <w:r>
+              <w:rPr>
+                <w:rFonts w:ascii="Verdana" w:hAnsi="Verdana"/>
+                <w:sz w:val="18"/>
+                <w:szCs w:val="18"/>
+              </w:rPr>
+              <w:t>Technisch onderdeel van een ontwerp dat er voor kan zorgen dat de totale haalbaar heid van het project in gevaar komt. Het is belangrijk dat de eerst de showstoppers geïdentificeerd worden en getest worden.</w:t>
+            </w:r>
+          </w:p>
+          <w:p>
+            <w:pPr>
+              <w:spacing w:line="240" w:lineRule="auto"/>
+              <w:rPr>
+                <w:rFonts w:ascii="Verdana" w:hAnsi="Verdana"/>
+                <w:sz w:val="18"/>
+                <w:szCs w:val="18"/>
+              </w:rPr>
+            </w:pPr>
+            <w:r>
+              <w:rPr>
+                <w:rFonts w:ascii="Verdana" w:hAnsi="Verdana"/>
+                <w:sz w:val="18"/>
+                <w:szCs w:val="18"/>
+              </w:rPr>
+              <w:t>Voorbeeld: als een apparaat bestuurd moet worden vanuit een PC maar de communicatie werkt niet tussen PC en apparaat, zal het dus nooit vanuit een PC bestuurd kunnen worden. Oplossing: eerst dit testen, dan pas naar de volgende stap.</w:t>
+            </w:r>
+          </w:p>
+        </w:tc>
+      </w:tr>
+      <w:tr>
+        <w:tc>
+          <w:tcPr>
+            <w:tcW w:w="1272" w:type="dxa"/>
+          </w:tcPr>
+          <w:p>
+            <w:pPr>
+              <w:spacing w:line="240" w:lineRule="auto"/>
+              <w:rPr>
+                <w:rFonts w:ascii="Verdana" w:hAnsi="Verdana"/>
+                <w:sz w:val="18"/>
+                <w:szCs w:val="18"/>
+              </w:rPr>
+            </w:pPr>
+          </w:p>
+        </w:tc>
+        <w:tc>
+          <w:tcPr>
+            <w:tcW w:w="8221" w:type="dxa"/>
+          </w:tcPr>
+          <w:p>
+            <w:pPr>
+              <w:spacing w:line="240" w:lineRule="auto"/>
+              <w:rPr>
+                <w:rFonts w:ascii="Verdana" w:hAnsi="Verdana"/>
+                <w:sz w:val="18"/>
+                <w:szCs w:val="18"/>
+              </w:rPr>
+            </w:pPr>
+          </w:p>
+        </w:tc>
+      </w:tr>
+    </w:tbl>
+    <w:p/>
+    <w:p>
+      <w:pPr>
+        <w:pStyle w:val="Heading2"/>
+      </w:pPr>
+      <w:bookmarkStart w:id="15" w:name="_Toc482699567"/>
+      <w:r>
+        <w:t>Gebruikte materialen</w:t>
       </w:r>
       <w:bookmarkEnd w:id="15"/>
     </w:p>
@@ -3112,7 +2522,7 @@
                 <w:sz w:val="18"/>
                 <w:szCs w:val="18"/>
               </w:rPr>
-              <w:t>Referentie</w:t>
+              <w:t>Onderdeel</w:t>
             </w:r>
           </w:p>
         </w:tc>
@@ -3179,7 +2589,7 @@
                 <w:sz w:val="18"/>
                 <w:szCs w:val="18"/>
               </w:rPr>
-              <w:t>Voorbeelden: ‘bovenliggende’ documenten (ProjectPlan, Functioneel Ontwerp, etc.)</w:t>
+              <w:t>Voorbeelden: hardware (elektronica, arduino, PC-type), software (IDE, DLL’s)</w:t>
             </w:r>
           </w:p>
         </w:tc>
@@ -3220,343 +2630,15 @@
     <w:p/>
     <w:p>
       <w:pPr>
-        <w:pStyle w:val="Heading2"/>
-      </w:pPr>
-      <w:bookmarkStart w:id="16" w:name="_Toc434497207"/>
-      <w:r>
-        <w:t>D</w:t>
-      </w:r>
-      <w:r>
-        <w:t>efinities</w:t>
+        <w:pStyle w:val="Heading1"/>
+      </w:pPr>
+      <w:bookmarkStart w:id="16" w:name="_Toc482699568"/>
+      <w:proofErr w:type="spellStart"/>
+      <w:r>
+        <w:t>Bijlagen</w:t>
       </w:r>
       <w:bookmarkEnd w:id="16"/>
-    </w:p>
-    <w:tbl>
-      <w:tblPr>
-        <w:tblStyle w:val="TableGrid"/>
-        <w:tblW w:w="9493" w:type="dxa"/>
-        <w:tblLook w:val="04A0" w:firstRow="1" w:lastRow="0" w:firstColumn="1" w:lastColumn="0" w:noHBand="0" w:noVBand="1"/>
-      </w:tblPr>
-      <w:tblGrid>
-        <w:gridCol w:w="1392"/>
-        <w:gridCol w:w="8101"/>
-      </w:tblGrid>
-      <w:tr>
-        <w:trPr>
-          <w:trHeight w:val="239"/>
-        </w:trPr>
-        <w:tc>
-          <w:tcPr>
-            <w:tcW w:w="1272" w:type="dxa"/>
-            <w:shd w:val="clear" w:color="auto" w:fill="0070C0"/>
-          </w:tcPr>
-          <w:p>
-            <w:pPr>
-              <w:rPr>
-                <w:rFonts w:ascii="Verdana" w:hAnsi="Verdana"/>
-                <w:color w:val="FFFFFF" w:themeColor="background1"/>
-                <w:sz w:val="18"/>
-                <w:szCs w:val="18"/>
-              </w:rPr>
-            </w:pPr>
-            <w:r>
-              <w:rPr>
-                <w:rFonts w:ascii="Verdana" w:hAnsi="Verdana"/>
-                <w:color w:val="FFFFFF" w:themeColor="background1"/>
-                <w:sz w:val="18"/>
-                <w:szCs w:val="18"/>
-              </w:rPr>
-              <w:t>Definitie</w:t>
-            </w:r>
-          </w:p>
-        </w:tc>
-        <w:tc>
-          <w:tcPr>
-            <w:tcW w:w="8221" w:type="dxa"/>
-            <w:shd w:val="clear" w:color="auto" w:fill="0070C0"/>
-          </w:tcPr>
-          <w:p>
-            <w:pPr>
-              <w:spacing w:line="240" w:lineRule="auto"/>
-              <w:rPr>
-                <w:rFonts w:ascii="Verdana" w:hAnsi="Verdana"/>
-                <w:color w:val="FFFFFF" w:themeColor="background1"/>
-                <w:sz w:val="18"/>
-                <w:szCs w:val="18"/>
-              </w:rPr>
-            </w:pPr>
-            <w:r>
-              <w:rPr>
-                <w:rFonts w:ascii="Verdana" w:hAnsi="Verdana"/>
-                <w:color w:val="FFFFFF" w:themeColor="background1"/>
-                <w:sz w:val="18"/>
-                <w:szCs w:val="18"/>
-              </w:rPr>
-              <w:t>Omschrijving</w:t>
-            </w:r>
-          </w:p>
-        </w:tc>
-      </w:tr>
-      <w:tr>
-        <w:tc>
-          <w:tcPr>
-            <w:tcW w:w="1272" w:type="dxa"/>
-          </w:tcPr>
-          <w:p>
-            <w:pPr>
-              <w:spacing w:line="240" w:lineRule="auto"/>
-              <w:rPr>
-                <w:rFonts w:ascii="Verdana" w:hAnsi="Verdana"/>
-                <w:sz w:val="18"/>
-                <w:szCs w:val="18"/>
-              </w:rPr>
-            </w:pPr>
-            <w:r>
-              <w:rPr>
-                <w:rFonts w:ascii="Verdana" w:hAnsi="Verdana"/>
-                <w:sz w:val="18"/>
-                <w:szCs w:val="18"/>
-              </w:rPr>
-              <w:t>Showstopper</w:t>
-            </w:r>
-          </w:p>
-        </w:tc>
-        <w:tc>
-          <w:tcPr>
-            <w:tcW w:w="8221" w:type="dxa"/>
-          </w:tcPr>
-          <w:p>
-            <w:pPr>
-              <w:spacing w:line="240" w:lineRule="auto"/>
-              <w:rPr>
-                <w:rFonts w:ascii="Verdana" w:hAnsi="Verdana"/>
-                <w:sz w:val="18"/>
-                <w:szCs w:val="18"/>
-              </w:rPr>
-            </w:pPr>
-            <w:r>
-              <w:rPr>
-                <w:rFonts w:ascii="Verdana" w:hAnsi="Verdana"/>
-                <w:sz w:val="18"/>
-                <w:szCs w:val="18"/>
-              </w:rPr>
-              <w:t>Technisch onderdeel van een ontwerp dat er voor kan zorgen dat de totale haalbaar heid van het project in gevaar komt. Het is belangrijk dat de eerst de showstoppers geïdentificeerd worden en getest worden.</w:t>
-            </w:r>
-          </w:p>
-          <w:p>
-            <w:pPr>
-              <w:spacing w:line="240" w:lineRule="auto"/>
-              <w:rPr>
-                <w:rFonts w:ascii="Verdana" w:hAnsi="Verdana"/>
-                <w:sz w:val="18"/>
-                <w:szCs w:val="18"/>
-              </w:rPr>
-            </w:pPr>
-            <w:r>
-              <w:rPr>
-                <w:rFonts w:ascii="Verdana" w:hAnsi="Verdana"/>
-                <w:sz w:val="18"/>
-                <w:szCs w:val="18"/>
-              </w:rPr>
-              <w:t>Voorbeeld: als een apparaat bestuurd moet worden vanuit een PC maar de communicatie werkt niet tussen PC en apparaat, zal het dus nooit vanuit een PC bestuurd kunnen worden. Oplossing: eerst dit testen, dan pas naar de volgende stap.</w:t>
-            </w:r>
-          </w:p>
-        </w:tc>
-      </w:tr>
-      <w:tr>
-        <w:tc>
-          <w:tcPr>
-            <w:tcW w:w="1272" w:type="dxa"/>
-          </w:tcPr>
-          <w:p>
-            <w:pPr>
-              <w:spacing w:line="240" w:lineRule="auto"/>
-              <w:rPr>
-                <w:rFonts w:ascii="Verdana" w:hAnsi="Verdana"/>
-                <w:sz w:val="18"/>
-                <w:szCs w:val="18"/>
-              </w:rPr>
-            </w:pPr>
-          </w:p>
-        </w:tc>
-        <w:tc>
-          <w:tcPr>
-            <w:tcW w:w="8221" w:type="dxa"/>
-          </w:tcPr>
-          <w:p>
-            <w:pPr>
-              <w:spacing w:line="240" w:lineRule="auto"/>
-              <w:rPr>
-                <w:rFonts w:ascii="Verdana" w:hAnsi="Verdana"/>
-                <w:sz w:val="18"/>
-                <w:szCs w:val="18"/>
-              </w:rPr>
-            </w:pPr>
-          </w:p>
-        </w:tc>
-      </w:tr>
-    </w:tbl>
-    <w:p/>
-    <w:p>
-      <w:pPr>
-        <w:pStyle w:val="Heading2"/>
-      </w:pPr>
-      <w:bookmarkStart w:id="17" w:name="_Toc434497208"/>
-      <w:r>
-        <w:t>Gebruikte materialen</w:t>
-      </w:r>
-      <w:bookmarkEnd w:id="17"/>
-    </w:p>
-    <w:tbl>
-      <w:tblPr>
-        <w:tblStyle w:val="TableGrid"/>
-        <w:tblW w:w="9493" w:type="dxa"/>
-        <w:tblLook w:val="04A0" w:firstRow="1" w:lastRow="0" w:firstColumn="1" w:lastColumn="0" w:noHBand="0" w:noVBand="1"/>
-      </w:tblPr>
-      <w:tblGrid>
-        <w:gridCol w:w="1272"/>
-        <w:gridCol w:w="8221"/>
-      </w:tblGrid>
-      <w:tr>
-        <w:trPr>
-          <w:trHeight w:val="239"/>
-        </w:trPr>
-        <w:tc>
-          <w:tcPr>
-            <w:tcW w:w="1272" w:type="dxa"/>
-            <w:shd w:val="clear" w:color="auto" w:fill="0070C0"/>
-          </w:tcPr>
-          <w:p>
-            <w:pPr>
-              <w:rPr>
-                <w:rFonts w:ascii="Verdana" w:hAnsi="Verdana"/>
-                <w:color w:val="FFFFFF" w:themeColor="background1"/>
-                <w:sz w:val="18"/>
-                <w:szCs w:val="18"/>
-              </w:rPr>
-            </w:pPr>
-            <w:r>
-              <w:rPr>
-                <w:rFonts w:ascii="Verdana" w:hAnsi="Verdana"/>
-                <w:color w:val="FFFFFF" w:themeColor="background1"/>
-                <w:sz w:val="18"/>
-                <w:szCs w:val="18"/>
-              </w:rPr>
-              <w:t>Onderdeel</w:t>
-            </w:r>
-          </w:p>
-        </w:tc>
-        <w:tc>
-          <w:tcPr>
-            <w:tcW w:w="8221" w:type="dxa"/>
-            <w:shd w:val="clear" w:color="auto" w:fill="0070C0"/>
-          </w:tcPr>
-          <w:p>
-            <w:pPr>
-              <w:spacing w:line="240" w:lineRule="auto"/>
-              <w:rPr>
-                <w:rFonts w:ascii="Verdana" w:hAnsi="Verdana"/>
-                <w:color w:val="FFFFFF" w:themeColor="background1"/>
-                <w:sz w:val="18"/>
-                <w:szCs w:val="18"/>
-              </w:rPr>
-            </w:pPr>
-            <w:r>
-              <w:rPr>
-                <w:rFonts w:ascii="Verdana" w:hAnsi="Verdana"/>
-                <w:color w:val="FFFFFF" w:themeColor="background1"/>
-                <w:sz w:val="18"/>
-                <w:szCs w:val="18"/>
-              </w:rPr>
-              <w:t>Omschrijving</w:t>
-            </w:r>
-          </w:p>
-        </w:tc>
-      </w:tr>
-      <w:tr>
-        <w:tc>
-          <w:tcPr>
-            <w:tcW w:w="1272" w:type="dxa"/>
-          </w:tcPr>
-          <w:p>
-            <w:pPr>
-              <w:spacing w:line="240" w:lineRule="auto"/>
-              <w:rPr>
-                <w:rFonts w:ascii="Verdana" w:hAnsi="Verdana"/>
-                <w:sz w:val="18"/>
-                <w:szCs w:val="18"/>
-              </w:rPr>
-            </w:pPr>
-          </w:p>
-        </w:tc>
-        <w:tc>
-          <w:tcPr>
-            <w:tcW w:w="8221" w:type="dxa"/>
-          </w:tcPr>
-          <w:p>
-            <w:pPr>
-              <w:spacing w:line="240" w:lineRule="auto"/>
-              <w:rPr>
-                <w:rFonts w:ascii="Verdana" w:hAnsi="Verdana"/>
-                <w:sz w:val="18"/>
-                <w:szCs w:val="18"/>
-              </w:rPr>
-            </w:pPr>
-            <w:r>
-              <w:rPr>
-                <w:rFonts w:ascii="Verdana" w:hAnsi="Verdana"/>
-                <w:color w:val="FF0000"/>
-                <w:sz w:val="18"/>
-                <w:szCs w:val="18"/>
-              </w:rPr>
-              <w:t>Voorbeelden: hardware (elektronica, arduino, PC-type), software (IDE, DLL’s)</w:t>
-            </w:r>
-          </w:p>
-        </w:tc>
-      </w:tr>
-      <w:tr>
-        <w:tc>
-          <w:tcPr>
-            <w:tcW w:w="1272" w:type="dxa"/>
-          </w:tcPr>
-          <w:p>
-            <w:pPr>
-              <w:spacing w:line="240" w:lineRule="auto"/>
-              <w:rPr>
-                <w:rFonts w:ascii="Verdana" w:hAnsi="Verdana"/>
-                <w:sz w:val="18"/>
-                <w:szCs w:val="18"/>
-              </w:rPr>
-            </w:pPr>
-          </w:p>
-        </w:tc>
-        <w:tc>
-          <w:tcPr>
-            <w:tcW w:w="8221" w:type="dxa"/>
-          </w:tcPr>
-          <w:p>
-            <w:pPr>
-              <w:spacing w:line="240" w:lineRule="auto"/>
-              <w:rPr>
-                <w:rFonts w:ascii="Verdana" w:hAnsi="Verdana"/>
-                <w:sz w:val="18"/>
-                <w:szCs w:val="18"/>
-              </w:rPr>
-            </w:pPr>
-          </w:p>
-        </w:tc>
-      </w:tr>
-    </w:tbl>
-    <w:p/>
-    <w:p>
-      <w:pPr>
-        <w:pStyle w:val="Heading1"/>
-      </w:pPr>
-      <w:bookmarkStart w:id="18" w:name="_Toc434497209"/>
-      <w:r>
-        <w:t>Bijlagen</w:t>
-      </w:r>
-      <w:bookmarkEnd w:id="18"/>
+      <w:proofErr w:type="spellEnd"/>
     </w:p>
     <w:sectPr>
       <w:headerReference w:type="default" r:id="rId8"/>
@@ -3807,7 +2889,14 @@
         <w:color w:val="424A52"/>
         <w:szCs w:val="20"/>
       </w:rPr>
-      <w:t xml:space="preserve"> college is een onderdeel van roc</w:t>
+      <w:t xml:space="preserve"> </w:t>
+    </w:r>
+    <w:r>
+      <w:rPr>
+        <w:color w:val="424A52"/>
+        <w:szCs w:val="20"/>
+      </w:rPr>
+      <w:t>college is een onderdeel van roc</w:t>
     </w:r>
     <w:r>
       <w:rPr>
@@ -3902,7 +2991,7 @@
         <w:sz w:val="16"/>
         <w:szCs w:val="16"/>
       </w:rPr>
-      <w:t>1</w:t>
+      <w:t>3</w:t>
     </w:r>
     <w:r>
       <w:rPr>
@@ -3951,7 +3040,7 @@
         <w:sz w:val="16"/>
         <w:szCs w:val="16"/>
       </w:rPr>
-      <w:t>5</w:t>
+      <w:t>4</w:t>
     </w:r>
     <w:r>
       <w:rPr>
@@ -4009,7 +3098,6 @@
           <w:docPartUnique/>
         </w:docPartObj>
       </w:sdtPr>
-      <w:sdtEndPr/>
       <w:sdtContent>
         <w:r>
           <w:rPr>
@@ -4115,7 +3203,6 @@
     </w:r>
     <w:r>
       <w:rPr>
-        <w:color w:val="FF0000"/>
         <w:sz w:val="16"/>
         <w:szCs w:val="16"/>
       </w:rPr>
@@ -4123,7 +3210,6 @@
     </w:r>
     <w:r>
       <w:rPr>
-        <w:color w:val="FF0000"/>
         <w:sz w:val="16"/>
         <w:szCs w:val="16"/>
       </w:rPr>
@@ -4131,7 +3217,6 @@
     </w:r>
     <w:r>
       <w:rPr>
-        <w:color w:val="FF0000"/>
         <w:sz w:val="16"/>
         <w:szCs w:val="16"/>
       </w:rPr>
@@ -4140,15 +3225,13 @@
     <w:r>
       <w:rPr>
         <w:noProof/>
-        <w:color w:val="FF0000"/>
         <w:sz w:val="16"/>
         <w:szCs w:val="16"/>
       </w:rPr>
-      <w:t>Document3</w:t>
+      <w:t>Functioneel Ontwerp - Proftaak - Dgie &amp; Amar - V1 - ict college.docx</w:t>
     </w:r>
     <w:r>
       <w:rPr>
-        <w:color w:val="FF0000"/>
         <w:sz w:val="16"/>
         <w:szCs w:val="16"/>
       </w:rPr>
@@ -4158,7 +3241,6 @@
       <w:rPr>
         <w:b/>
         <w:bCs/>
-        <w:color w:val="FF0000"/>
         <w:szCs w:val="20"/>
       </w:rPr>
       <w:tab/>
@@ -4167,18 +3249,16 @@
       <w:rPr>
         <w:b/>
         <w:bCs/>
-        <w:color w:val="FF0000"/>
         <w:szCs w:val="20"/>
       </w:rPr>
       <w:br/>
     </w:r>
     <w:r>
       <w:rPr>
-        <w:color w:val="FF0000"/>
         <w:sz w:val="16"/>
         <w:szCs w:val="16"/>
       </w:rPr>
-      <w:t xml:space="preserve">ddmmmjjjj – XXX                                                    </w:t>
+      <w:t xml:space="preserve">16-05-2017 – Dgie &amp; Amar                                                    </w:t>
     </w:r>
     <w:r>
       <w:rPr>
@@ -5487,6 +4567,7 @@
     <w:lsdException w:name="HTML Sample" w:semiHidden="1" w:unhideWhenUsed="1"/>
     <w:lsdException w:name="HTML Typewriter" w:semiHidden="1" w:unhideWhenUsed="1"/>
     <w:lsdException w:name="HTML Variable" w:semiHidden="1" w:unhideWhenUsed="1"/>
+    <w:lsdException w:name="Normal Table" w:semiHidden="1" w:unhideWhenUsed="1"/>
     <w:lsdException w:name="annotation subject" w:semiHidden="1" w:unhideWhenUsed="1"/>
     <w:lsdException w:name="No List" w:semiHidden="1" w:unhideWhenUsed="1"/>
     <w:lsdException w:name="Outline List 1" w:semiHidden="1" w:unhideWhenUsed="1"/>
@@ -5531,6 +4612,7 @@
     <w:lsdException w:name="Table Professional" w:semiHidden="1" w:unhideWhenUsed="1"/>
     <w:lsdException w:name="Table Subtle 1" w:semiHidden="1" w:unhideWhenUsed="1"/>
     <w:lsdException w:name="Table Subtle 2" w:semiHidden="1" w:unhideWhenUsed="1"/>
+    <w:lsdException w:name="Table Web 1" w:semiHidden="1" w:unhideWhenUsed="1"/>
     <w:lsdException w:name="Table Web 2" w:semiHidden="1" w:unhideWhenUsed="1"/>
     <w:lsdException w:name="Table Web 3" w:semiHidden="1" w:unhideWhenUsed="1"/>
     <w:lsdException w:name="Balloon Text" w:semiHidden="1" w:unhideWhenUsed="1"/>
@@ -6312,7 +5394,7 @@
 </file>
 
 <file path=customXml/itemProps1.xml><?xml version="1.0" encoding="utf-8"?>
-<ds:datastoreItem xmlns:ds="http://schemas.openxmlformats.org/officeDocument/2006/customXml" ds:itemID="{96FADF74-D76C-4F3B-A83C-A6E9BEB1722E}">
+<ds:datastoreItem xmlns:ds="http://schemas.openxmlformats.org/officeDocument/2006/customXml" ds:itemID="{3B52B052-A1E6-43C1-92F1-558BC52C5DA2}">
   <ds:schemaRefs>
     <ds:schemaRef ds:uri="http://schemas.openxmlformats.org/officeDocument/2006/bibliography"/>
   </ds:schemaRefs>

</xml_diff>

<commit_message>
system specification bijna af
</commit_message>
<xml_diff>
--- a/documents/Functioneel Ontwerp - Proftaak - Dgie & Amar - V1 - ict college.docx
+++ b/documents/Functioneel Ontwerp - Proftaak - Dgie & Amar - V1 - ict college.docx
@@ -1697,7 +1697,11 @@
       </w:r>
       <w:bookmarkEnd w:id="2"/>
     </w:p>
-    <w:p/>
+    <w:p>
+      <w:r>
+        <w:t xml:space="preserve">Er zijn op dit moment een heel aantal community en forum websites die waarschijnlijk hetzelfde als ons aanbieden, maar dat stopt ons niet van iets beters te maken. </w:t>
+      </w:r>
+    </w:p>
     <w:p>
       <w:pPr>
         <w:pStyle w:val="Heading2"/>
@@ -1708,7 +1712,11 @@
       </w:r>
       <w:bookmarkEnd w:id="3"/>
     </w:p>
-    <w:p/>
+    <w:p>
+      <w:r>
+        <w:t>We zouden het geweldig vinden als onze website een succes wordt en een veel gebruikte website word.</w:t>
+      </w:r>
+    </w:p>
     <w:p>
       <w:pPr>
         <w:pStyle w:val="Heading2"/>
@@ -1720,21 +1728,68 @@
       <w:bookmarkEnd w:id="4"/>
     </w:p>
     <w:p>
-      <w:pPr>
-        <w:rPr>
-          <w:color w:val="FF0000"/>
-        </w:rPr>
-      </w:pPr>
-      <w:r>
-        <w:rPr>
-          <w:color w:val="FF0000"/>
-        </w:rPr>
-        <w:t>Gebruik de zin: ‘de opdrachtgever wil...’, en nummer deze eis</w:t>
+      <w:r>
+        <w:t>De opdrachtgever wil:</w:t>
       </w:r>
     </w:p>
     <w:p>
-      <w:r>
-        <w:t>De opdrachtgever wil</w:t>
+      <w:pPr>
+        <w:pStyle w:val="ListParagraph"/>
+        <w:numPr>
+          <w:ilvl w:val="0"/>
+          <w:numId w:val="11"/>
+        </w:numPr>
+      </w:pPr>
+      <w:r>
+        <w:t>Dat we een community website maken met een bijbehorende desktop App</w:t>
+      </w:r>
+    </w:p>
+    <w:p>
+      <w:pPr>
+        <w:pStyle w:val="ListParagraph"/>
+        <w:numPr>
+          <w:ilvl w:val="0"/>
+          <w:numId w:val="11"/>
+        </w:numPr>
+      </w:pPr>
+      <w:r>
+        <w:t>Dat we de deadline aanhouden en optijd klaar zijn</w:t>
+      </w:r>
+    </w:p>
+    <w:p>
+      <w:pPr>
+        <w:pStyle w:val="ListParagraph"/>
+        <w:numPr>
+          <w:ilvl w:val="0"/>
+          <w:numId w:val="11"/>
+        </w:numPr>
+      </w:pPr>
+      <w:r>
+        <w:t>Dat we op een fijne en productieve manier samenwerken en communiceren.</w:t>
+      </w:r>
+    </w:p>
+    <w:p>
+      <w:pPr>
+        <w:pStyle w:val="ListParagraph"/>
+        <w:numPr>
+          <w:ilvl w:val="0"/>
+          <w:numId w:val="11"/>
+        </w:numPr>
+      </w:pPr>
+      <w:r>
+        <w:t>Dat we problemen zo snel en efficient oplossen</w:t>
+      </w:r>
+    </w:p>
+    <w:p>
+      <w:pPr>
+        <w:pStyle w:val="ListParagraph"/>
+        <w:numPr>
+          <w:ilvl w:val="0"/>
+          <w:numId w:val="11"/>
+        </w:numPr>
+      </w:pPr>
+      <w:r>
+        <w:t>Duidelijkheid tussen opdrachtgever en werknemer</w:t>
       </w:r>
     </w:p>
     <w:p>
@@ -1966,13 +2021,6 @@
         </w:rPr>
         <w:t>Geef in het geval van een database de access modifiers aan</w:t>
       </w:r>
-    </w:p>
-    <w:p>
-      <w:pPr>
-        <w:rPr>
-          <w:color w:val="FF0000"/>
-        </w:rPr>
-      </w:pPr>
     </w:p>
     <w:p>
       <w:pPr>
@@ -2089,8 +2137,14 @@
                 <w:szCs w:val="18"/>
               </w:rPr>
             </w:pPr>
-            <w:bookmarkStart w:id="12" w:name="_GoBack"/>
-            <w:bookmarkEnd w:id="12"/>
+            <w:r>
+              <w:rPr>
+                <w:rFonts w:ascii="Verdana" w:hAnsi="Verdana"/>
+                <w:sz w:val="18"/>
+                <w:szCs w:val="18"/>
+              </w:rPr>
+              <w:t>IDE</w:t>
+            </w:r>
           </w:p>
         </w:tc>
         <w:tc>
@@ -2106,6 +2160,14 @@
                 <w:szCs w:val="18"/>
               </w:rPr>
             </w:pPr>
+            <w:r>
+              <w:rPr>
+                <w:rFonts w:ascii="Verdana" w:hAnsi="Verdana"/>
+                <w:sz w:val="18"/>
+                <w:szCs w:val="18"/>
+              </w:rPr>
+              <w:t>Integrated development environment</w:t>
+            </w:r>
           </w:p>
         </w:tc>
       </w:tr>
@@ -2123,6 +2185,14 @@
                 <w:szCs w:val="18"/>
               </w:rPr>
             </w:pPr>
+            <w:r>
+              <w:rPr>
+                <w:rFonts w:ascii="Verdana" w:hAnsi="Verdana"/>
+                <w:sz w:val="18"/>
+                <w:szCs w:val="18"/>
+              </w:rPr>
+              <w:t>HTML</w:t>
+            </w:r>
           </w:p>
         </w:tc>
         <w:tc>
@@ -2138,87 +2208,13 @@
                 <w:szCs w:val="18"/>
               </w:rPr>
             </w:pPr>
-          </w:p>
-        </w:tc>
-      </w:tr>
-    </w:tbl>
-    <w:p>
-      <w:pPr>
-        <w:pStyle w:val="Heading2"/>
-      </w:pPr>
-    </w:p>
-    <w:p>
-      <w:pPr>
-        <w:pStyle w:val="Heading2"/>
-      </w:pPr>
-      <w:bookmarkStart w:id="13" w:name="_Toc482699565"/>
-      <w:r>
-        <w:t>Referenties</w:t>
-      </w:r>
-      <w:bookmarkEnd w:id="13"/>
-    </w:p>
-    <w:tbl>
-      <w:tblPr>
-        <w:tblStyle w:val="TableGrid"/>
-        <w:tblW w:w="9493" w:type="dxa"/>
-        <w:tblLook w:val="04A0" w:firstRow="1" w:lastRow="0" w:firstColumn="1" w:lastColumn="0" w:noHBand="0" w:noVBand="1"/>
-      </w:tblPr>
-      <w:tblGrid>
-        <w:gridCol w:w="1272"/>
-        <w:gridCol w:w="8221"/>
-      </w:tblGrid>
-      <w:tr>
-        <w:trPr>
-          <w:trHeight w:val="239"/>
-        </w:trPr>
-        <w:tc>
-          <w:tcPr>
-            <w:tcW w:w="1272" w:type="dxa"/>
-            <w:shd w:val="clear" w:color="auto" w:fill="0070C0"/>
-          </w:tcPr>
-          <w:p>
-            <w:pPr>
-              <w:rPr>
-                <w:rFonts w:ascii="Verdana" w:hAnsi="Verdana"/>
-                <w:color w:val="FFFFFF" w:themeColor="background1"/>
-                <w:sz w:val="18"/>
-                <w:szCs w:val="18"/>
-              </w:rPr>
-            </w:pPr>
-            <w:r>
-              <w:rPr>
-                <w:rFonts w:ascii="Verdana" w:hAnsi="Verdana"/>
-                <w:color w:val="FFFFFF" w:themeColor="background1"/>
-                <w:sz w:val="18"/>
-                <w:szCs w:val="18"/>
-              </w:rPr>
-              <w:t>Referentie</w:t>
-            </w:r>
-          </w:p>
-        </w:tc>
-        <w:tc>
-          <w:tcPr>
-            <w:tcW w:w="8221" w:type="dxa"/>
-            <w:shd w:val="clear" w:color="auto" w:fill="0070C0"/>
-          </w:tcPr>
-          <w:p>
-            <w:pPr>
-              <w:spacing w:line="240" w:lineRule="auto"/>
-              <w:rPr>
-                <w:rFonts w:ascii="Verdana" w:hAnsi="Verdana"/>
-                <w:color w:val="FFFFFF" w:themeColor="background1"/>
-                <w:sz w:val="18"/>
-                <w:szCs w:val="18"/>
-              </w:rPr>
-            </w:pPr>
-            <w:r>
-              <w:rPr>
-                <w:rFonts w:ascii="Verdana" w:hAnsi="Verdana"/>
-                <w:color w:val="FFFFFF" w:themeColor="background1"/>
-                <w:sz w:val="18"/>
-                <w:szCs w:val="18"/>
-              </w:rPr>
-              <w:t>Omschrijving</w:t>
+            <w:r>
+              <w:rPr>
+                <w:rFonts w:ascii="Verdana" w:hAnsi="Verdana"/>
+                <w:sz w:val="18"/>
+                <w:szCs w:val="18"/>
+              </w:rPr>
+              <w:t>HyperText Markup Language</w:t>
             </w:r>
           </w:p>
         </w:tc>
@@ -2237,6 +2233,14 @@
                 <w:szCs w:val="18"/>
               </w:rPr>
             </w:pPr>
+            <w:r>
+              <w:rPr>
+                <w:rFonts w:ascii="Verdana" w:hAnsi="Verdana"/>
+                <w:sz w:val="18"/>
+                <w:szCs w:val="18"/>
+              </w:rPr>
+              <w:t>PHP</w:t>
+            </w:r>
           </w:p>
         </w:tc>
         <w:tc>
@@ -2255,11 +2259,10 @@
             <w:r>
               <w:rPr>
                 <w:rFonts w:ascii="Verdana" w:hAnsi="Verdana"/>
-                <w:color w:val="FF0000"/>
-                <w:sz w:val="18"/>
-                <w:szCs w:val="18"/>
-              </w:rPr>
-              <w:t>Voorbeelden: ‘bovenliggende’ documenten (ProjectPlan, Functioneel Ontwerp, etc.)</w:t>
+                <w:sz w:val="18"/>
+                <w:szCs w:val="18"/>
+              </w:rPr>
+              <w:t>Hypertext Preprocessor</w:t>
             </w:r>
           </w:p>
         </w:tc>
@@ -2278,6 +2281,14 @@
                 <w:szCs w:val="18"/>
               </w:rPr>
             </w:pPr>
+            <w:r>
+              <w:rPr>
+                <w:rFonts w:ascii="Verdana" w:hAnsi="Verdana"/>
+                <w:sz w:val="18"/>
+                <w:szCs w:val="18"/>
+              </w:rPr>
+              <w:t>SQL</w:t>
+            </w:r>
           </w:p>
         </w:tc>
         <w:tc>
@@ -2293,6 +2304,256 @@
                 <w:szCs w:val="18"/>
               </w:rPr>
             </w:pPr>
+            <w:r>
+              <w:rPr>
+                <w:rFonts w:ascii="Verdana" w:hAnsi="Verdana"/>
+                <w:sz w:val="18"/>
+                <w:szCs w:val="18"/>
+              </w:rPr>
+              <w:t>Structured Query Language</w:t>
+            </w:r>
+          </w:p>
+        </w:tc>
+      </w:tr>
+      <w:tr>
+        <w:tc>
+          <w:tcPr>
+            <w:tcW w:w="1272" w:type="dxa"/>
+          </w:tcPr>
+          <w:p>
+            <w:pPr>
+              <w:spacing w:line="240" w:lineRule="auto"/>
+              <w:rPr>
+                <w:rFonts w:ascii="Verdana" w:hAnsi="Verdana"/>
+                <w:sz w:val="18"/>
+                <w:szCs w:val="18"/>
+              </w:rPr>
+            </w:pPr>
+            <w:r>
+              <w:rPr>
+                <w:rFonts w:ascii="Verdana" w:hAnsi="Verdana"/>
+                <w:sz w:val="18"/>
+                <w:szCs w:val="18"/>
+              </w:rPr>
+              <w:t>C#</w:t>
+            </w:r>
+          </w:p>
+        </w:tc>
+        <w:tc>
+          <w:tcPr>
+            <w:tcW w:w="8221" w:type="dxa"/>
+          </w:tcPr>
+          <w:p>
+            <w:pPr>
+              <w:spacing w:line="240" w:lineRule="auto"/>
+              <w:rPr>
+                <w:rFonts w:ascii="Verdana" w:hAnsi="Verdana"/>
+                <w:sz w:val="18"/>
+                <w:szCs w:val="18"/>
+              </w:rPr>
+            </w:pPr>
+            <w:r>
+              <w:rPr>
+                <w:rFonts w:ascii="Verdana" w:hAnsi="Verdana"/>
+                <w:sz w:val="18"/>
+                <w:szCs w:val="18"/>
+              </w:rPr>
+              <w:t>Een Programeertaal, uitgesproken als C sharp</w:t>
+            </w:r>
+          </w:p>
+        </w:tc>
+      </w:tr>
+    </w:tbl>
+    <w:p>
+      <w:pPr>
+        <w:pStyle w:val="Heading2"/>
+      </w:pPr>
+    </w:p>
+    <w:p>
+      <w:pPr>
+        <w:pStyle w:val="Heading2"/>
+      </w:pPr>
+      <w:bookmarkStart w:id="12" w:name="_Toc482699565"/>
+      <w:r>
+        <w:t>Referenties</w:t>
+      </w:r>
+      <w:bookmarkEnd w:id="12"/>
+    </w:p>
+    <w:tbl>
+      <w:tblPr>
+        <w:tblStyle w:val="TableGrid"/>
+        <w:tblW w:w="9729" w:type="dxa"/>
+        <w:tblLook w:val="04A0" w:firstRow="1" w:lastRow="0" w:firstColumn="1" w:lastColumn="0" w:noHBand="0" w:noVBand="1"/>
+      </w:tblPr>
+      <w:tblGrid>
+        <w:gridCol w:w="1508"/>
+        <w:gridCol w:w="8221"/>
+      </w:tblGrid>
+      <w:tr>
+        <w:trPr>
+          <w:trHeight w:val="239"/>
+        </w:trPr>
+        <w:tc>
+          <w:tcPr>
+            <w:tcW w:w="1508" w:type="dxa"/>
+            <w:shd w:val="clear" w:color="auto" w:fill="0070C0"/>
+          </w:tcPr>
+          <w:p>
+            <w:pPr>
+              <w:rPr>
+                <w:rFonts w:ascii="Verdana" w:hAnsi="Verdana"/>
+                <w:color w:val="FFFFFF" w:themeColor="background1"/>
+                <w:sz w:val="18"/>
+                <w:szCs w:val="18"/>
+              </w:rPr>
+            </w:pPr>
+            <w:r>
+              <w:rPr>
+                <w:rFonts w:ascii="Verdana" w:hAnsi="Verdana"/>
+                <w:color w:val="FFFFFF" w:themeColor="background1"/>
+                <w:sz w:val="18"/>
+                <w:szCs w:val="18"/>
+              </w:rPr>
+              <w:t>Referentie</w:t>
+            </w:r>
+          </w:p>
+        </w:tc>
+        <w:tc>
+          <w:tcPr>
+            <w:tcW w:w="8221" w:type="dxa"/>
+            <w:shd w:val="clear" w:color="auto" w:fill="0070C0"/>
+          </w:tcPr>
+          <w:p>
+            <w:pPr>
+              <w:spacing w:line="240" w:lineRule="auto"/>
+              <w:rPr>
+                <w:rFonts w:ascii="Verdana" w:hAnsi="Verdana"/>
+                <w:color w:val="FFFFFF" w:themeColor="background1"/>
+                <w:sz w:val="18"/>
+                <w:szCs w:val="18"/>
+              </w:rPr>
+            </w:pPr>
+            <w:r>
+              <w:rPr>
+                <w:rFonts w:ascii="Verdana" w:hAnsi="Verdana"/>
+                <w:color w:val="FFFFFF" w:themeColor="background1"/>
+                <w:sz w:val="18"/>
+                <w:szCs w:val="18"/>
+              </w:rPr>
+              <w:t>Omschrijving</w:t>
+            </w:r>
+          </w:p>
+        </w:tc>
+      </w:tr>
+      <w:tr>
+        <w:tc>
+          <w:tcPr>
+            <w:tcW w:w="1508" w:type="dxa"/>
+          </w:tcPr>
+          <w:p>
+            <w:pPr>
+              <w:spacing w:line="240" w:lineRule="auto"/>
+              <w:rPr>
+                <w:rFonts w:ascii="Verdana" w:hAnsi="Verdana"/>
+                <w:sz w:val="18"/>
+                <w:szCs w:val="18"/>
+              </w:rPr>
+            </w:pPr>
+            <w:r>
+              <w:rPr>
+                <w:rFonts w:ascii="Verdana" w:hAnsi="Verdana"/>
+                <w:sz w:val="18"/>
+                <w:szCs w:val="18"/>
+              </w:rPr>
+              <w:t>Projectplan</w:t>
+            </w:r>
+          </w:p>
+        </w:tc>
+        <w:tc>
+          <w:tcPr>
+            <w:tcW w:w="8221" w:type="dxa"/>
+          </w:tcPr>
+          <w:p>
+            <w:pPr>
+              <w:spacing w:line="240" w:lineRule="auto"/>
+              <w:rPr>
+                <w:rFonts w:ascii="Verdana" w:hAnsi="Verdana"/>
+                <w:sz w:val="18"/>
+                <w:szCs w:val="18"/>
+              </w:rPr>
+            </w:pPr>
+            <w:r>
+              <w:rPr>
+                <w:rFonts w:ascii="Verdana" w:hAnsi="Verdana"/>
+                <w:sz w:val="18"/>
+                <w:szCs w:val="18"/>
+              </w:rPr>
+              <w:t xml:space="preserve">Bekijk onze projectplan </w:t>
+            </w:r>
+            <w:r>
+              <w:rPr>
+                <w:rFonts w:ascii="Verdana" w:hAnsi="Verdana"/>
+                <w:sz w:val="18"/>
+                <w:szCs w:val="18"/>
+              </w:rPr>
+              <w:t>voor verdere duidelijkheid over ons project</w:t>
+            </w:r>
+          </w:p>
+        </w:tc>
+      </w:tr>
+      <w:tr>
+        <w:tc>
+          <w:tcPr>
+            <w:tcW w:w="1508" w:type="dxa"/>
+          </w:tcPr>
+          <w:p>
+            <w:pPr>
+              <w:spacing w:line="240" w:lineRule="auto"/>
+              <w:rPr>
+                <w:rFonts w:ascii="Verdana" w:hAnsi="Verdana"/>
+                <w:sz w:val="18"/>
+                <w:szCs w:val="18"/>
+              </w:rPr>
+            </w:pPr>
+            <w:r>
+              <w:rPr>
+                <w:rFonts w:ascii="Verdana" w:hAnsi="Verdana"/>
+                <w:sz w:val="18"/>
+                <w:szCs w:val="18"/>
+              </w:rPr>
+              <w:t xml:space="preserve">Technisch </w:t>
+            </w:r>
+            <w:r>
+              <w:rPr>
+                <w:rFonts w:ascii="Verdana" w:hAnsi="Verdana"/>
+                <w:sz w:val="18"/>
+                <w:szCs w:val="18"/>
+              </w:rPr>
+              <w:t>Ontwerp</w:t>
+            </w:r>
+          </w:p>
+        </w:tc>
+        <w:tc>
+          <w:tcPr>
+            <w:tcW w:w="8221" w:type="dxa"/>
+          </w:tcPr>
+          <w:p>
+            <w:pPr>
+              <w:spacing w:line="240" w:lineRule="auto"/>
+              <w:rPr>
+                <w:rFonts w:ascii="Verdana" w:hAnsi="Verdana"/>
+                <w:sz w:val="18"/>
+                <w:szCs w:val="18"/>
+              </w:rPr>
+            </w:pPr>
+            <w:r>
+              <w:rPr>
+                <w:rFonts w:ascii="Verdana" w:hAnsi="Verdana"/>
+                <w:sz w:val="18"/>
+                <w:szCs w:val="18"/>
+              </w:rPr>
+              <w:t>Bekijk ook het Technisch Ontwerp voor een meer gedetaileerde beschrijving</w:t>
+            </w:r>
           </w:p>
         </w:tc>
       </w:tr>
@@ -2302,14 +2563,14 @@
       <w:pPr>
         <w:pStyle w:val="Heading2"/>
       </w:pPr>
-      <w:bookmarkStart w:id="14" w:name="_Toc482699566"/>
+      <w:bookmarkStart w:id="13" w:name="_Toc482699566"/>
       <w:r>
         <w:t>D</w:t>
       </w:r>
       <w:r>
         <w:t>efinities</w:t>
       </w:r>
-      <w:bookmarkEnd w:id="14"/>
+      <w:bookmarkEnd w:id="13"/>
     </w:p>
     <w:tbl>
       <w:tblPr>
@@ -2457,6 +2718,14 @@
                 <w:szCs w:val="18"/>
               </w:rPr>
             </w:pPr>
+            <w:r>
+              <w:rPr>
+                <w:rFonts w:ascii="Verdana" w:hAnsi="Verdana"/>
+                <w:sz w:val="18"/>
+                <w:szCs w:val="18"/>
+              </w:rPr>
+              <w:t>Database</w:t>
+            </w:r>
           </w:p>
         </w:tc>
         <w:tc>
@@ -2472,6 +2741,14 @@
                 <w:szCs w:val="18"/>
               </w:rPr>
             </w:pPr>
+            <w:r>
+              <w:rPr>
+                <w:rFonts w:ascii="Verdana" w:hAnsi="Verdana"/>
+                <w:sz w:val="18"/>
+                <w:szCs w:val="18"/>
+              </w:rPr>
+              <w:t>Een database, gegevensbank of databank is een digitaal opgeslagen archief, ingericht met het oog op flexibele raadpleging en gebruik. Databases spelen een belangrijke rol voor het archiveren en actueel houden van gegevens bij onder meer de overheid, financiële instellingen en bedrijven, in de wetenschap, en worden op kleinere schaal ook privé gebruikt.</w:t>
+            </w:r>
           </w:p>
         </w:tc>
       </w:tr>
@@ -2481,20 +2758,20 @@
       <w:pPr>
         <w:pStyle w:val="Heading2"/>
       </w:pPr>
-      <w:bookmarkStart w:id="15" w:name="_Toc482699567"/>
+      <w:bookmarkStart w:id="14" w:name="_Toc482699567"/>
       <w:r>
         <w:t>Gebruikte materialen</w:t>
       </w:r>
-      <w:bookmarkEnd w:id="15"/>
+      <w:bookmarkEnd w:id="14"/>
     </w:p>
     <w:tbl>
       <w:tblPr>
         <w:tblStyle w:val="TableGrid"/>
-        <w:tblW w:w="9493" w:type="dxa"/>
+        <w:tblW w:w="9729" w:type="dxa"/>
         <w:tblLook w:val="04A0" w:firstRow="1" w:lastRow="0" w:firstColumn="1" w:lastColumn="0" w:noHBand="0" w:noVBand="1"/>
       </w:tblPr>
       <w:tblGrid>
-        <w:gridCol w:w="1272"/>
+        <w:gridCol w:w="1508"/>
         <w:gridCol w:w="8221"/>
       </w:tblGrid>
       <w:tr>
@@ -2503,7 +2780,7 @@
         </w:trPr>
         <w:tc>
           <w:tcPr>
-            <w:tcW w:w="1272" w:type="dxa"/>
+            <w:tcW w:w="1508" w:type="dxa"/>
             <w:shd w:val="clear" w:color="auto" w:fill="0070C0"/>
           </w:tcPr>
           <w:p>
@@ -2556,7 +2833,7 @@
       <w:tr>
         <w:tc>
           <w:tcPr>
-            <w:tcW w:w="1272" w:type="dxa"/>
+            <w:tcW w:w="1508" w:type="dxa"/>
           </w:tcPr>
           <w:p>
             <w:pPr>
@@ -2567,6 +2844,14 @@
                 <w:szCs w:val="18"/>
               </w:rPr>
             </w:pPr>
+            <w:r>
+              <w:rPr>
+                <w:rFonts w:ascii="Verdana" w:hAnsi="Verdana"/>
+                <w:sz w:val="18"/>
+                <w:szCs w:val="18"/>
+              </w:rPr>
+              <w:t>Laptop</w:t>
+            </w:r>
           </w:p>
         </w:tc>
         <w:tc>
@@ -2585,11 +2870,10 @@
             <w:r>
               <w:rPr>
                 <w:rFonts w:ascii="Verdana" w:hAnsi="Verdana"/>
-                <w:color w:val="FF0000"/>
-                <w:sz w:val="18"/>
-                <w:szCs w:val="18"/>
-              </w:rPr>
-              <w:t>Voorbeelden: hardware (elektronica, arduino, PC-type), software (IDE, DLL’s)</w:t>
+                <w:sz w:val="18"/>
+                <w:szCs w:val="18"/>
+              </w:rPr>
+              <w:t>We gebruiken twee laptops, een Dell laptop en een Asus laptop</w:t>
             </w:r>
           </w:p>
         </w:tc>
@@ -2597,7 +2881,7 @@
       <w:tr>
         <w:tc>
           <w:tcPr>
-            <w:tcW w:w="1272" w:type="dxa"/>
+            <w:tcW w:w="1508" w:type="dxa"/>
           </w:tcPr>
           <w:p>
             <w:pPr>
@@ -2608,6 +2892,14 @@
                 <w:szCs w:val="18"/>
               </w:rPr>
             </w:pPr>
+            <w:r>
+              <w:rPr>
+                <w:rFonts w:ascii="Verdana" w:hAnsi="Verdana"/>
+                <w:sz w:val="18"/>
+                <w:szCs w:val="18"/>
+              </w:rPr>
+              <w:t>Microsoft office</w:t>
+            </w:r>
           </w:p>
         </w:tc>
         <w:tc>
@@ -2623,22 +2915,332 @@
                 <w:szCs w:val="18"/>
               </w:rPr>
             </w:pPr>
+            <w:r>
+              <w:rPr>
+                <w:rFonts w:ascii="Verdana" w:hAnsi="Verdana"/>
+                <w:sz w:val="18"/>
+                <w:szCs w:val="18"/>
+              </w:rPr>
+              <w:t>We gebruiken microsoft office voor de documentatie van ons project</w:t>
+            </w:r>
+          </w:p>
+        </w:tc>
+      </w:tr>
+      <w:tr>
+        <w:tc>
+          <w:tcPr>
+            <w:tcW w:w="1508" w:type="dxa"/>
+          </w:tcPr>
+          <w:p>
+            <w:pPr>
+              <w:spacing w:line="240" w:lineRule="auto"/>
+              <w:rPr>
+                <w:rFonts w:ascii="Verdana" w:hAnsi="Verdana"/>
+                <w:sz w:val="18"/>
+                <w:szCs w:val="18"/>
+              </w:rPr>
+            </w:pPr>
+            <w:r>
+              <w:rPr>
+                <w:rFonts w:ascii="Verdana" w:hAnsi="Verdana"/>
+                <w:sz w:val="18"/>
+                <w:szCs w:val="18"/>
+              </w:rPr>
+              <w:lastRenderedPageBreak/>
+              <w:t>Sublime</w:t>
+            </w:r>
+          </w:p>
+        </w:tc>
+        <w:tc>
+          <w:tcPr>
+            <w:tcW w:w="8221" w:type="dxa"/>
+          </w:tcPr>
+          <w:p>
+            <w:pPr>
+              <w:spacing w:line="240" w:lineRule="auto"/>
+              <w:rPr>
+                <w:rFonts w:ascii="Verdana" w:hAnsi="Verdana"/>
+                <w:sz w:val="18"/>
+                <w:szCs w:val="18"/>
+              </w:rPr>
+            </w:pPr>
+            <w:r>
+              <w:rPr>
+                <w:rFonts w:ascii="Verdana" w:hAnsi="Verdana"/>
+                <w:sz w:val="18"/>
+                <w:szCs w:val="18"/>
+              </w:rPr>
+              <w:t>Dit is de IDE die we gebruiken voor het maken van de website</w:t>
+            </w:r>
+          </w:p>
+        </w:tc>
+      </w:tr>
+      <w:tr>
+        <w:tc>
+          <w:tcPr>
+            <w:tcW w:w="1508" w:type="dxa"/>
+          </w:tcPr>
+          <w:p>
+            <w:pPr>
+              <w:spacing w:line="240" w:lineRule="auto"/>
+              <w:rPr>
+                <w:rFonts w:ascii="Verdana" w:hAnsi="Verdana"/>
+                <w:sz w:val="18"/>
+                <w:szCs w:val="18"/>
+              </w:rPr>
+            </w:pPr>
+            <w:r>
+              <w:rPr>
+                <w:rFonts w:ascii="Verdana" w:hAnsi="Verdana"/>
+                <w:sz w:val="18"/>
+                <w:szCs w:val="18"/>
+              </w:rPr>
+              <w:t>Visual Studio</w:t>
+            </w:r>
+          </w:p>
+        </w:tc>
+        <w:tc>
+          <w:tcPr>
+            <w:tcW w:w="8221" w:type="dxa"/>
+          </w:tcPr>
+          <w:p>
+            <w:pPr>
+              <w:spacing w:line="240" w:lineRule="auto"/>
+              <w:rPr>
+                <w:rFonts w:ascii="Verdana" w:hAnsi="Verdana"/>
+                <w:sz w:val="18"/>
+                <w:szCs w:val="18"/>
+              </w:rPr>
+            </w:pPr>
+            <w:r>
+              <w:rPr>
+                <w:rFonts w:ascii="Verdana" w:hAnsi="Verdana"/>
+                <w:sz w:val="18"/>
+                <w:szCs w:val="18"/>
+              </w:rPr>
+              <w:t xml:space="preserve">Dit is de software die we gebruiken voor het maken van de applicatie </w:t>
+            </w:r>
+          </w:p>
+        </w:tc>
+      </w:tr>
+      <w:tr>
+        <w:tc>
+          <w:tcPr>
+            <w:tcW w:w="1508" w:type="dxa"/>
+          </w:tcPr>
+          <w:p>
+            <w:pPr>
+              <w:spacing w:line="240" w:lineRule="auto"/>
+              <w:rPr>
+                <w:rFonts w:ascii="Verdana" w:hAnsi="Verdana"/>
+                <w:sz w:val="18"/>
+                <w:szCs w:val="18"/>
+              </w:rPr>
+            </w:pPr>
+            <w:r>
+              <w:rPr>
+                <w:rFonts w:ascii="Verdana" w:hAnsi="Verdana"/>
+                <w:sz w:val="18"/>
+                <w:szCs w:val="18"/>
+              </w:rPr>
+              <w:t>Adobe Photoshop</w:t>
+            </w:r>
+          </w:p>
+        </w:tc>
+        <w:tc>
+          <w:tcPr>
+            <w:tcW w:w="8221" w:type="dxa"/>
+          </w:tcPr>
+          <w:p>
+            <w:pPr>
+              <w:spacing w:line="240" w:lineRule="auto"/>
+              <w:rPr>
+                <w:rFonts w:ascii="Verdana" w:hAnsi="Verdana"/>
+                <w:sz w:val="18"/>
+                <w:szCs w:val="18"/>
+              </w:rPr>
+            </w:pPr>
+            <w:r>
+              <w:rPr>
+                <w:rFonts w:ascii="Verdana" w:hAnsi="Verdana"/>
+                <w:sz w:val="18"/>
+                <w:szCs w:val="18"/>
+              </w:rPr>
+              <w:t>Software om afbeeldingen te manipuleren of te verbeteren</w:t>
+            </w:r>
+            <w:r>
+              <w:rPr>
+                <w:rFonts w:ascii="Verdana" w:hAnsi="Verdana"/>
+                <w:sz w:val="18"/>
+                <w:szCs w:val="18"/>
+              </w:rPr>
+              <w:t xml:space="preserve"> die we gebruiken bij het maken van het logo</w:t>
+            </w:r>
+          </w:p>
+        </w:tc>
+      </w:tr>
+      <w:tr>
+        <w:tc>
+          <w:tcPr>
+            <w:tcW w:w="1508" w:type="dxa"/>
+          </w:tcPr>
+          <w:p>
+            <w:pPr>
+              <w:spacing w:line="240" w:lineRule="auto"/>
+              <w:rPr>
+                <w:rFonts w:ascii="Verdana" w:hAnsi="Verdana"/>
+                <w:sz w:val="18"/>
+                <w:szCs w:val="18"/>
+              </w:rPr>
+            </w:pPr>
+            <w:r>
+              <w:rPr>
+                <w:rFonts w:ascii="Verdana" w:hAnsi="Verdana"/>
+                <w:sz w:val="18"/>
+                <w:szCs w:val="18"/>
+              </w:rPr>
+              <w:t>Adobe Illustrator</w:t>
+            </w:r>
+          </w:p>
+        </w:tc>
+        <w:tc>
+          <w:tcPr>
+            <w:tcW w:w="8221" w:type="dxa"/>
+          </w:tcPr>
+          <w:p>
+            <w:pPr>
+              <w:spacing w:line="240" w:lineRule="auto"/>
+              <w:rPr>
+                <w:rFonts w:ascii="Verdana" w:hAnsi="Verdana"/>
+                <w:sz w:val="18"/>
+                <w:szCs w:val="18"/>
+              </w:rPr>
+            </w:pPr>
+            <w:r>
+              <w:rPr>
+                <w:rFonts w:ascii="Verdana" w:hAnsi="Verdana"/>
+                <w:sz w:val="18"/>
+                <w:szCs w:val="18"/>
+              </w:rPr>
+              <w:t>Dit is een beeldbewerkingsprogramma die we gebruiken bij het maken van de logo</w:t>
+            </w:r>
+          </w:p>
+        </w:tc>
+      </w:tr>
+      <w:tr>
+        <w:tc>
+          <w:tcPr>
+            <w:tcW w:w="1508" w:type="dxa"/>
+          </w:tcPr>
+          <w:p>
+            <w:pPr>
+              <w:spacing w:line="240" w:lineRule="auto"/>
+              <w:rPr>
+                <w:rFonts w:ascii="Verdana" w:hAnsi="Verdana"/>
+                <w:sz w:val="18"/>
+                <w:szCs w:val="18"/>
+              </w:rPr>
+            </w:pPr>
+            <w:r>
+              <w:rPr>
+                <w:rFonts w:ascii="Verdana" w:hAnsi="Verdana"/>
+                <w:sz w:val="18"/>
+                <w:szCs w:val="18"/>
+              </w:rPr>
+              <w:t>GitKraken</w:t>
+            </w:r>
+          </w:p>
+        </w:tc>
+        <w:tc>
+          <w:tcPr>
+            <w:tcW w:w="8221" w:type="dxa"/>
+          </w:tcPr>
+          <w:p>
+            <w:pPr>
+              <w:spacing w:line="240" w:lineRule="auto"/>
+              <w:rPr>
+                <w:rFonts w:ascii="Verdana" w:hAnsi="Verdana"/>
+                <w:sz w:val="18"/>
+                <w:szCs w:val="18"/>
+              </w:rPr>
+            </w:pPr>
+            <w:r>
+              <w:rPr>
+                <w:rFonts w:ascii="Verdana" w:hAnsi="Verdana"/>
+                <w:sz w:val="18"/>
+                <w:szCs w:val="18"/>
+              </w:rPr>
+              <w:t>Is simpelweg een GUI voor Git</w:t>
+            </w:r>
+          </w:p>
+        </w:tc>
+      </w:tr>
+      <w:tr>
+        <w:tc>
+          <w:tcPr>
+            <w:tcW w:w="1508" w:type="dxa"/>
+          </w:tcPr>
+          <w:p>
+            <w:pPr>
+              <w:spacing w:line="240" w:lineRule="auto"/>
+              <w:rPr>
+                <w:rFonts w:ascii="Verdana" w:hAnsi="Verdana"/>
+                <w:sz w:val="18"/>
+                <w:szCs w:val="18"/>
+              </w:rPr>
+            </w:pPr>
+            <w:r>
+              <w:rPr>
+                <w:rFonts w:ascii="Verdana" w:hAnsi="Verdana"/>
+                <w:sz w:val="18"/>
+                <w:szCs w:val="18"/>
+              </w:rPr>
+              <w:t>USB webserver</w:t>
+            </w:r>
+          </w:p>
+        </w:tc>
+        <w:tc>
+          <w:tcPr>
+            <w:tcW w:w="8221" w:type="dxa"/>
+          </w:tcPr>
+          <w:p>
+            <w:pPr>
+              <w:spacing w:line="240" w:lineRule="auto"/>
+              <w:rPr>
+                <w:rFonts w:ascii="Verdana" w:hAnsi="Verdana"/>
+                <w:sz w:val="18"/>
+                <w:szCs w:val="18"/>
+              </w:rPr>
+            </w:pPr>
+            <w:r>
+              <w:rPr>
+                <w:rFonts w:ascii="Verdana" w:hAnsi="Verdana"/>
+                <w:sz w:val="18"/>
+                <w:szCs w:val="18"/>
+              </w:rPr>
+              <w:t>Een klein stukje software die je een l</w:t>
+            </w:r>
+            <w:r>
+              <w:rPr>
+                <w:rFonts w:ascii="Verdana" w:hAnsi="Verdana"/>
+                <w:sz w:val="18"/>
+                <w:szCs w:val="18"/>
+              </w:rPr>
+              <w:t>ocaal servertje kan laten hosten.</w:t>
+            </w:r>
+            <w:bookmarkStart w:id="15" w:name="_GoBack"/>
+            <w:bookmarkEnd w:id="15"/>
           </w:p>
         </w:tc>
       </w:tr>
     </w:tbl>
-    <w:p/>
     <w:p>
       <w:pPr>
         <w:pStyle w:val="Heading1"/>
-      </w:pPr>
-      <w:bookmarkStart w:id="16" w:name="_Toc482699568"/>
-      <w:proofErr w:type="spellStart"/>
-      <w:r>
-        <w:t>Bijlagen</w:t>
-      </w:r>
-      <w:bookmarkEnd w:id="16"/>
-      <w:proofErr w:type="spellEnd"/>
+        <w:rPr>
+          <w:lang w:val="nl-NL"/>
+        </w:rPr>
+      </w:pPr>
     </w:p>
     <w:sectPr>
       <w:headerReference w:type="default" r:id="rId8"/>
@@ -2889,14 +3491,7 @@
         <w:color w:val="424A52"/>
         <w:szCs w:val="20"/>
       </w:rPr>
-      <w:t xml:space="preserve"> </w:t>
-    </w:r>
-    <w:r>
-      <w:rPr>
-        <w:color w:val="424A52"/>
-        <w:szCs w:val="20"/>
-      </w:rPr>
-      <w:t>college is een onderdeel van roc</w:t>
+      <w:t xml:space="preserve"> college is een onderdeel van roc</w:t>
     </w:r>
     <w:r>
       <w:rPr>
@@ -2991,7 +3586,7 @@
         <w:sz w:val="16"/>
         <w:szCs w:val="16"/>
       </w:rPr>
-      <w:t>3</w:t>
+      <w:t>4</w:t>
     </w:r>
     <w:r>
       <w:rPr>
@@ -3040,7 +3635,7 @@
         <w:sz w:val="16"/>
         <w:szCs w:val="16"/>
       </w:rPr>
-      <w:t>4</w:t>
+      <w:t>5</w:t>
     </w:r>
     <w:r>
       <w:rPr>
@@ -3085,61 +3680,6 @@
     <w:pPr>
       <w:pStyle w:val="Header"/>
     </w:pPr>
-    <w:sdt>
-      <w:sdtPr>
-        <w:rPr>
-          <w:color w:val="FF0000"/>
-          <w:sz w:val="16"/>
-          <w:szCs w:val="16"/>
-        </w:rPr>
-        <w:id w:val="-813017648"/>
-        <w:docPartObj>
-          <w:docPartGallery w:val="Watermarks"/>
-          <w:docPartUnique/>
-        </w:docPartObj>
-      </w:sdtPr>
-      <w:sdtContent>
-        <w:r>
-          <w:rPr>
-            <w:noProof/>
-            <w:color w:val="FF0000"/>
-            <w:sz w:val="16"/>
-            <w:szCs w:val="16"/>
-          </w:rPr>
-          <w:pict>
-            <v:shapetype id="_x0000_t136" coordsize="21600,21600" o:spt="136" adj="10800" path="m@7,l@8,m@5,21600l@6,21600e">
-              <v:formulas>
-                <v:f eqn="sum #0 0 10800"/>
-                <v:f eqn="prod #0 2 1"/>
-                <v:f eqn="sum 21600 0 @1"/>
-                <v:f eqn="sum 0 0 @2"/>
-                <v:f eqn="sum 21600 0 @3"/>
-                <v:f eqn="if @0 @3 0"/>
-                <v:f eqn="if @0 21600 @1"/>
-                <v:f eqn="if @0 0 @2"/>
-                <v:f eqn="if @0 @4 21600"/>
-                <v:f eqn="mid @5 @6"/>
-                <v:f eqn="mid @8 @5"/>
-                <v:f eqn="mid @7 @8"/>
-                <v:f eqn="mid @6 @7"/>
-                <v:f eqn="sum @6 0 @5"/>
-              </v:formulas>
-              <v:path textpathok="t" o:connecttype="custom" o:connectlocs="@9,0;@10,10800;@11,21600;@12,10800" o:connectangles="270,180,90,0"/>
-              <v:textpath on="t" fitshape="t"/>
-              <v:handles>
-                <v:h position="#0,bottomRight" xrange="6629,14971"/>
-              </v:handles>
-              <o:lock v:ext="edit" text="t" shapetype="t"/>
-            </v:shapetype>
-            <v:shape id="PowerPlusWaterMarkObject" o:spid="_x0000_s2049" type="#_x0000_t136" style="position:absolute;margin-left:0;margin-top:0;width:461.9pt;height:197.95pt;rotation:315;z-index:-251656704;mso-position-horizontal:center;mso-position-horizontal-relative:margin;mso-position-vertical:center;mso-position-vertical-relative:margin" o:allowincell="f" fillcolor="silver" stroked="f">
-              <v:fill opacity=".5"/>
-              <v:textpath style="font-family:&quot;Calibri&quot;;font-size:1pt" string="CONCEPT"/>
-              <w10:wrap anchorx="margin" anchory="margin"/>
-            </v:shape>
-          </w:pict>
-        </w:r>
-      </w:sdtContent>
-    </w:sdt>
     <w:r>
       <w:rPr>
         <w:noProof/>
@@ -3508,6 +4048,118 @@
     </w:lvl>
   </w:abstractNum>
   <w:abstractNum w:abstractNumId="2" w15:restartNumberingAfterBreak="0">
+    <w:nsid w:val="17083702"/>
+    <w:multiLevelType w:val="hybridMultilevel"/>
+    <w:tmpl w:val="D458DAA8"/>
+    <w:lvl w:ilvl="0" w:tplc="5696320E">
+      <w:numFmt w:val="bullet"/>
+      <w:lvlText w:val=""/>
+      <w:lvlJc w:val="left"/>
+      <w:pPr>
+        <w:ind w:left="720" w:hanging="360"/>
+      </w:pPr>
+      <w:rPr>
+        <w:rFonts w:ascii="Symbol" w:eastAsiaTheme="minorHAnsi" w:hAnsi="Symbol" w:cstheme="minorBidi" w:hint="default"/>
+      </w:rPr>
+    </w:lvl>
+    <w:lvl w:ilvl="1" w:tplc="08090003" w:tentative="1">
+      <w:start w:val="1"/>
+      <w:numFmt w:val="bullet"/>
+      <w:lvlText w:val="o"/>
+      <w:lvlJc w:val="left"/>
+      <w:pPr>
+        <w:ind w:left="1440" w:hanging="360"/>
+      </w:pPr>
+      <w:rPr>
+        <w:rFonts w:ascii="Courier New" w:hAnsi="Courier New" w:cs="Courier New" w:hint="default"/>
+      </w:rPr>
+    </w:lvl>
+    <w:lvl w:ilvl="2" w:tplc="08090005" w:tentative="1">
+      <w:start w:val="1"/>
+      <w:numFmt w:val="bullet"/>
+      <w:lvlText w:val=""/>
+      <w:lvlJc w:val="left"/>
+      <w:pPr>
+        <w:ind w:left="2160" w:hanging="360"/>
+      </w:pPr>
+      <w:rPr>
+        <w:rFonts w:ascii="Wingdings" w:hAnsi="Wingdings" w:hint="default"/>
+      </w:rPr>
+    </w:lvl>
+    <w:lvl w:ilvl="3" w:tplc="08090001" w:tentative="1">
+      <w:start w:val="1"/>
+      <w:numFmt w:val="bullet"/>
+      <w:lvlText w:val=""/>
+      <w:lvlJc w:val="left"/>
+      <w:pPr>
+        <w:ind w:left="2880" w:hanging="360"/>
+      </w:pPr>
+      <w:rPr>
+        <w:rFonts w:ascii="Symbol" w:hAnsi="Symbol" w:hint="default"/>
+      </w:rPr>
+    </w:lvl>
+    <w:lvl w:ilvl="4" w:tplc="08090003" w:tentative="1">
+      <w:start w:val="1"/>
+      <w:numFmt w:val="bullet"/>
+      <w:lvlText w:val="o"/>
+      <w:lvlJc w:val="left"/>
+      <w:pPr>
+        <w:ind w:left="3600" w:hanging="360"/>
+      </w:pPr>
+      <w:rPr>
+        <w:rFonts w:ascii="Courier New" w:hAnsi="Courier New" w:cs="Courier New" w:hint="default"/>
+      </w:rPr>
+    </w:lvl>
+    <w:lvl w:ilvl="5" w:tplc="08090005" w:tentative="1">
+      <w:start w:val="1"/>
+      <w:numFmt w:val="bullet"/>
+      <w:lvlText w:val=""/>
+      <w:lvlJc w:val="left"/>
+      <w:pPr>
+        <w:ind w:left="4320" w:hanging="360"/>
+      </w:pPr>
+      <w:rPr>
+        <w:rFonts w:ascii="Wingdings" w:hAnsi="Wingdings" w:hint="default"/>
+      </w:rPr>
+    </w:lvl>
+    <w:lvl w:ilvl="6" w:tplc="08090001" w:tentative="1">
+      <w:start w:val="1"/>
+      <w:numFmt w:val="bullet"/>
+      <w:lvlText w:val=""/>
+      <w:lvlJc w:val="left"/>
+      <w:pPr>
+        <w:ind w:left="5040" w:hanging="360"/>
+      </w:pPr>
+      <w:rPr>
+        <w:rFonts w:ascii="Symbol" w:hAnsi="Symbol" w:hint="default"/>
+      </w:rPr>
+    </w:lvl>
+    <w:lvl w:ilvl="7" w:tplc="08090003" w:tentative="1">
+      <w:start w:val="1"/>
+      <w:numFmt w:val="bullet"/>
+      <w:lvlText w:val="o"/>
+      <w:lvlJc w:val="left"/>
+      <w:pPr>
+        <w:ind w:left="5760" w:hanging="360"/>
+      </w:pPr>
+      <w:rPr>
+        <w:rFonts w:ascii="Courier New" w:hAnsi="Courier New" w:cs="Courier New" w:hint="default"/>
+      </w:rPr>
+    </w:lvl>
+    <w:lvl w:ilvl="8" w:tplc="08090005" w:tentative="1">
+      <w:start w:val="1"/>
+      <w:numFmt w:val="bullet"/>
+      <w:lvlText w:val=""/>
+      <w:lvlJc w:val="left"/>
+      <w:pPr>
+        <w:ind w:left="6480" w:hanging="360"/>
+      </w:pPr>
+      <w:rPr>
+        <w:rFonts w:ascii="Wingdings" w:hAnsi="Wingdings" w:hint="default"/>
+      </w:rPr>
+    </w:lvl>
+  </w:abstractNum>
+  <w:abstractNum w:abstractNumId="3" w15:restartNumberingAfterBreak="0">
     <w:nsid w:val="17612495"/>
     <w:multiLevelType w:val="hybridMultilevel"/>
     <w:tmpl w:val="446E8D82"/>
@@ -3620,7 +4272,7 @@
       </w:rPr>
     </w:lvl>
   </w:abstractNum>
-  <w:abstractNum w:abstractNumId="3" w15:restartNumberingAfterBreak="0">
+  <w:abstractNum w:abstractNumId="4" w15:restartNumberingAfterBreak="0">
     <w:nsid w:val="17D44FA4"/>
     <w:multiLevelType w:val="hybridMultilevel"/>
     <w:tmpl w:val="272889B0"/>
@@ -3733,7 +4385,7 @@
       </w:rPr>
     </w:lvl>
   </w:abstractNum>
-  <w:abstractNum w:abstractNumId="4" w15:restartNumberingAfterBreak="0">
+  <w:abstractNum w:abstractNumId="5" w15:restartNumberingAfterBreak="0">
     <w:nsid w:val="2E0A7988"/>
     <w:multiLevelType w:val="hybridMultilevel"/>
     <w:tmpl w:val="508A483C"/>
@@ -3846,7 +4498,7 @@
       </w:rPr>
     </w:lvl>
   </w:abstractNum>
-  <w:abstractNum w:abstractNumId="5" w15:restartNumberingAfterBreak="0">
+  <w:abstractNum w:abstractNumId="6" w15:restartNumberingAfterBreak="0">
     <w:nsid w:val="48B641AE"/>
     <w:multiLevelType w:val="hybridMultilevel"/>
     <w:tmpl w:val="65B2FB0E"/>
@@ -3959,7 +4611,7 @@
       </w:rPr>
     </w:lvl>
   </w:abstractNum>
-  <w:abstractNum w:abstractNumId="6" w15:restartNumberingAfterBreak="0">
+  <w:abstractNum w:abstractNumId="7" w15:restartNumberingAfterBreak="0">
     <w:nsid w:val="69D272E1"/>
     <w:multiLevelType w:val="hybridMultilevel"/>
     <w:tmpl w:val="EE003A42"/>
@@ -4072,7 +4724,7 @@
       </w:rPr>
     </w:lvl>
   </w:abstractNum>
-  <w:abstractNum w:abstractNumId="7" w15:restartNumberingAfterBreak="0">
+  <w:abstractNum w:abstractNumId="8" w15:restartNumberingAfterBreak="0">
     <w:nsid w:val="6BA554B1"/>
     <w:multiLevelType w:val="hybridMultilevel"/>
     <w:tmpl w:val="A27CE4F0"/>
@@ -4185,7 +4837,7 @@
       </w:rPr>
     </w:lvl>
   </w:abstractNum>
-  <w:abstractNum w:abstractNumId="8" w15:restartNumberingAfterBreak="0">
+  <w:abstractNum w:abstractNumId="9" w15:restartNumberingAfterBreak="0">
     <w:nsid w:val="6FB70E5F"/>
     <w:multiLevelType w:val="hybridMultilevel"/>
     <w:tmpl w:val="288AA0FE"/>
@@ -4298,7 +4950,7 @@
       </w:rPr>
     </w:lvl>
   </w:abstractNum>
-  <w:abstractNum w:abstractNumId="9" w15:restartNumberingAfterBreak="0">
+  <w:abstractNum w:abstractNumId="10" w15:restartNumberingAfterBreak="0">
     <w:nsid w:val="76987996"/>
     <w:multiLevelType w:val="hybridMultilevel"/>
     <w:tmpl w:val="6BAAF932"/>
@@ -4415,31 +5067,34 @@
     <w:abstractNumId w:val="0"/>
   </w:num>
   <w:num w:numId="2">
+    <w:abstractNumId w:val="6"/>
+  </w:num>
+  <w:num w:numId="3">
     <w:abstractNumId w:val="5"/>
   </w:num>
-  <w:num w:numId="3">
-    <w:abstractNumId w:val="4"/>
-  </w:num>
   <w:num w:numId="4">
-    <w:abstractNumId w:val="6"/>
+    <w:abstractNumId w:val="7"/>
   </w:num>
   <w:num w:numId="5">
     <w:abstractNumId w:val="1"/>
   </w:num>
   <w:num w:numId="6">
-    <w:abstractNumId w:val="2"/>
+    <w:abstractNumId w:val="3"/>
   </w:num>
   <w:num w:numId="7">
-    <w:abstractNumId w:val="3"/>
+    <w:abstractNumId w:val="4"/>
   </w:num>
   <w:num w:numId="8">
+    <w:abstractNumId w:val="9"/>
+  </w:num>
+  <w:num w:numId="9">
     <w:abstractNumId w:val="8"/>
   </w:num>
-  <w:num w:numId="9">
-    <w:abstractNumId w:val="7"/>
+  <w:num w:numId="10">
+    <w:abstractNumId w:val="10"/>
   </w:num>
-  <w:num w:numId="10">
-    <w:abstractNumId w:val="9"/>
+  <w:num w:numId="11">
+    <w:abstractNumId w:val="2"/>
   </w:num>
 </w:numbering>
 </file>
@@ -5394,7 +6049,7 @@
 </file>
 
 <file path=customXml/itemProps1.xml><?xml version="1.0" encoding="utf-8"?>
-<ds:datastoreItem xmlns:ds="http://schemas.openxmlformats.org/officeDocument/2006/customXml" ds:itemID="{3B52B052-A1E6-43C1-92F1-558BC52C5DA2}">
+<ds:datastoreItem xmlns:ds="http://schemas.openxmlformats.org/officeDocument/2006/customXml" ds:itemID="{3F809BBC-1896-4812-89D2-E3B1893D8F94}">
   <ds:schemaRefs>
     <ds:schemaRef ds:uri="http://schemas.openxmlformats.org/officeDocument/2006/bibliography"/>
   </ds:schemaRefs>

</xml_diff>

<commit_message>
alle documenten samen aan hetvoegen
nog niet klaar
</commit_message>
<xml_diff>
--- a/documents/Functioneel Ontwerp - Proftaak - Dgie & Amar - V1 - ict college.docx
+++ b/documents/Functioneel Ontwerp - Proftaak - Dgie & Amar - V1 - ict college.docx
@@ -1969,6 +1969,7 @@
         </w:rPr>
         <w:t>Waarom doe je iets, wil de klant dit wel?</w:t>
       </w:r>
+      <w:bookmarkStart w:id="8" w:name="_Toc482699561"/>
     </w:p>
     <w:p>
       <w:pPr>
@@ -1977,21 +1978,390 @@
           <w:lang w:val="nl-NL"/>
         </w:rPr>
       </w:pPr>
-      <w:bookmarkStart w:id="8" w:name="_Toc482699561"/>
-      <w:r>
+    </w:p>
+    <w:p>
+      <w:pPr>
+        <w:pStyle w:val="Heading1"/>
         <w:rPr>
           <w:lang w:val="nl-NL"/>
         </w:rPr>
+      </w:pPr>
+    </w:p>
+    <w:p/>
+    <w:p/>
+    <w:p>
+      <w:pPr>
+        <w:pStyle w:val="Heading1"/>
+        <w:rPr>
+          <w:lang w:val="nl-NL"/>
+        </w:rPr>
+      </w:pPr>
+      <w:r>
+        <w:rPr>
+          <w:lang w:val="nl-NL"/>
+        </w:rPr>
+        <w:lastRenderedPageBreak/>
         <w:t>Wire Frames</w:t>
       </w:r>
       <w:bookmarkEnd w:id="8"/>
     </w:p>
     <w:p>
+      <w:r>
+        <w:t>Hieronder volgen 4 wireframes. Dit is hoe de website er ongeveer uit gaat zien als het af is.</w:t>
+      </w:r>
+    </w:p>
+    <w:p>
+      <w:r>
+        <w:t>De Home pagina:</w:t>
+      </w:r>
+    </w:p>
+    <w:p>
+      <w:r>
+        <w:rPr>
+          <w:noProof/>
+          <w:lang w:val="en-GB" w:eastAsia="en-GB"/>
+        </w:rPr>
+        <w:drawing>
+          <wp:inline distT="0" distB="0" distL="0" distR="0">
+            <wp:extent cx="4923130" cy="2790825"/>
+            <wp:effectExtent l="0" t="0" r="0" b="0"/>
+            <wp:docPr id="1" name="Picture 1"/>
+            <wp:cNvGraphicFramePr>
+              <a:graphicFrameLocks xmlns:a="http://schemas.openxmlformats.org/drawingml/2006/main" noChangeAspect="1"/>
+            </wp:cNvGraphicFramePr>
+            <a:graphic xmlns:a="http://schemas.openxmlformats.org/drawingml/2006/main">
+              <a:graphicData uri="http://schemas.openxmlformats.org/drawingml/2006/picture">
+                <pic:pic xmlns:pic="http://schemas.openxmlformats.org/drawingml/2006/picture">
+                  <pic:nvPicPr>
+                    <pic:cNvPr id="1" name="index.png"/>
+                    <pic:cNvPicPr/>
+                  </pic:nvPicPr>
+                  <pic:blipFill>
+                    <a:blip r:embed="rId8" cstate="print">
+                      <a:extLst>
+                        <a:ext uri="{28A0092B-C50C-407E-A947-70E740481C1C}">
+                          <a14:useLocalDpi xmlns:a14="http://schemas.microsoft.com/office/drawing/2010/main" val="0"/>
+                        </a:ext>
+                      </a:extLst>
+                    </a:blip>
+                    <a:stretch>
+                      <a:fillRect/>
+                    </a:stretch>
+                  </pic:blipFill>
+                  <pic:spPr>
+                    <a:xfrm>
+                      <a:off x="0" y="0"/>
+                      <a:ext cx="5020633" cy="2846098"/>
+                    </a:xfrm>
+                    <a:prstGeom prst="rect">
+                      <a:avLst/>
+                    </a:prstGeom>
+                  </pic:spPr>
+                </pic:pic>
+              </a:graphicData>
+            </a:graphic>
+          </wp:inline>
+        </w:drawing>
+      </w:r>
+    </w:p>
+    <w:p/>
+    <w:p>
+      <w:r>
+        <w:t>De login pagina:</w:t>
+      </w:r>
+    </w:p>
+    <w:p>
+      <w:r>
+        <w:rPr>
+          <w:noProof/>
+          <w:lang w:val="en-GB" w:eastAsia="en-GB"/>
+        </w:rPr>
+        <w:drawing>
+          <wp:inline distT="0" distB="0" distL="0" distR="0">
+            <wp:extent cx="4922520" cy="2775754"/>
+            <wp:effectExtent l="0" t="0" r="0" b="5715"/>
+            <wp:docPr id="2" name="Picture 2"/>
+            <wp:cNvGraphicFramePr>
+              <a:graphicFrameLocks xmlns:a="http://schemas.openxmlformats.org/drawingml/2006/main" noChangeAspect="1"/>
+            </wp:cNvGraphicFramePr>
+            <a:graphic xmlns:a="http://schemas.openxmlformats.org/drawingml/2006/main">
+              <a:graphicData uri="http://schemas.openxmlformats.org/drawingml/2006/picture">
+                <pic:pic xmlns:pic="http://schemas.openxmlformats.org/drawingml/2006/picture">
+                  <pic:nvPicPr>
+                    <pic:cNvPr id="2" name="login.png"/>
+                    <pic:cNvPicPr/>
+                  </pic:nvPicPr>
+                  <pic:blipFill>
+                    <a:blip r:embed="rId9" cstate="print">
+                      <a:extLst>
+                        <a:ext uri="{28A0092B-C50C-407E-A947-70E740481C1C}">
+                          <a14:useLocalDpi xmlns:a14="http://schemas.microsoft.com/office/drawing/2010/main" val="0"/>
+                        </a:ext>
+                      </a:extLst>
+                    </a:blip>
+                    <a:stretch>
+                      <a:fillRect/>
+                    </a:stretch>
+                  </pic:blipFill>
+                  <pic:spPr>
+                    <a:xfrm>
+                      <a:off x="0" y="0"/>
+                      <a:ext cx="4946434" cy="2789239"/>
+                    </a:xfrm>
+                    <a:prstGeom prst="rect">
+                      <a:avLst/>
+                    </a:prstGeom>
+                  </pic:spPr>
+                </pic:pic>
+              </a:graphicData>
+            </a:graphic>
+          </wp:inline>
+        </w:drawing>
+      </w:r>
+    </w:p>
+    <w:p/>
+    <w:p>
+      <w:pPr>
+        <w:rPr>
+          <w:lang w:val="en-GB"/>
+        </w:rPr>
+      </w:pPr>
+    </w:p>
+    <w:p>
+      <w:pPr>
+        <w:rPr>
+          <w:lang w:val="en-GB"/>
+        </w:rPr>
+      </w:pPr>
+    </w:p>
+    <w:p>
+      <w:pPr>
+        <w:rPr>
+          <w:lang w:val="en-GB"/>
+        </w:rPr>
+      </w:pPr>
+    </w:p>
+    <w:p>
+      <w:pPr>
+        <w:rPr>
+          <w:lang w:val="en-GB"/>
+        </w:rPr>
+      </w:pPr>
+      <w:r>
+        <w:rPr>
+          <w:lang w:val="en-GB"/>
+        </w:rPr>
+        <w:t xml:space="preserve">De </w:t>
+      </w:r>
+      <w:proofErr w:type="spellStart"/>
+      <w:r>
+        <w:rPr>
+          <w:lang w:val="en-GB"/>
+        </w:rPr>
+        <w:t>registratie</w:t>
+      </w:r>
+      <w:proofErr w:type="spellEnd"/>
+      <w:r>
+        <w:rPr>
+          <w:lang w:val="en-GB"/>
+        </w:rPr>
+        <w:t xml:space="preserve"> </w:t>
+      </w:r>
+      <w:proofErr w:type="spellStart"/>
+      <w:r>
+        <w:rPr>
+          <w:lang w:val="en-GB"/>
+        </w:rPr>
+        <w:t>pagina</w:t>
+      </w:r>
+      <w:proofErr w:type="spellEnd"/>
+      <w:r>
+        <w:rPr>
+          <w:lang w:val="en-GB"/>
+        </w:rPr>
+        <w:t>:</w:t>
+      </w:r>
+    </w:p>
+    <w:p>
+      <w:pPr>
+        <w:rPr>
+          <w:lang w:val="en-GB"/>
+        </w:rPr>
+      </w:pPr>
+      <w:r>
+        <w:rPr>
+          <w:noProof/>
+          <w:lang w:val="en-GB" w:eastAsia="en-GB"/>
+        </w:rPr>
+        <w:drawing>
+          <wp:inline distT="0" distB="0" distL="0" distR="0">
+            <wp:extent cx="4945075" cy="2827569"/>
+            <wp:effectExtent l="0" t="0" r="8255" b="0"/>
+            <wp:docPr id="4" name="Picture 4"/>
+            <wp:cNvGraphicFramePr>
+              <a:graphicFrameLocks xmlns:a="http://schemas.openxmlformats.org/drawingml/2006/main" noChangeAspect="1"/>
+            </wp:cNvGraphicFramePr>
+            <a:graphic xmlns:a="http://schemas.openxmlformats.org/drawingml/2006/main">
+              <a:graphicData uri="http://schemas.openxmlformats.org/drawingml/2006/picture">
+                <pic:pic xmlns:pic="http://schemas.openxmlformats.org/drawingml/2006/picture">
+                  <pic:nvPicPr>
+                    <pic:cNvPr id="4" name="register.png"/>
+                    <pic:cNvPicPr/>
+                  </pic:nvPicPr>
+                  <pic:blipFill>
+                    <a:blip r:embed="rId10" cstate="print">
+                      <a:extLst>
+                        <a:ext uri="{28A0092B-C50C-407E-A947-70E740481C1C}">
+                          <a14:useLocalDpi xmlns:a14="http://schemas.microsoft.com/office/drawing/2010/main" val="0"/>
+                        </a:ext>
+                      </a:extLst>
+                    </a:blip>
+                    <a:stretch>
+                      <a:fillRect/>
+                    </a:stretch>
+                  </pic:blipFill>
+                  <pic:spPr>
+                    <a:xfrm>
+                      <a:off x="0" y="0"/>
+                      <a:ext cx="4992173" cy="2854500"/>
+                    </a:xfrm>
+                    <a:prstGeom prst="rect">
+                      <a:avLst/>
+                    </a:prstGeom>
+                  </pic:spPr>
+                </pic:pic>
+              </a:graphicData>
+            </a:graphic>
+          </wp:inline>
+        </w:drawing>
+      </w:r>
+    </w:p>
+    <w:p>
+      <w:pPr>
+        <w:rPr>
+          <w:lang w:val="en-GB"/>
+        </w:rPr>
+      </w:pPr>
+    </w:p>
+    <w:p>
+      <w:pPr>
+        <w:rPr>
+          <w:lang w:val="en-GB"/>
+        </w:rPr>
+      </w:pPr>
+      <w:r>
+        <w:rPr>
+          <w:lang w:val="en-GB"/>
+        </w:rPr>
+        <w:t xml:space="preserve">De forum </w:t>
+      </w:r>
+      <w:proofErr w:type="spellStart"/>
+      <w:r>
+        <w:rPr>
+          <w:lang w:val="en-GB"/>
+        </w:rPr>
+        <w:t>pagina</w:t>
+      </w:r>
+      <w:proofErr w:type="spellEnd"/>
+      <w:r>
+        <w:rPr>
+          <w:lang w:val="en-GB"/>
+        </w:rPr>
+        <w:t>:</w:t>
+      </w:r>
+    </w:p>
+    <w:p>
+      <w:pPr>
+        <w:rPr>
+          <w:lang w:val="en-GB"/>
+        </w:rPr>
+      </w:pPr>
+      <w:r>
+        <w:rPr>
+          <w:noProof/>
+          <w:lang w:val="en-GB" w:eastAsia="en-GB"/>
+        </w:rPr>
+        <w:drawing>
+          <wp:inline distT="0" distB="0" distL="0" distR="0">
+            <wp:extent cx="4886325" cy="2821644"/>
+            <wp:effectExtent l="0" t="0" r="0" b="0"/>
+            <wp:docPr id="5" name="Picture 5"/>
+            <wp:cNvGraphicFramePr>
+              <a:graphicFrameLocks xmlns:a="http://schemas.openxmlformats.org/drawingml/2006/main" noChangeAspect="1"/>
+            </wp:cNvGraphicFramePr>
+            <a:graphic xmlns:a="http://schemas.openxmlformats.org/drawingml/2006/main">
+              <a:graphicData uri="http://schemas.openxmlformats.org/drawingml/2006/picture">
+                <pic:pic xmlns:pic="http://schemas.openxmlformats.org/drawingml/2006/picture">
+                  <pic:nvPicPr>
+                    <pic:cNvPr id="5" name="forum.png"/>
+                    <pic:cNvPicPr/>
+                  </pic:nvPicPr>
+                  <pic:blipFill>
+                    <a:blip r:embed="rId11" cstate="print">
+                      <a:extLst>
+                        <a:ext uri="{28A0092B-C50C-407E-A947-70E740481C1C}">
+                          <a14:useLocalDpi xmlns:a14="http://schemas.microsoft.com/office/drawing/2010/main" val="0"/>
+                        </a:ext>
+                      </a:extLst>
+                    </a:blip>
+                    <a:stretch>
+                      <a:fillRect/>
+                    </a:stretch>
+                  </pic:blipFill>
+                  <pic:spPr>
+                    <a:xfrm>
+                      <a:off x="0" y="0"/>
+                      <a:ext cx="4919078" cy="2840557"/>
+                    </a:xfrm>
+                    <a:prstGeom prst="rect">
+                      <a:avLst/>
+                    </a:prstGeom>
+                  </pic:spPr>
+                </pic:pic>
+              </a:graphicData>
+            </a:graphic>
+          </wp:inline>
+        </w:drawing>
+      </w:r>
+    </w:p>
+    <w:p>
       <w:pPr>
         <w:pStyle w:val="Heading2"/>
+        <w:rPr>
+          <w:lang w:val="en-GB"/>
+        </w:rPr>
       </w:pPr>
       <w:bookmarkStart w:id="9" w:name="_Toc482699562"/>
-      <w:r>
+    </w:p>
+    <w:p>
+      <w:pPr>
+        <w:pStyle w:val="Heading2"/>
+        <w:rPr>
+          <w:lang w:val="en-GB"/>
+        </w:rPr>
+      </w:pPr>
+    </w:p>
+    <w:p>
+      <w:pPr>
+        <w:rPr>
+          <w:lang w:val="en-GB"/>
+        </w:rPr>
+      </w:pPr>
+      <w:bookmarkStart w:id="10" w:name="_GoBack"/>
+      <w:bookmarkEnd w:id="10"/>
+    </w:p>
+    <w:p>
+      <w:pPr>
+        <w:pStyle w:val="Heading2"/>
+        <w:rPr>
+          <w:lang w:val="en-GB"/>
+        </w:rPr>
+      </w:pPr>
+      <w:r>
+        <w:rPr>
+          <w:lang w:val="en-GB"/>
+        </w:rPr>
+        <w:lastRenderedPageBreak/>
         <w:t>Traceability matrix</w:t>
       </w:r>
       <w:bookmarkEnd w:id="9"/>
@@ -2024,38 +2394,23 @@
     </w:p>
     <w:p>
       <w:pPr>
-        <w:spacing w:after="160" w:line="259" w:lineRule="auto"/>
-        <w:rPr>
-          <w:rFonts w:eastAsiaTheme="majorEastAsia" w:cstheme="majorBidi"/>
-          <w:color w:val="2E74B5" w:themeColor="accent1" w:themeShade="BF"/>
-          <w:sz w:val="36"/>
-          <w:szCs w:val="32"/>
-        </w:rPr>
-      </w:pPr>
-      <w:r>
-        <w:br w:type="page"/>
-      </w:r>
-    </w:p>
-    <w:p>
-      <w:pPr>
         <w:pStyle w:val="Heading1"/>
       </w:pPr>
-      <w:bookmarkStart w:id="10" w:name="_Toc482699563"/>
-      <w:r>
-        <w:lastRenderedPageBreak/>
+      <w:bookmarkStart w:id="11" w:name="_Toc482699563"/>
+      <w:r>
         <w:t>Over dit document</w:t>
       </w:r>
-      <w:bookmarkEnd w:id="10"/>
+      <w:bookmarkEnd w:id="11"/>
     </w:p>
     <w:p>
       <w:pPr>
         <w:pStyle w:val="Heading2"/>
       </w:pPr>
-      <w:bookmarkStart w:id="11" w:name="_Toc482699564"/>
+      <w:bookmarkStart w:id="12" w:name="_Toc482699564"/>
       <w:r>
         <w:t>Afkortingen</w:t>
       </w:r>
-      <w:bookmarkEnd w:id="11"/>
+      <w:bookmarkEnd w:id="12"/>
     </w:p>
     <w:tbl>
       <w:tblPr>
@@ -2373,11 +2728,11 @@
       <w:pPr>
         <w:pStyle w:val="Heading2"/>
       </w:pPr>
-      <w:bookmarkStart w:id="12" w:name="_Toc482699565"/>
+      <w:bookmarkStart w:id="13" w:name="_Toc482699565"/>
       <w:r>
         <w:t>Referenties</w:t>
       </w:r>
-      <w:bookmarkEnd w:id="12"/>
+      <w:bookmarkEnd w:id="13"/>
     </w:p>
     <w:tbl>
       <w:tblPr>
@@ -2563,14 +2918,14 @@
       <w:pPr>
         <w:pStyle w:val="Heading2"/>
       </w:pPr>
-      <w:bookmarkStart w:id="13" w:name="_Toc482699566"/>
+      <w:bookmarkStart w:id="14" w:name="_Toc482699566"/>
       <w:r>
         <w:t>D</w:t>
       </w:r>
       <w:r>
         <w:t>efinities</w:t>
       </w:r>
-      <w:bookmarkEnd w:id="13"/>
+      <w:bookmarkEnd w:id="14"/>
     </w:p>
     <w:tbl>
       <w:tblPr>
@@ -2758,11 +3113,12 @@
       <w:pPr>
         <w:pStyle w:val="Heading2"/>
       </w:pPr>
-      <w:bookmarkStart w:id="14" w:name="_Toc482699567"/>
-      <w:r>
+      <w:bookmarkStart w:id="15" w:name="_Toc482699567"/>
+      <w:r>
+        <w:lastRenderedPageBreak/>
         <w:t>Gebruikte materialen</w:t>
       </w:r>
-      <w:bookmarkEnd w:id="14"/>
+      <w:bookmarkEnd w:id="15"/>
     </w:p>
     <w:tbl>
       <w:tblPr>
@@ -2946,7 +3302,6 @@
                 <w:sz w:val="18"/>
                 <w:szCs w:val="18"/>
               </w:rPr>
-              <w:lastRenderedPageBreak/>
               <w:t>Sublime</w:t>
             </w:r>
           </w:p>
@@ -3066,15 +3421,7 @@
                 <w:sz w:val="18"/>
                 <w:szCs w:val="18"/>
               </w:rPr>
-              <w:t>Software om afbeeldingen te manipuleren of te verbeteren</w:t>
-            </w:r>
-            <w:r>
-              <w:rPr>
-                <w:rFonts w:ascii="Verdana" w:hAnsi="Verdana"/>
-                <w:sz w:val="18"/>
-                <w:szCs w:val="18"/>
-              </w:rPr>
-              <w:t xml:space="preserve"> die we gebruiken bij het maken van het logo</w:t>
+              <w:t>Software om afbeeldingen te manipuleren of te verbeteren die we gebruiken bij het maken van het logo</w:t>
             </w:r>
           </w:p>
         </w:tc>
@@ -3228,8 +3575,6 @@
               </w:rPr>
               <w:t>ocaal servertje kan laten hosten.</w:t>
             </w:r>
-            <w:bookmarkStart w:id="15" w:name="_GoBack"/>
-            <w:bookmarkEnd w:id="15"/>
           </w:p>
         </w:tc>
       </w:tr>
@@ -3243,8 +3588,8 @@
       </w:pPr>
     </w:p>
     <w:sectPr>
-      <w:headerReference w:type="default" r:id="rId8"/>
-      <w:footerReference w:type="default" r:id="rId9"/>
+      <w:headerReference w:type="default" r:id="rId12"/>
+      <w:footerReference w:type="default" r:id="rId13"/>
       <w:pgSz w:w="12240" w:h="15840"/>
       <w:pgMar w:top="1440" w:right="1440" w:bottom="1440" w:left="1440" w:header="708" w:footer="708" w:gutter="0"/>
       <w:cols w:space="708"/>
@@ -3586,7 +3931,7 @@
         <w:sz w:val="16"/>
         <w:szCs w:val="16"/>
       </w:rPr>
-      <w:t>4</w:t>
+      <w:t>7</w:t>
     </w:r>
     <w:r>
       <w:rPr>
@@ -3635,7 +3980,7 @@
         <w:sz w:val="16"/>
         <w:szCs w:val="16"/>
       </w:rPr>
-      <w:t>5</w:t>
+      <w:t>7</w:t>
     </w:r>
     <w:r>
       <w:rPr>
@@ -6049,7 +6394,7 @@
 </file>
 
 <file path=customXml/itemProps1.xml><?xml version="1.0" encoding="utf-8"?>
-<ds:datastoreItem xmlns:ds="http://schemas.openxmlformats.org/officeDocument/2006/customXml" ds:itemID="{3F809BBC-1896-4812-89D2-E3B1893D8F94}">
+<ds:datastoreItem xmlns:ds="http://schemas.openxmlformats.org/officeDocument/2006/customXml" ds:itemID="{A909A764-9AB3-4209-A1FD-6EC72B63D31C}">
   <ds:schemaRefs>
     <ds:schemaRef ds:uri="http://schemas.openxmlformats.org/officeDocument/2006/bibliography"/>
   </ds:schemaRefs>

</xml_diff>